<commit_message>
updated sources in documentation
</commit_message>
<xml_diff>
--- a/Documentation-MVC.docx
+++ b/Documentation-MVC.docx
@@ -63,27 +63,7 @@
           <w:szCs w:val="24"/>
           <w:shd w:val="clear" w:color="auto" w:fill="FFFFFF"/>
         </w:rPr>
-        <w:t xml:space="preserve">Text based social media application, </w:t>
-      </w:r>
-      <w:proofErr w:type="gramStart"/>
-      <w:r>
-        <w:rPr>
-          <w:rFonts w:cstheme="minorHAnsi"/>
-          <w:sz w:val="24"/>
-          <w:szCs w:val="24"/>
-          <w:shd w:val="clear" w:color="auto" w:fill="FFFFFF"/>
-        </w:rPr>
-        <w:t>similar to</w:t>
-      </w:r>
-      <w:proofErr w:type="gramEnd"/>
-      <w:r>
-        <w:rPr>
-          <w:rFonts w:cstheme="minorHAnsi"/>
-          <w:sz w:val="24"/>
-          <w:szCs w:val="24"/>
-          <w:shd w:val="clear" w:color="auto" w:fill="FFFFFF"/>
-        </w:rPr>
-        <w:t xml:space="preserve"> Threads or X</w:t>
+        <w:t>Text based social media application, similar to Threads or X</w:t>
       </w:r>
     </w:p>
     <w:p>
@@ -131,19 +111,8 @@
           <w:szCs w:val="24"/>
           <w:shd w:val="clear" w:color="auto" w:fill="FFFFFF"/>
         </w:rPr>
-        <w:t xml:space="preserve">Server endpoints are almost all </w:t>
-      </w:r>
-      <w:proofErr w:type="gramStart"/>
-      <w:r>
-        <w:rPr>
-          <w:rFonts w:cstheme="minorHAnsi"/>
-          <w:sz w:val="24"/>
-          <w:szCs w:val="24"/>
-          <w:shd w:val="clear" w:color="auto" w:fill="FFFFFF"/>
-        </w:rPr>
-        <w:t>setup</w:t>
-      </w:r>
-      <w:proofErr w:type="gramEnd"/>
+        <w:t>Server endpoints are almost all setup</w:t>
+      </w:r>
     </w:p>
     <w:p>
       <w:pPr>
@@ -166,19 +135,8 @@
           <w:szCs w:val="24"/>
           <w:shd w:val="clear" w:color="auto" w:fill="FFFFFF"/>
         </w:rPr>
-        <w:t xml:space="preserve">Front end functionality for tweeting and seeing your </w:t>
-      </w:r>
-      <w:proofErr w:type="gramStart"/>
-      <w:r>
-        <w:rPr>
-          <w:rFonts w:cstheme="minorHAnsi"/>
-          <w:sz w:val="24"/>
-          <w:szCs w:val="24"/>
-          <w:shd w:val="clear" w:color="auto" w:fill="FFFFFF"/>
-        </w:rPr>
-        <w:t>feed</w:t>
-      </w:r>
-      <w:proofErr w:type="gramEnd"/>
+        <w:t>Front end functionality for tweeting and seeing your feed</w:t>
+      </w:r>
     </w:p>
     <w:p>
       <w:pPr>
@@ -204,7 +162,6 @@
         <w:t xml:space="preserve">Blocked out component placement with columns and </w:t>
       </w:r>
       <w:proofErr w:type="spellStart"/>
-      <w:proofErr w:type="gramStart"/>
       <w:r>
         <w:rPr>
           <w:rFonts w:cstheme="minorHAnsi"/>
@@ -215,7 +172,6 @@
         <w:t>divs</w:t>
       </w:r>
       <w:proofErr w:type="spellEnd"/>
-      <w:proofErr w:type="gramEnd"/>
     </w:p>
     <w:p>
       <w:pPr>
@@ -346,18 +302,8 @@
           <w:sz w:val="24"/>
           <w:szCs w:val="24"/>
         </w:rPr>
-        <w:t xml:space="preserve">Implement twitter premium for profit </w:t>
-      </w:r>
-      <w:proofErr w:type="gramStart"/>
-      <w:r>
-        <w:rPr>
-          <w:rFonts w:cstheme="minorHAnsi"/>
-          <w:sz w:val="24"/>
-          <w:szCs w:val="24"/>
-        </w:rPr>
-        <w:t>model</w:t>
-      </w:r>
-      <w:proofErr w:type="gramEnd"/>
+        <w:t>Implement twitter premium for profit model</w:t>
+      </w:r>
     </w:p>
     <w:p>
       <w:pPr>
@@ -380,18 +326,8 @@
           <w:sz w:val="24"/>
           <w:szCs w:val="24"/>
         </w:rPr>
-        <w:t xml:space="preserve">Finish styling the pages to have visual </w:t>
-      </w:r>
-      <w:proofErr w:type="gramStart"/>
-      <w:r>
-        <w:rPr>
-          <w:rFonts w:cstheme="minorHAnsi"/>
-          <w:sz w:val="24"/>
-          <w:szCs w:val="24"/>
-        </w:rPr>
-        <w:t>appeal</w:t>
-      </w:r>
-      <w:proofErr w:type="gramEnd"/>
+        <w:t>Finish styling the pages to have visual appeal</w:t>
+      </w:r>
     </w:p>
     <w:p>
       <w:pPr>
@@ -488,27 +424,7 @@
           <w:szCs w:val="24"/>
           <w:shd w:val="clear" w:color="auto" w:fill="FFFFFF"/>
         </w:rPr>
-        <w:t>Tweets feed (</w:t>
-      </w:r>
-      <w:proofErr w:type="gramStart"/>
-      <w:r>
-        <w:rPr>
-          <w:rFonts w:cstheme="minorHAnsi"/>
-          <w:sz w:val="24"/>
-          <w:szCs w:val="24"/>
-          <w:shd w:val="clear" w:color="auto" w:fill="FFFFFF"/>
-        </w:rPr>
-        <w:t>users</w:t>
-      </w:r>
-      <w:proofErr w:type="gramEnd"/>
-      <w:r>
-        <w:rPr>
-          <w:rFonts w:cstheme="minorHAnsi"/>
-          <w:sz w:val="24"/>
-          <w:szCs w:val="24"/>
-          <w:shd w:val="clear" w:color="auto" w:fill="FFFFFF"/>
-        </w:rPr>
-        <w:t xml:space="preserve"> tweets)</w:t>
+        <w:t>Tweets feed (users tweets)</w:t>
       </w:r>
     </w:p>
     <w:p>
@@ -650,19 +566,8 @@
           <w:szCs w:val="24"/>
           <w:shd w:val="clear" w:color="auto" w:fill="FFFFFF"/>
         </w:rPr>
-        <w:t xml:space="preserve">Paid tweet that will always show up at top of the tweet </w:t>
-      </w:r>
-      <w:proofErr w:type="gramStart"/>
-      <w:r>
-        <w:rPr>
-          <w:rFonts w:cstheme="minorHAnsi"/>
-          <w:sz w:val="24"/>
-          <w:szCs w:val="24"/>
-          <w:shd w:val="clear" w:color="auto" w:fill="FFFFFF"/>
-        </w:rPr>
-        <w:t>feed</w:t>
-      </w:r>
-      <w:proofErr w:type="gramEnd"/>
+        <w:t>Paid tweet that will always show up at top of the tweet feed</w:t>
+      </w:r>
     </w:p>
     <w:p>
       <w:pPr>
@@ -780,18 +685,8 @@
           <w:sz w:val="24"/>
           <w:szCs w:val="24"/>
         </w:rPr>
-        <w:t xml:space="preserve">Section of user account to say if they have paid for </w:t>
-      </w:r>
-      <w:proofErr w:type="gramStart"/>
-      <w:r>
-        <w:rPr>
-          <w:rFonts w:cstheme="minorHAnsi"/>
-          <w:sz w:val="24"/>
-          <w:szCs w:val="24"/>
-        </w:rPr>
-        <w:t>premium</w:t>
-      </w:r>
-      <w:proofErr w:type="gramEnd"/>
+        <w:t>Section of user account to say if they have paid for premium</w:t>
+      </w:r>
     </w:p>
     <w:p>
       <w:pPr>
@@ -813,18 +708,8 @@
           <w:sz w:val="24"/>
           <w:szCs w:val="24"/>
         </w:rPr>
-        <w:t xml:space="preserve">Section of tweet to say if it should be </w:t>
-      </w:r>
-      <w:proofErr w:type="gramStart"/>
-      <w:r>
-        <w:rPr>
-          <w:rFonts w:cstheme="minorHAnsi"/>
-          <w:sz w:val="24"/>
-          <w:szCs w:val="24"/>
-        </w:rPr>
-        <w:t>private</w:t>
-      </w:r>
-      <w:proofErr w:type="gramEnd"/>
+        <w:t>Section of tweet to say if it should be private</w:t>
+      </w:r>
     </w:p>
     <w:p>
       <w:pPr>
@@ -872,19 +757,8 @@
           <w:szCs w:val="24"/>
           <w:shd w:val="clear" w:color="auto" w:fill="FFFFFF"/>
         </w:rPr>
-        <w:t xml:space="preserve">Premium version that gives the user a symbol next to there name to show that they are better than everyone </w:t>
-      </w:r>
-      <w:proofErr w:type="gramStart"/>
-      <w:r>
-        <w:rPr>
-          <w:rFonts w:cstheme="minorHAnsi"/>
-          <w:sz w:val="24"/>
-          <w:szCs w:val="24"/>
-          <w:shd w:val="clear" w:color="auto" w:fill="FFFFFF"/>
-        </w:rPr>
-        <w:t>else</w:t>
-      </w:r>
-      <w:proofErr w:type="gramEnd"/>
+        <w:t>Premium version that gives the user a symbol next to there name to show that they are better than everyone else</w:t>
+      </w:r>
     </w:p>
     <w:p>
       <w:pPr>
@@ -982,27 +856,7 @@
           <w:shd w:val="clear" w:color="auto" w:fill="FFFFFF"/>
         </w:rPr>
         <w:lastRenderedPageBreak/>
-        <w:t xml:space="preserve">So </w:t>
-      </w:r>
-      <w:proofErr w:type="gramStart"/>
-      <w:r>
-        <w:rPr>
-          <w:rFonts w:cstheme="minorHAnsi"/>
-          <w:sz w:val="24"/>
-          <w:szCs w:val="24"/>
-          <w:shd w:val="clear" w:color="auto" w:fill="FFFFFF"/>
-        </w:rPr>
-        <w:t>far</w:t>
-      </w:r>
-      <w:proofErr w:type="gramEnd"/>
-      <w:r>
-        <w:rPr>
-          <w:rFonts w:cstheme="minorHAnsi"/>
-          <w:sz w:val="24"/>
-          <w:szCs w:val="24"/>
-          <w:shd w:val="clear" w:color="auto" w:fill="FFFFFF"/>
-        </w:rPr>
-        <w:t xml:space="preserve"> all </w:t>
+        <w:t xml:space="preserve">So far all </w:t>
       </w:r>
       <w:proofErr w:type="spellStart"/>
       <w:r>
@@ -1070,19 +924,8 @@
           <w:szCs w:val="24"/>
           <w:shd w:val="clear" w:color="auto" w:fill="FFFFFF"/>
         </w:rPr>
-        <w:t xml:space="preserve">Add a bool to the users account to say if it has been purchased or </w:t>
-      </w:r>
-      <w:proofErr w:type="gramStart"/>
-      <w:r>
-        <w:rPr>
-          <w:rFonts w:cstheme="minorHAnsi"/>
-          <w:sz w:val="24"/>
-          <w:szCs w:val="24"/>
-          <w:shd w:val="clear" w:color="auto" w:fill="FFFFFF"/>
-        </w:rPr>
-        <w:t>not</w:t>
-      </w:r>
-      <w:proofErr w:type="gramEnd"/>
+        <w:t>Add a bool to the users account to say if it has been purchased or not</w:t>
+      </w:r>
     </w:p>
     <w:p>
       <w:pPr>
@@ -1105,19 +948,8 @@
           <w:szCs w:val="24"/>
           <w:shd w:val="clear" w:color="auto" w:fill="FFFFFF"/>
         </w:rPr>
-        <w:t xml:space="preserve">Have a hidden symbol in the react tweet that will show up if the user has purchased </w:t>
-      </w:r>
-      <w:proofErr w:type="gramStart"/>
-      <w:r>
-        <w:rPr>
-          <w:rFonts w:cstheme="minorHAnsi"/>
-          <w:sz w:val="24"/>
-          <w:szCs w:val="24"/>
-          <w:shd w:val="clear" w:color="auto" w:fill="FFFFFF"/>
-        </w:rPr>
-        <w:t>premium</w:t>
-      </w:r>
-      <w:proofErr w:type="gramEnd"/>
+        <w:t>Have a hidden symbol in the react tweet that will show up if the user has purchased premium</w:t>
+      </w:r>
     </w:p>
     <w:p>
       <w:pPr>
@@ -1140,19 +972,8 @@
           <w:szCs w:val="24"/>
           <w:shd w:val="clear" w:color="auto" w:fill="FFFFFF"/>
         </w:rPr>
-        <w:t xml:space="preserve">Add a react component to the public feed that will show an add styled as a </w:t>
-      </w:r>
-      <w:proofErr w:type="gramStart"/>
-      <w:r>
-        <w:rPr>
-          <w:rFonts w:cstheme="minorHAnsi"/>
-          <w:sz w:val="24"/>
-          <w:szCs w:val="24"/>
-          <w:shd w:val="clear" w:color="auto" w:fill="FFFFFF"/>
-        </w:rPr>
-        <w:t>tweet</w:t>
-      </w:r>
-      <w:proofErr w:type="gramEnd"/>
+        <w:t>Add a react component to the public feed that will show an add styled as a tweet</w:t>
+      </w:r>
     </w:p>
     <w:p>
       <w:pPr>
@@ -1195,19 +1016,8 @@
           <w:szCs w:val="24"/>
           <w:shd w:val="clear" w:color="auto" w:fill="FFFFFF"/>
         </w:rPr>
-        <w:t xml:space="preserve">Implement socket.io to allow for real time tweet updating in the public </w:t>
-      </w:r>
-      <w:proofErr w:type="gramStart"/>
-      <w:r>
-        <w:rPr>
-          <w:rFonts w:cstheme="minorHAnsi"/>
-          <w:sz w:val="24"/>
-          <w:szCs w:val="24"/>
-          <w:shd w:val="clear" w:color="auto" w:fill="FFFFFF"/>
-        </w:rPr>
-        <w:t>feed</w:t>
-      </w:r>
-      <w:proofErr w:type="gramEnd"/>
+        <w:t>Implement socket.io to allow for real time tweet updating in the public feed</w:t>
+      </w:r>
     </w:p>
     <w:p>
       <w:pPr>
@@ -1266,18 +1076,8 @@
           <w:sz w:val="24"/>
           <w:szCs w:val="24"/>
         </w:rPr>
-        <w:t xml:space="preserve">See “Sources” </w:t>
-      </w:r>
-      <w:proofErr w:type="gramStart"/>
-      <w:r>
-        <w:rPr>
-          <w:rFonts w:cstheme="minorHAnsi"/>
-          <w:sz w:val="24"/>
-          <w:szCs w:val="24"/>
-        </w:rPr>
-        <w:t>section</w:t>
-      </w:r>
-      <w:proofErr w:type="gramEnd"/>
+        <w:t>See “Sources” section</w:t>
+      </w:r>
     </w:p>
     <w:p>
       <w:pPr>
@@ -1408,29 +1208,7 @@
           <w:szCs w:val="24"/>
           <w14:ligatures w14:val="none"/>
         </w:rPr>
-        <w:t xml:space="preserve">all of the current </w:t>
-      </w:r>
-      <w:proofErr w:type="gramStart"/>
-      <w:r>
-        <w:rPr>
-          <w:rFonts w:eastAsia="Times New Roman" w:cstheme="minorHAnsi"/>
-          <w:kern w:val="0"/>
-          <w:sz w:val="24"/>
-          <w:szCs w:val="24"/>
-          <w14:ligatures w14:val="none"/>
-        </w:rPr>
-        <w:t>users</w:t>
-      </w:r>
-      <w:proofErr w:type="gramEnd"/>
-      <w:r>
-        <w:rPr>
-          <w:rFonts w:eastAsia="Times New Roman" w:cstheme="minorHAnsi"/>
-          <w:kern w:val="0"/>
-          <w:sz w:val="24"/>
-          <w:szCs w:val="24"/>
-          <w14:ligatures w14:val="none"/>
-        </w:rPr>
-        <w:t xml:space="preserve"> tweets</w:t>
+        <w:t>all of the current users tweets</w:t>
       </w:r>
       <w:r>
         <w:rPr>
@@ -1563,28 +1341,7 @@
           <w14:ligatures w14:val="none"/>
         </w:rPr>
         <w:br/>
-      </w:r>
-      <w:proofErr w:type="gramStart"/>
-      <w:r>
-        <w:rPr>
-          <w:rFonts w:eastAsia="Times New Roman" w:cstheme="minorHAnsi"/>
-          <w:kern w:val="0"/>
-          <w:sz w:val="24"/>
-          <w:szCs w:val="24"/>
-          <w14:ligatures w14:val="none"/>
-        </w:rPr>
-        <w:t>Description:</w:t>
-      </w:r>
-      <w:proofErr w:type="gramEnd"/>
-      <w:r>
-        <w:rPr>
-          <w:rFonts w:eastAsia="Times New Roman" w:cstheme="minorHAnsi"/>
-          <w:kern w:val="0"/>
-          <w:sz w:val="24"/>
-          <w:szCs w:val="24"/>
-          <w14:ligatures w14:val="none"/>
-        </w:rPr>
-        <w:t xml:space="preserve"> </w:t>
+        <w:t xml:space="preserve">Description: </w:t>
       </w:r>
       <w:r>
         <w:rPr>
@@ -2284,29 +2041,7 @@
           <w:szCs w:val="24"/>
           <w14:ligatures w14:val="none"/>
         </w:rPr>
-        <w:t xml:space="preserve">post will change the password of the user </w:t>
-      </w:r>
-      <w:proofErr w:type="gramStart"/>
-      <w:r>
-        <w:rPr>
-          <w:rFonts w:eastAsia="Times New Roman" w:cstheme="minorHAnsi"/>
-          <w:kern w:val="0"/>
-          <w:sz w:val="24"/>
-          <w:szCs w:val="24"/>
-          <w14:ligatures w14:val="none"/>
-        </w:rPr>
-        <w:t>as long as</w:t>
-      </w:r>
-      <w:proofErr w:type="gramEnd"/>
-      <w:r>
-        <w:rPr>
-          <w:rFonts w:eastAsia="Times New Roman" w:cstheme="minorHAnsi"/>
-          <w:kern w:val="0"/>
-          <w:sz w:val="24"/>
-          <w:szCs w:val="24"/>
-          <w14:ligatures w14:val="none"/>
-        </w:rPr>
-        <w:t xml:space="preserve"> old password is correct and new passwords match. Get used to return change password page but that no longer exists so just needs to be removed at this point</w:t>
+        <w:t>post will change the password of the user as long as old password is correct and new passwords match. Get used to return change password page but that no longer exists so just needs to be removed at this point</w:t>
       </w:r>
       <w:r>
         <w:rPr>
@@ -2605,7 +2340,6 @@
         </w:rPr>
         <w:br/>
       </w:r>
-      <w:proofErr w:type="gramStart"/>
       <w:r>
         <w:rPr>
           <w:rFonts w:eastAsia="Times New Roman" w:cstheme="minorHAnsi"/>
@@ -2615,18 +2349,7 @@
           <w14:ligatures w14:val="none"/>
         </w:rPr>
         <w:lastRenderedPageBreak/>
-        <w:t>Description:</w:t>
-      </w:r>
-      <w:proofErr w:type="gramEnd"/>
-      <w:r>
-        <w:rPr>
-          <w:rFonts w:eastAsia="Times New Roman" w:cstheme="minorHAnsi"/>
-          <w:kern w:val="0"/>
-          <w:sz w:val="24"/>
-          <w:szCs w:val="24"/>
-          <w14:ligatures w14:val="none"/>
-        </w:rPr>
-        <w:t xml:space="preserve"> </w:t>
+        <w:t xml:space="preserve">Description: </w:t>
       </w:r>
       <w:r>
         <w:rPr>
@@ -3073,18 +2796,8 @@
           <w:sz w:val="24"/>
           <w:szCs w:val="24"/>
         </w:rPr>
-        <w:t xml:space="preserve">Starting code was taken from domo maker part </w:t>
-      </w:r>
-      <w:proofErr w:type="gramStart"/>
-      <w:r>
-        <w:rPr>
-          <w:rFonts w:cstheme="minorHAnsi"/>
-          <w:sz w:val="24"/>
-          <w:szCs w:val="24"/>
-        </w:rPr>
-        <w:t>e</w:t>
-      </w:r>
-      <w:proofErr w:type="gramEnd"/>
+        <w:t>Starting code was taken from domo maker part e</w:t>
+      </w:r>
     </w:p>
     <w:p>
       <w:pPr>
@@ -3106,18 +2819,181 @@
           <w:sz w:val="24"/>
           <w:szCs w:val="24"/>
         </w:rPr>
-        <w:t xml:space="preserve">Gulp implementation was taken from the sass/gulp demo </w:t>
-      </w:r>
-      <w:proofErr w:type="gramStart"/>
-      <w:r>
-        <w:rPr>
-          <w:rFonts w:cstheme="minorHAnsi"/>
-          <w:sz w:val="24"/>
-          <w:szCs w:val="24"/>
-        </w:rPr>
-        <w:t>code</w:t>
-      </w:r>
-      <w:proofErr w:type="gramEnd"/>
+        <w:t>Gulp implementation was taken from the sass/gulp demo code</w:t>
+      </w:r>
+    </w:p>
+    <w:p>
+      <w:pPr>
+        <w:pStyle w:val="ListParagraph"/>
+        <w:numPr>
+          <w:ilvl w:val="0"/>
+          <w:numId w:val="2"/>
+        </w:numPr>
+        <w:spacing w:line="276" w:lineRule="auto"/>
+        <w:rPr>
+          <w:rFonts w:cstheme="minorHAnsi"/>
+          <w:sz w:val="24"/>
+          <w:szCs w:val="24"/>
+        </w:rPr>
+      </w:pPr>
+      <w:r>
+        <w:rPr>
+          <w:rFonts w:cstheme="minorHAnsi"/>
+          <w:sz w:val="24"/>
+          <w:szCs w:val="24"/>
+        </w:rPr>
+        <w:t xml:space="preserve">Favicon: </w:t>
+      </w:r>
+      <w:hyperlink r:id="rId5" w:history="1">
+        <w:r>
+          <w:rPr>
+            <w:rStyle w:val="Hyperlink"/>
+            <w:rFonts w:cstheme="minorHAnsi"/>
+            <w:sz w:val="24"/>
+            <w:szCs w:val="24"/>
+          </w:rPr>
+          <w:t>https://fontawesome.com/icons/comment?f=classic&amp;s=solid</w:t>
+        </w:r>
+      </w:hyperlink>
+    </w:p>
+    <w:p>
+      <w:pPr>
+        <w:pStyle w:val="ListParagraph"/>
+        <w:numPr>
+          <w:ilvl w:val="0"/>
+          <w:numId w:val="2"/>
+        </w:numPr>
+        <w:spacing w:line="276" w:lineRule="auto"/>
+        <w:rPr>
+          <w:rFonts w:cstheme="minorHAnsi"/>
+          <w:sz w:val="24"/>
+          <w:szCs w:val="24"/>
+        </w:rPr>
+      </w:pPr>
+      <w:r>
+        <w:rPr>
+          <w:rFonts w:cstheme="minorHAnsi"/>
+          <w:sz w:val="24"/>
+          <w:szCs w:val="24"/>
+        </w:rPr>
+        <w:t xml:space="preserve">Premium Check: </w:t>
+      </w:r>
+      <w:hyperlink r:id="rId6" w:history="1">
+        <w:r>
+          <w:rPr>
+            <w:rStyle w:val="Hyperlink"/>
+            <w:rFonts w:cstheme="minorHAnsi"/>
+            <w:sz w:val="24"/>
+            <w:szCs w:val="24"/>
+          </w:rPr>
+          <w:t>https://fontawesome.com/icons/square-check?f=classic&amp;s=solid</w:t>
+        </w:r>
+      </w:hyperlink>
+    </w:p>
+    <w:p>
+      <w:pPr>
+        <w:pStyle w:val="ListParagraph"/>
+        <w:numPr>
+          <w:ilvl w:val="0"/>
+          <w:numId w:val="2"/>
+        </w:numPr>
+        <w:spacing w:line="276" w:lineRule="auto"/>
+        <w:rPr>
+          <w:rFonts w:cstheme="minorHAnsi"/>
+          <w:sz w:val="24"/>
+          <w:szCs w:val="24"/>
+        </w:rPr>
+      </w:pPr>
+      <w:r>
+        <w:rPr>
+          <w:rFonts w:cstheme="minorHAnsi"/>
+          <w:sz w:val="24"/>
+          <w:szCs w:val="24"/>
+        </w:rPr>
+        <w:t xml:space="preserve">Searching for javascript functions </w:t>
+      </w:r>
+      <w:hyperlink r:id="rId7" w:history="1">
+        <w:r>
+          <w:rPr>
+            <w:rStyle w:val="Hyperlink"/>
+            <w:rFonts w:cstheme="minorHAnsi"/>
+            <w:sz w:val="24"/>
+            <w:szCs w:val="24"/>
+          </w:rPr>
+          <w:t>W3School</w:t>
+        </w:r>
+      </w:hyperlink>
+      <w:r>
+        <w:rPr>
+          <w:rFonts w:cstheme="minorHAnsi"/>
+          <w:sz w:val="24"/>
+          <w:szCs w:val="24"/>
+        </w:rPr>
+        <w:t xml:space="preserve"> and </w:t>
+      </w:r>
+      <w:hyperlink r:id="rId8" w:history="1">
+        <w:r>
+          <w:rPr>
+            <w:rStyle w:val="Hyperlink"/>
+            <w:rFonts w:cstheme="minorHAnsi"/>
+            <w:sz w:val="24"/>
+            <w:szCs w:val="24"/>
+          </w:rPr>
+          <w:t>MDN Web Docs</w:t>
+        </w:r>
+      </w:hyperlink>
+      <w:r>
+        <w:rPr>
+          <w:rFonts w:cstheme="minorHAnsi"/>
+          <w:sz w:val="24"/>
+          <w:szCs w:val="24"/>
+        </w:rPr>
+        <w:t xml:space="preserve"> used these sites to find functions for various different tasks in my code such as reversing the array of tweets in </w:t>
+      </w:r>
+      <w:proofErr w:type="spellStart"/>
+      <w:r>
+        <w:rPr>
+          <w:rFonts w:cstheme="minorHAnsi"/>
+          <w:sz w:val="24"/>
+          <w:szCs w:val="24"/>
+        </w:rPr>
+        <w:t>app.jsx</w:t>
+      </w:r>
+      <w:proofErr w:type="spellEnd"/>
+    </w:p>
+    <w:p>
+      <w:pPr>
+        <w:pStyle w:val="ListParagraph"/>
+        <w:numPr>
+          <w:ilvl w:val="0"/>
+          <w:numId w:val="2"/>
+        </w:numPr>
+        <w:spacing w:line="276" w:lineRule="auto"/>
+        <w:rPr>
+          <w:rFonts w:cstheme="minorHAnsi"/>
+          <w:sz w:val="24"/>
+          <w:szCs w:val="24"/>
+        </w:rPr>
+      </w:pPr>
+      <w:r>
+        <w:rPr>
+          <w:rFonts w:cstheme="minorHAnsi"/>
+          <w:sz w:val="24"/>
+          <w:szCs w:val="24"/>
+        </w:rPr>
+        <w:t xml:space="preserve">Making the tweet div scrollable: </w:t>
+      </w:r>
+      <w:hyperlink r:id="rId9" w:history="1">
+        <w:r>
+          <w:rPr>
+            <w:rStyle w:val="Hyperlink"/>
+            <w:rFonts w:cstheme="minorHAnsi"/>
+            <w:sz w:val="24"/>
+            <w:szCs w:val="24"/>
+          </w:rPr>
+          <w:t>https://www.geeksforgeeks.org/making-a-div-vertically-scrollable-using-css/</w:t>
+        </w:r>
+      </w:hyperlink>
     </w:p>
     <w:p>
       <w:pPr>
@@ -5399,6 +5275,29 @@
       <w:contextualSpacing/>
     </w:pPr>
   </w:style>
+  <w:style w:type="character" w:styleId="Hyperlink">
+    <w:name w:val="Hyperlink"/>
+    <w:basedOn w:val="DefaultParagraphFont"/>
+    <w:uiPriority w:val="99"/>
+    <w:unhideWhenUsed/>
+    <w:rsid w:val="00496270"/>
+    <w:rPr>
+      <w:color w:val="0563C1" w:themeColor="hyperlink"/>
+      <w:u w:val="single"/>
+    </w:rPr>
+  </w:style>
+  <w:style w:type="character" w:styleId="UnresolvedMention">
+    <w:name w:val="Unresolved Mention"/>
+    <w:basedOn w:val="DefaultParagraphFont"/>
+    <w:uiPriority w:val="99"/>
+    <w:semiHidden/>
+    <w:unhideWhenUsed/>
+    <w:rsid w:val="00496270"/>
+    <w:rPr>
+      <w:color w:val="605E5C"/>
+      <w:shd w:val="clear" w:color="auto" w:fill="E1DFDD"/>
+    </w:rPr>
+  </w:style>
 </w:styles>
 </file>
 

</xml_diff>

<commit_message>
updated documentation and got rid of old endpoint
</commit_message>
<xml_diff>
--- a/Documentation-MVC.docx
+++ b/Documentation-MVC.docx
@@ -27,9 +27,10 @@
         <w:pStyle w:val="ListParagraph"/>
         <w:numPr>
           <w:ilvl w:val="0"/>
-          <w:numId w:val="1"/>
+          <w:numId w:val="17"/>
         </w:numPr>
         <w:spacing w:line="276" w:lineRule="auto"/>
+        <w:ind w:left="720"/>
         <w:rPr>
           <w:rFonts w:cstheme="minorHAnsi"/>
           <w:sz w:val="24"/>
@@ -43,13 +44,23 @@
           <w:szCs w:val="24"/>
           <w:shd w:val="clear" w:color="auto" w:fill="FFFFFF"/>
         </w:rPr>
-        <w:t>What is the intended purpose of your application?</w:t>
+        <w:t>What is the purpose of your application? What does it do</w:t>
+      </w:r>
+      <w:r>
+        <w:rPr>
+          <w:rFonts w:cstheme="minorHAnsi"/>
+          <w:sz w:val="24"/>
+          <w:szCs w:val="24"/>
+          <w:shd w:val="clear" w:color="auto" w:fill="FFFFFF"/>
+        </w:rPr>
+        <w:t>?</w:t>
       </w:r>
     </w:p>
     <w:p>
       <w:pPr>
         <w:pStyle w:val="ListParagraph"/>
         <w:spacing w:line="276" w:lineRule="auto"/>
+        <w:ind w:left="864"/>
         <w:rPr>
           <w:rFonts w:cstheme="minorHAnsi"/>
           <w:sz w:val="24"/>
@@ -63,7 +74,7 @@
           <w:szCs w:val="24"/>
           <w:shd w:val="clear" w:color="auto" w:fill="FFFFFF"/>
         </w:rPr>
-        <w:t>Text based social media application, similar to Threads or X</w:t>
+        <w:t>The program is a text-based social media site akin to Threads or X. Users can write something out and send it to the server, with a choice to make it public or delete it after having posted it. Along with that, users can view all the public tweets of any user updated in real time on the public feed.</w:t>
       </w:r>
     </w:p>
     <w:p>
@@ -71,9 +82,10 @@
         <w:pStyle w:val="ListParagraph"/>
         <w:numPr>
           <w:ilvl w:val="0"/>
-          <w:numId w:val="1"/>
+          <w:numId w:val="17"/>
         </w:numPr>
         <w:spacing w:line="276" w:lineRule="auto"/>
+        <w:ind w:left="720"/>
         <w:rPr>
           <w:rFonts w:cstheme="minorHAnsi"/>
           <w:sz w:val="24"/>
@@ -87,7 +99,28 @@
           <w:szCs w:val="24"/>
           <w:shd w:val="clear" w:color="auto" w:fill="FFFFFF"/>
         </w:rPr>
-        <w:t>What work has been completed for this milestone?</w:t>
+        <w:t>How are you using React?</w:t>
+      </w:r>
+    </w:p>
+    <w:p>
+      <w:pPr>
+        <w:pStyle w:val="ListParagraph"/>
+        <w:spacing w:line="276" w:lineRule="auto"/>
+        <w:ind w:left="864"/>
+        <w:rPr>
+          <w:rFonts w:cstheme="minorHAnsi"/>
+          <w:sz w:val="24"/>
+          <w:szCs w:val="24"/>
+        </w:rPr>
+      </w:pPr>
+      <w:r>
+        <w:rPr>
+          <w:rFonts w:cstheme="minorHAnsi"/>
+          <w:sz w:val="24"/>
+          <w:szCs w:val="24"/>
+          <w:shd w:val="clear" w:color="auto" w:fill="FFFFFF"/>
+        </w:rPr>
+        <w:t>React is used in the project for any element that could change based on the user or user input. If an element is static like the 404 page or the navigation menu it is just built into handlebars.</w:t>
       </w:r>
     </w:p>
     <w:p>
@@ -95,9 +128,10 @@
         <w:pStyle w:val="ListParagraph"/>
         <w:numPr>
           <w:ilvl w:val="1"/>
-          <w:numId w:val="10"/>
+          <w:numId w:val="17"/>
         </w:numPr>
         <w:spacing w:line="276" w:lineRule="auto"/>
+        <w:ind w:left="1080"/>
         <w:rPr>
           <w:rFonts w:cstheme="minorHAnsi"/>
           <w:sz w:val="24"/>
@@ -111,57 +145,43 @@
           <w:szCs w:val="24"/>
           <w:shd w:val="clear" w:color="auto" w:fill="FFFFFF"/>
         </w:rPr>
-        <w:t>Server endpoints are almost all setup</w:t>
+        <w:t>What components do you have?</w:t>
       </w:r>
     </w:p>
     <w:p>
       <w:pPr>
         <w:pStyle w:val="ListParagraph"/>
-        <w:numPr>
-          <w:ilvl w:val="1"/>
-          <w:numId w:val="10"/>
-        </w:numPr>
         <w:spacing w:line="276" w:lineRule="auto"/>
-        <w:rPr>
-          <w:rFonts w:cstheme="minorHAnsi"/>
-          <w:sz w:val="24"/>
-          <w:szCs w:val="24"/>
-        </w:rPr>
-      </w:pPr>
-      <w:r>
+        <w:ind w:left="1296"/>
         <w:rPr>
           <w:rFonts w:cstheme="minorHAnsi"/>
           <w:sz w:val="24"/>
           <w:szCs w:val="24"/>
           <w:shd w:val="clear" w:color="auto" w:fill="FFFFFF"/>
         </w:rPr>
-        <w:t>Front end functionality for tweeting and seeing your feed</w:t>
+      </w:pPr>
+      <w:r>
+        <w:rPr>
+          <w:rFonts w:cstheme="minorHAnsi"/>
+          <w:sz w:val="24"/>
+          <w:szCs w:val="24"/>
+          <w:shd w:val="clear" w:color="auto" w:fill="FFFFFF"/>
+        </w:rPr>
+        <w:t>Login form</w:t>
       </w:r>
     </w:p>
     <w:p>
       <w:pPr>
         <w:pStyle w:val="ListParagraph"/>
-        <w:numPr>
-          <w:ilvl w:val="1"/>
-          <w:numId w:val="10"/>
-        </w:numPr>
         <w:spacing w:line="276" w:lineRule="auto"/>
-        <w:rPr>
-          <w:rFonts w:cstheme="minorHAnsi"/>
-          <w:sz w:val="24"/>
-          <w:szCs w:val="24"/>
-        </w:rPr>
-      </w:pPr>
-      <w:r>
+        <w:ind w:left="1296"/>
         <w:rPr>
           <w:rFonts w:cstheme="minorHAnsi"/>
           <w:sz w:val="24"/>
           <w:szCs w:val="24"/>
           <w:shd w:val="clear" w:color="auto" w:fill="FFFFFF"/>
         </w:rPr>
-        <w:t xml:space="preserve">Blocked out component placement with columns and </w:t>
-      </w:r>
-      <w:proofErr w:type="spellStart"/>
+      </w:pPr>
       <w:r>
         <w:rPr>
           <w:rFonts w:cstheme="minorHAnsi"/>
@@ -169,18 +189,169 @@
           <w:szCs w:val="24"/>
           <w:shd w:val="clear" w:color="auto" w:fill="FFFFFF"/>
         </w:rPr>
-        <w:t>divs</w:t>
-      </w:r>
-      <w:proofErr w:type="spellEnd"/>
+        <w:t xml:space="preserve">Signup form </w:t>
+      </w:r>
+    </w:p>
+    <w:p>
+      <w:pPr>
+        <w:pStyle w:val="ListParagraph"/>
+        <w:spacing w:line="276" w:lineRule="auto"/>
+        <w:ind w:left="1296"/>
+        <w:rPr>
+          <w:rFonts w:cstheme="minorHAnsi"/>
+          <w:sz w:val="24"/>
+          <w:szCs w:val="24"/>
+          <w:shd w:val="clear" w:color="auto" w:fill="FFFFFF"/>
+        </w:rPr>
+      </w:pPr>
+      <w:r>
+        <w:rPr>
+          <w:rFonts w:cstheme="minorHAnsi"/>
+          <w:sz w:val="24"/>
+          <w:szCs w:val="24"/>
+          <w:shd w:val="clear" w:color="auto" w:fill="FFFFFF"/>
+        </w:rPr>
+        <w:t xml:space="preserve">Password changing </w:t>
+      </w:r>
+      <w:proofErr w:type="gramStart"/>
+      <w:r>
+        <w:rPr>
+          <w:rFonts w:cstheme="minorHAnsi"/>
+          <w:sz w:val="24"/>
+          <w:szCs w:val="24"/>
+          <w:shd w:val="clear" w:color="auto" w:fill="FFFFFF"/>
+        </w:rPr>
+        <w:t>form</w:t>
+      </w:r>
+      <w:proofErr w:type="gramEnd"/>
+      <w:r>
+        <w:rPr>
+          <w:rFonts w:cstheme="minorHAnsi"/>
+          <w:sz w:val="24"/>
+          <w:szCs w:val="24"/>
+          <w:shd w:val="clear" w:color="auto" w:fill="FFFFFF"/>
+        </w:rPr>
+        <w:t xml:space="preserve"> </w:t>
+      </w:r>
+    </w:p>
+    <w:p>
+      <w:pPr>
+        <w:pStyle w:val="ListParagraph"/>
+        <w:spacing w:line="276" w:lineRule="auto"/>
+        <w:ind w:left="1296"/>
+        <w:rPr>
+          <w:rFonts w:cstheme="minorHAnsi"/>
+          <w:sz w:val="24"/>
+          <w:szCs w:val="24"/>
+          <w:shd w:val="clear" w:color="auto" w:fill="FFFFFF"/>
+        </w:rPr>
+      </w:pPr>
+      <w:r>
+        <w:rPr>
+          <w:rFonts w:cstheme="minorHAnsi"/>
+          <w:sz w:val="24"/>
+          <w:szCs w:val="24"/>
+          <w:shd w:val="clear" w:color="auto" w:fill="FFFFFF"/>
+        </w:rPr>
+        <w:t>Account information display</w:t>
+      </w:r>
+    </w:p>
+    <w:p>
+      <w:pPr>
+        <w:pStyle w:val="ListParagraph"/>
+        <w:spacing w:line="276" w:lineRule="auto"/>
+        <w:ind w:left="1296"/>
+        <w:rPr>
+          <w:rFonts w:cstheme="minorHAnsi"/>
+          <w:sz w:val="24"/>
+          <w:szCs w:val="24"/>
+          <w:shd w:val="clear" w:color="auto" w:fill="FFFFFF"/>
+        </w:rPr>
+      </w:pPr>
+      <w:r>
+        <w:rPr>
+          <w:rFonts w:cstheme="minorHAnsi"/>
+          <w:sz w:val="24"/>
+          <w:szCs w:val="24"/>
+          <w:shd w:val="clear" w:color="auto" w:fill="FFFFFF"/>
+        </w:rPr>
+        <w:t>Tweet writing form</w:t>
+      </w:r>
+    </w:p>
+    <w:p>
+      <w:pPr>
+        <w:pStyle w:val="ListParagraph"/>
+        <w:spacing w:line="276" w:lineRule="auto"/>
+        <w:ind w:left="1296"/>
+        <w:rPr>
+          <w:rFonts w:cstheme="minorHAnsi"/>
+          <w:sz w:val="24"/>
+          <w:szCs w:val="24"/>
+          <w:shd w:val="clear" w:color="auto" w:fill="FFFFFF"/>
+        </w:rPr>
+      </w:pPr>
+      <w:r>
+        <w:rPr>
+          <w:rFonts w:cstheme="minorHAnsi"/>
+          <w:sz w:val="24"/>
+          <w:szCs w:val="24"/>
+          <w:shd w:val="clear" w:color="auto" w:fill="FFFFFF"/>
+        </w:rPr>
+        <w:t>Sponsored tweet</w:t>
+      </w:r>
+    </w:p>
+    <w:p>
+      <w:pPr>
+        <w:pStyle w:val="ListParagraph"/>
+        <w:spacing w:line="276" w:lineRule="auto"/>
+        <w:ind w:left="1296"/>
+        <w:rPr>
+          <w:rFonts w:cstheme="minorHAnsi"/>
+          <w:sz w:val="24"/>
+          <w:szCs w:val="24"/>
+          <w:shd w:val="clear" w:color="auto" w:fill="FFFFFF"/>
+        </w:rPr>
+      </w:pPr>
+      <w:r>
+        <w:rPr>
+          <w:rFonts w:cstheme="minorHAnsi"/>
+          <w:sz w:val="24"/>
+          <w:szCs w:val="24"/>
+          <w:shd w:val="clear" w:color="auto" w:fill="FFFFFF"/>
+        </w:rPr>
+        <w:t>User tweets</w:t>
+      </w:r>
+    </w:p>
+    <w:p>
+      <w:pPr>
+        <w:pStyle w:val="ListParagraph"/>
+        <w:spacing w:line="276" w:lineRule="auto"/>
+        <w:ind w:left="1296"/>
+        <w:rPr>
+          <w:rFonts w:cstheme="minorHAnsi"/>
+          <w:sz w:val="24"/>
+          <w:szCs w:val="24"/>
+        </w:rPr>
+      </w:pPr>
+      <w:r>
+        <w:rPr>
+          <w:rFonts w:cstheme="minorHAnsi"/>
+          <w:sz w:val="24"/>
+          <w:szCs w:val="24"/>
+          <w:shd w:val="clear" w:color="auto" w:fill="FFFFFF"/>
+        </w:rPr>
+        <w:t>Public tweets</w:t>
+      </w:r>
     </w:p>
     <w:p>
       <w:pPr>
         <w:pStyle w:val="ListParagraph"/>
         <w:numPr>
           <w:ilvl w:val="0"/>
-          <w:numId w:val="1"/>
+          <w:numId w:val="17"/>
         </w:numPr>
         <w:spacing w:line="276" w:lineRule="auto"/>
+        <w:ind w:left="720"/>
         <w:rPr>
           <w:rFonts w:cstheme="minorHAnsi"/>
           <w:sz w:val="24"/>
@@ -194,139 +365,55 @@
           <w:szCs w:val="24"/>
           <w:shd w:val="clear" w:color="auto" w:fill="FFFFFF"/>
         </w:rPr>
-        <w:t>What work is left, and how do you plan to complete it?</w:t>
+        <w:t>What data are you storing in MongoDB?</w:t>
       </w:r>
     </w:p>
     <w:p>
       <w:pPr>
         <w:pStyle w:val="ListParagraph"/>
-        <w:numPr>
-          <w:ilvl w:val="1"/>
-          <w:numId w:val="1"/>
-        </w:numPr>
         <w:spacing w:line="276" w:lineRule="auto"/>
-        <w:rPr>
-          <w:rFonts w:cstheme="minorHAnsi"/>
-          <w:sz w:val="24"/>
-          <w:szCs w:val="24"/>
-        </w:rPr>
-      </w:pPr>
-      <w:r>
-        <w:rPr>
-          <w:rFonts w:cstheme="minorHAnsi"/>
-          <w:sz w:val="24"/>
-          <w:szCs w:val="24"/>
-          <w:shd w:val="clear" w:color="auto" w:fill="FFFFFF"/>
-        </w:rPr>
-        <w:t>What does your timeline/roadmap look like to finish on time?</w:t>
+        <w:ind w:left="864"/>
+        <w:rPr>
+          <w:rFonts w:cstheme="minorHAnsi"/>
+          <w:sz w:val="24"/>
+          <w:szCs w:val="24"/>
+        </w:rPr>
+      </w:pPr>
+      <w:r>
+        <w:rPr>
+          <w:rFonts w:cstheme="minorHAnsi"/>
+          <w:sz w:val="24"/>
+          <w:szCs w:val="24"/>
+        </w:rPr>
+        <w:t xml:space="preserve">User accounts that store: Username, password (hashed), </w:t>
+      </w:r>
+      <w:r>
+        <w:rPr>
+          <w:rFonts w:cstheme="minorHAnsi"/>
+          <w:sz w:val="24"/>
+          <w:szCs w:val="24"/>
+        </w:rPr>
+        <w:t>whether they subscribe to premium, and the date they were created.</w:t>
       </w:r>
     </w:p>
     <w:p>
       <w:pPr>
         <w:pStyle w:val="ListParagraph"/>
-        <w:numPr>
-          <w:ilvl w:val="3"/>
-          <w:numId w:val="5"/>
-        </w:numPr>
         <w:spacing w:line="276" w:lineRule="auto"/>
-        <w:ind w:left="2160"/>
-        <w:rPr>
-          <w:rFonts w:cstheme="minorHAnsi"/>
-          <w:sz w:val="24"/>
-          <w:szCs w:val="24"/>
-        </w:rPr>
-      </w:pPr>
-      <w:r>
-        <w:rPr>
-          <w:rFonts w:cstheme="minorHAnsi"/>
-          <w:sz w:val="24"/>
-          <w:szCs w:val="24"/>
-        </w:rPr>
-        <w:t>Add functionality to use /</w:t>
-      </w:r>
-      <w:proofErr w:type="spellStart"/>
-      <w:r>
-        <w:rPr>
-          <w:rFonts w:cstheme="minorHAnsi"/>
-          <w:sz w:val="24"/>
-          <w:szCs w:val="24"/>
-        </w:rPr>
-        <w:t>getAllTweets</w:t>
-      </w:r>
-      <w:proofErr w:type="spellEnd"/>
-      <w:r>
-        <w:rPr>
-          <w:rFonts w:cstheme="minorHAnsi"/>
-          <w:sz w:val="24"/>
-          <w:szCs w:val="24"/>
-        </w:rPr>
-        <w:t xml:space="preserve"> to allow users to view all the posted tweets (not just </w:t>
-      </w:r>
-      <w:proofErr w:type="spellStart"/>
-      <w:r>
-        <w:rPr>
-          <w:rFonts w:cstheme="minorHAnsi"/>
-          <w:sz w:val="24"/>
-          <w:szCs w:val="24"/>
-        </w:rPr>
-        <w:t>there own</w:t>
-      </w:r>
-      <w:proofErr w:type="spellEnd"/>
-      <w:r>
-        <w:rPr>
-          <w:rFonts w:cstheme="minorHAnsi"/>
-          <w:sz w:val="24"/>
-          <w:szCs w:val="24"/>
-        </w:rPr>
-        <w:t>)</w:t>
-      </w:r>
-    </w:p>
-    <w:p>
-      <w:pPr>
-        <w:pStyle w:val="ListParagraph"/>
-        <w:numPr>
-          <w:ilvl w:val="3"/>
-          <w:numId w:val="5"/>
-        </w:numPr>
-        <w:spacing w:line="276" w:lineRule="auto"/>
-        <w:ind w:left="2160"/>
-        <w:rPr>
-          <w:rFonts w:cstheme="minorHAnsi"/>
-          <w:sz w:val="24"/>
-          <w:szCs w:val="24"/>
-        </w:rPr>
-      </w:pPr>
-      <w:r>
-        <w:rPr>
-          <w:rFonts w:cstheme="minorHAnsi"/>
-          <w:sz w:val="24"/>
-          <w:szCs w:val="24"/>
-        </w:rPr>
-        <w:t>Implement twitter premium for profit model</w:t>
-      </w:r>
-    </w:p>
-    <w:p>
-      <w:pPr>
-        <w:pStyle w:val="ListParagraph"/>
-        <w:numPr>
-          <w:ilvl w:val="3"/>
-          <w:numId w:val="5"/>
-        </w:numPr>
-        <w:spacing w:line="276" w:lineRule="auto"/>
-        <w:ind w:left="2160"/>
-        <w:rPr>
-          <w:rFonts w:cstheme="minorHAnsi"/>
-          <w:sz w:val="24"/>
-          <w:szCs w:val="24"/>
-        </w:rPr>
-      </w:pPr>
-      <w:r>
-        <w:rPr>
-          <w:rFonts w:cstheme="minorHAnsi"/>
-          <w:sz w:val="24"/>
-          <w:szCs w:val="24"/>
-        </w:rPr>
-        <w:t>Finish styling the pages to have visual appeal</w:t>
+        <w:ind w:left="864"/>
+        <w:rPr>
+          <w:rFonts w:cstheme="minorHAnsi"/>
+          <w:sz w:val="24"/>
+          <w:szCs w:val="24"/>
+        </w:rPr>
+      </w:pPr>
+      <w:r>
+        <w:rPr>
+          <w:rFonts w:cstheme="minorHAnsi"/>
+          <w:sz w:val="24"/>
+          <w:szCs w:val="24"/>
+        </w:rPr>
+        <w:t>Tweets that store: text body of the tweet, the id of the account that made them, whether they are public, and the date they were created.</w:t>
       </w:r>
     </w:p>
     <w:p>
@@ -334,9 +421,10 @@
         <w:pStyle w:val="ListParagraph"/>
         <w:numPr>
           <w:ilvl w:val="0"/>
-          <w:numId w:val="1"/>
+          <w:numId w:val="17"/>
         </w:numPr>
         <w:spacing w:line="276" w:lineRule="auto"/>
+        <w:ind w:left="720"/>
         <w:rPr>
           <w:rFonts w:cstheme="minorHAnsi"/>
           <w:sz w:val="24"/>
@@ -350,223 +438,27 @@
           <w:szCs w:val="24"/>
           <w:shd w:val="clear" w:color="auto" w:fill="FFFFFF"/>
         </w:rPr>
-        <w:t>How are you using React?</w:t>
+        <w:t>What went right in the development of this project?</w:t>
       </w:r>
     </w:p>
     <w:p>
       <w:pPr>
         <w:pStyle w:val="ListParagraph"/>
-        <w:numPr>
-          <w:ilvl w:val="1"/>
-          <w:numId w:val="1"/>
-        </w:numPr>
         <w:spacing w:line="276" w:lineRule="auto"/>
-        <w:rPr>
-          <w:rFonts w:cstheme="minorHAnsi"/>
-          <w:sz w:val="24"/>
-          <w:szCs w:val="24"/>
-        </w:rPr>
-      </w:pPr>
-      <w:r>
-        <w:rPr>
-          <w:rFonts w:cstheme="minorHAnsi"/>
-          <w:sz w:val="24"/>
-          <w:szCs w:val="24"/>
-          <w:shd w:val="clear" w:color="auto" w:fill="FFFFFF"/>
-        </w:rPr>
-        <w:t>What components have you made?</w:t>
-      </w:r>
-    </w:p>
-    <w:p>
-      <w:pPr>
-        <w:pStyle w:val="ListParagraph"/>
-        <w:numPr>
-          <w:ilvl w:val="2"/>
-          <w:numId w:val="7"/>
-        </w:numPr>
-        <w:spacing w:line="276" w:lineRule="auto"/>
-        <w:ind w:left="2160"/>
-        <w:rPr>
-          <w:rFonts w:cstheme="minorHAnsi"/>
-          <w:sz w:val="24"/>
-          <w:szCs w:val="24"/>
-        </w:rPr>
-      </w:pPr>
-      <w:r>
-        <w:rPr>
-          <w:rFonts w:cstheme="minorHAnsi"/>
-          <w:sz w:val="24"/>
-          <w:szCs w:val="24"/>
-          <w:shd w:val="clear" w:color="auto" w:fill="FFFFFF"/>
-        </w:rPr>
-        <w:t>Tweet entry</w:t>
-      </w:r>
-    </w:p>
-    <w:p>
-      <w:pPr>
-        <w:pStyle w:val="ListParagraph"/>
-        <w:numPr>
-          <w:ilvl w:val="2"/>
-          <w:numId w:val="7"/>
-        </w:numPr>
-        <w:spacing w:line="276" w:lineRule="auto"/>
-        <w:ind w:left="2160"/>
-        <w:rPr>
-          <w:rFonts w:cstheme="minorHAnsi"/>
-          <w:sz w:val="24"/>
-          <w:szCs w:val="24"/>
-        </w:rPr>
-      </w:pPr>
-      <w:r>
-        <w:rPr>
-          <w:rFonts w:cstheme="minorHAnsi"/>
-          <w:sz w:val="24"/>
-          <w:szCs w:val="24"/>
-          <w:shd w:val="clear" w:color="auto" w:fill="FFFFFF"/>
-        </w:rPr>
-        <w:t>Tweets feed (users tweets)</w:t>
-      </w:r>
-    </w:p>
-    <w:p>
-      <w:pPr>
-        <w:pStyle w:val="ListParagraph"/>
-        <w:numPr>
-          <w:ilvl w:val="2"/>
-          <w:numId w:val="7"/>
-        </w:numPr>
-        <w:spacing w:line="276" w:lineRule="auto"/>
-        <w:ind w:left="2160"/>
-        <w:rPr>
-          <w:rFonts w:cstheme="minorHAnsi"/>
-          <w:sz w:val="24"/>
-          <w:szCs w:val="24"/>
-        </w:rPr>
-      </w:pPr>
-      <w:r>
-        <w:rPr>
-          <w:rFonts w:cstheme="minorHAnsi"/>
-          <w:sz w:val="24"/>
-          <w:szCs w:val="24"/>
-          <w:shd w:val="clear" w:color="auto" w:fill="FFFFFF"/>
-        </w:rPr>
-        <w:t>Password changer</w:t>
-      </w:r>
-    </w:p>
-    <w:p>
-      <w:pPr>
-        <w:pStyle w:val="ListParagraph"/>
-        <w:numPr>
-          <w:ilvl w:val="2"/>
-          <w:numId w:val="7"/>
-        </w:numPr>
-        <w:spacing w:line="276" w:lineRule="auto"/>
-        <w:ind w:left="2160"/>
-        <w:rPr>
-          <w:rFonts w:cstheme="minorHAnsi"/>
-          <w:sz w:val="24"/>
-          <w:szCs w:val="24"/>
-        </w:rPr>
-      </w:pPr>
-      <w:r>
-        <w:rPr>
-          <w:rFonts w:cstheme="minorHAnsi"/>
-          <w:sz w:val="24"/>
-          <w:szCs w:val="24"/>
-          <w:shd w:val="clear" w:color="auto" w:fill="FFFFFF"/>
-        </w:rPr>
-        <w:t>Account info</w:t>
-      </w:r>
-    </w:p>
-    <w:p>
-      <w:pPr>
-        <w:pStyle w:val="ListParagraph"/>
-        <w:numPr>
-          <w:ilvl w:val="1"/>
-          <w:numId w:val="1"/>
-        </w:numPr>
-        <w:spacing w:line="276" w:lineRule="auto"/>
-        <w:rPr>
-          <w:rFonts w:cstheme="minorHAnsi"/>
-          <w:sz w:val="24"/>
-          <w:szCs w:val="24"/>
-        </w:rPr>
-      </w:pPr>
-      <w:r>
-        <w:rPr>
-          <w:rFonts w:cstheme="minorHAnsi"/>
-          <w:sz w:val="24"/>
-          <w:szCs w:val="24"/>
-          <w:shd w:val="clear" w:color="auto" w:fill="FFFFFF"/>
-        </w:rPr>
-        <w:t>What components do you still plan to add?</w:t>
-      </w:r>
-    </w:p>
-    <w:p>
-      <w:pPr>
-        <w:pStyle w:val="ListParagraph"/>
-        <w:numPr>
-          <w:ilvl w:val="2"/>
-          <w:numId w:val="6"/>
-        </w:numPr>
-        <w:spacing w:line="276" w:lineRule="auto"/>
-        <w:rPr>
-          <w:rFonts w:cstheme="minorHAnsi"/>
-          <w:sz w:val="24"/>
-          <w:szCs w:val="24"/>
-        </w:rPr>
-      </w:pPr>
-      <w:r>
-        <w:rPr>
-          <w:rFonts w:cstheme="minorHAnsi"/>
-          <w:sz w:val="24"/>
-          <w:szCs w:val="24"/>
-          <w:shd w:val="clear" w:color="auto" w:fill="FFFFFF"/>
-        </w:rPr>
-        <w:t>Tweet feed (</w:t>
-      </w:r>
-      <w:proofErr w:type="spellStart"/>
-      <w:r>
-        <w:rPr>
-          <w:rFonts w:cstheme="minorHAnsi"/>
-          <w:sz w:val="24"/>
-          <w:szCs w:val="24"/>
-          <w:shd w:val="clear" w:color="auto" w:fill="FFFFFF"/>
-        </w:rPr>
-        <w:t>everyones</w:t>
-      </w:r>
-      <w:proofErr w:type="spellEnd"/>
-      <w:r>
-        <w:rPr>
-          <w:rFonts w:cstheme="minorHAnsi"/>
-          <w:sz w:val="24"/>
-          <w:szCs w:val="24"/>
-          <w:shd w:val="clear" w:color="auto" w:fill="FFFFFF"/>
-        </w:rPr>
-        <w:t xml:space="preserve"> tweets)</w:t>
-      </w:r>
-    </w:p>
-    <w:p>
-      <w:pPr>
-        <w:pStyle w:val="ListParagraph"/>
-        <w:numPr>
-          <w:ilvl w:val="2"/>
-          <w:numId w:val="6"/>
-        </w:numPr>
-        <w:spacing w:line="276" w:lineRule="auto"/>
-        <w:rPr>
-          <w:rFonts w:cstheme="minorHAnsi"/>
-          <w:sz w:val="24"/>
-          <w:szCs w:val="24"/>
-        </w:rPr>
-      </w:pPr>
-      <w:r>
-        <w:rPr>
-          <w:rFonts w:cstheme="minorHAnsi"/>
-          <w:sz w:val="24"/>
-          <w:szCs w:val="24"/>
-          <w:shd w:val="clear" w:color="auto" w:fill="FFFFFF"/>
-        </w:rPr>
-        <w:t>Paid tweet that will always show up at top of the tweet feed</w:t>
+        <w:ind w:left="864"/>
+        <w:rPr>
+          <w:rFonts w:cstheme="minorHAnsi"/>
+          <w:sz w:val="24"/>
+          <w:szCs w:val="24"/>
+        </w:rPr>
+      </w:pPr>
+      <w:r>
+        <w:rPr>
+          <w:rFonts w:cstheme="minorHAnsi"/>
+          <w:sz w:val="24"/>
+          <w:szCs w:val="24"/>
+        </w:rPr>
+        <w:t>One thing that went well throughout the project was all the various types of database operations. Even operations I hadn’t used before such as delete, I was able to get implemented without the hassle that some of the database assignments presented.</w:t>
       </w:r>
     </w:p>
     <w:p>
@@ -574,9 +466,10 @@
         <w:pStyle w:val="ListParagraph"/>
         <w:numPr>
           <w:ilvl w:val="0"/>
-          <w:numId w:val="1"/>
+          <w:numId w:val="17"/>
         </w:numPr>
         <w:spacing w:line="276" w:lineRule="auto"/>
+        <w:ind w:left="720"/>
         <w:rPr>
           <w:rFonts w:cstheme="minorHAnsi"/>
           <w:sz w:val="24"/>
@@ -590,65 +483,14 @@
           <w:szCs w:val="24"/>
           <w:shd w:val="clear" w:color="auto" w:fill="FFFFFF"/>
         </w:rPr>
-        <w:t>What data are you storing in MongoDB?</w:t>
+        <w:t>What went wrong in the development of this project?</w:t>
       </w:r>
     </w:p>
     <w:p>
       <w:pPr>
         <w:pStyle w:val="ListParagraph"/>
-        <w:numPr>
-          <w:ilvl w:val="1"/>
-          <w:numId w:val="9"/>
-        </w:numPr>
         <w:spacing w:line="276" w:lineRule="auto"/>
-        <w:ind w:left="1440"/>
-        <w:rPr>
-          <w:rFonts w:cstheme="minorHAnsi"/>
-          <w:sz w:val="24"/>
-          <w:szCs w:val="24"/>
-        </w:rPr>
-      </w:pPr>
-      <w:r>
-        <w:rPr>
-          <w:rFonts w:cstheme="minorHAnsi"/>
-          <w:sz w:val="24"/>
-          <w:szCs w:val="24"/>
-        </w:rPr>
-        <w:t>User tweets</w:t>
-      </w:r>
-    </w:p>
-    <w:p>
-      <w:pPr>
-        <w:pStyle w:val="ListParagraph"/>
-        <w:numPr>
-          <w:ilvl w:val="1"/>
-          <w:numId w:val="9"/>
-        </w:numPr>
-        <w:spacing w:line="276" w:lineRule="auto"/>
-        <w:ind w:left="1440"/>
-        <w:rPr>
-          <w:rFonts w:cstheme="minorHAnsi"/>
-          <w:sz w:val="24"/>
-          <w:szCs w:val="24"/>
-        </w:rPr>
-      </w:pPr>
-      <w:r>
-        <w:rPr>
-          <w:rFonts w:cstheme="minorHAnsi"/>
-          <w:sz w:val="24"/>
-          <w:szCs w:val="24"/>
-        </w:rPr>
-        <w:t>User Accounts</w:t>
-      </w:r>
-    </w:p>
-    <w:p>
-      <w:pPr>
-        <w:pStyle w:val="ListParagraph"/>
-        <w:numPr>
-          <w:ilvl w:val="1"/>
-          <w:numId w:val="1"/>
-        </w:numPr>
-        <w:spacing w:line="276" w:lineRule="auto"/>
+        <w:ind w:left="864"/>
         <w:rPr>
           <w:rFonts w:cstheme="minorHAnsi"/>
           <w:sz w:val="24"/>
@@ -662,53 +504,7 @@
           <w:szCs w:val="24"/>
           <w:shd w:val="clear" w:color="auto" w:fill="FFFFFF"/>
         </w:rPr>
-        <w:t>What data do you still need to store?</w:t>
-      </w:r>
-    </w:p>
-    <w:p>
-      <w:pPr>
-        <w:pStyle w:val="ListParagraph"/>
-        <w:numPr>
-          <w:ilvl w:val="2"/>
-          <w:numId w:val="12"/>
-        </w:numPr>
-        <w:spacing w:line="276" w:lineRule="auto"/>
-        <w:rPr>
-          <w:rFonts w:cstheme="minorHAnsi"/>
-          <w:sz w:val="24"/>
-          <w:szCs w:val="24"/>
-        </w:rPr>
-      </w:pPr>
-      <w:r>
-        <w:rPr>
-          <w:rFonts w:cstheme="minorHAnsi"/>
-          <w:sz w:val="24"/>
-          <w:szCs w:val="24"/>
-        </w:rPr>
-        <w:t>Section of user account to say if they have paid for premium</w:t>
-      </w:r>
-    </w:p>
-    <w:p>
-      <w:pPr>
-        <w:pStyle w:val="ListParagraph"/>
-        <w:numPr>
-          <w:ilvl w:val="2"/>
-          <w:numId w:val="12"/>
-        </w:numPr>
-        <w:spacing w:line="276" w:lineRule="auto"/>
-        <w:rPr>
-          <w:rFonts w:cstheme="minorHAnsi"/>
-          <w:sz w:val="24"/>
-          <w:szCs w:val="24"/>
-        </w:rPr>
-      </w:pPr>
-      <w:r>
-        <w:rPr>
-          <w:rFonts w:cstheme="minorHAnsi"/>
-          <w:sz w:val="24"/>
-          <w:szCs w:val="24"/>
-        </w:rPr>
-        <w:t>Section of tweet to say if it should be private</w:t>
+        <w:t>A couple times throughout the project I had some async functions that had a chance to be called out of order of one another. Eventually I got them all tracked down and fixed, but it proved a challenge for some of them as they wouldn’t cause an error instead just leaving the output just out of sync with what was expected.</w:t>
       </w:r>
     </w:p>
     <w:p>
@@ -716,9 +512,10 @@
         <w:pStyle w:val="ListParagraph"/>
         <w:numPr>
           <w:ilvl w:val="0"/>
-          <w:numId w:val="1"/>
+          <w:numId w:val="17"/>
         </w:numPr>
         <w:spacing w:line="276" w:lineRule="auto"/>
+        <w:ind w:left="720"/>
         <w:rPr>
           <w:rFonts w:cstheme="minorHAnsi"/>
           <w:sz w:val="24"/>
@@ -732,247 +529,52 @@
           <w:szCs w:val="24"/>
           <w:shd w:val="clear" w:color="auto" w:fill="FFFFFF"/>
         </w:rPr>
-        <w:t>What is your profit model?</w:t>
+        <w:t>What did you learn while developing this project?</w:t>
       </w:r>
     </w:p>
     <w:p>
       <w:pPr>
         <w:pStyle w:val="ListParagraph"/>
-        <w:numPr>
-          <w:ilvl w:val="1"/>
-          <w:numId w:val="14"/>
-        </w:numPr>
         <w:spacing w:line="276" w:lineRule="auto"/>
-        <w:ind w:left="1440"/>
-        <w:rPr>
-          <w:rFonts w:cstheme="minorHAnsi"/>
-          <w:sz w:val="24"/>
-          <w:szCs w:val="24"/>
-        </w:rPr>
-      </w:pPr>
-      <w:r>
-        <w:rPr>
-          <w:rFonts w:cstheme="minorHAnsi"/>
-          <w:sz w:val="24"/>
-          <w:szCs w:val="24"/>
-          <w:shd w:val="clear" w:color="auto" w:fill="FFFFFF"/>
-        </w:rPr>
-        <w:t>Premium version that gives the user a symbol next to there name to show that they are better than everyone else</w:t>
-      </w:r>
-    </w:p>
-    <w:p>
-      <w:pPr>
-        <w:pStyle w:val="ListParagraph"/>
-        <w:numPr>
-          <w:ilvl w:val="1"/>
-          <w:numId w:val="14"/>
-        </w:numPr>
-        <w:spacing w:line="276" w:lineRule="auto"/>
-        <w:ind w:left="1440"/>
-        <w:rPr>
-          <w:rFonts w:cstheme="minorHAnsi"/>
-          <w:sz w:val="24"/>
-          <w:szCs w:val="24"/>
-        </w:rPr>
-      </w:pPr>
-      <w:r>
-        <w:rPr>
-          <w:rFonts w:cstheme="minorHAnsi"/>
-          <w:sz w:val="24"/>
-          <w:szCs w:val="24"/>
-          <w:shd w:val="clear" w:color="auto" w:fill="FFFFFF"/>
-        </w:rPr>
-        <w:t>Sponsored tweet that will show up at the top of everyone’s public feed (for now will just be a stand in tweet but would be hooked up to an ad API if I were to continue the project)</w:t>
-      </w:r>
-    </w:p>
-    <w:p>
-      <w:pPr>
-        <w:pStyle w:val="ListParagraph"/>
-        <w:numPr>
-          <w:ilvl w:val="1"/>
-          <w:numId w:val="1"/>
-        </w:numPr>
-        <w:spacing w:line="276" w:lineRule="auto"/>
-        <w:rPr>
-          <w:rFonts w:cstheme="minorHAnsi"/>
-          <w:sz w:val="24"/>
-          <w:szCs w:val="24"/>
-        </w:rPr>
-      </w:pPr>
-      <w:r>
-        <w:rPr>
-          <w:rFonts w:cstheme="minorHAnsi"/>
-          <w:sz w:val="24"/>
-          <w:szCs w:val="24"/>
-          <w:shd w:val="clear" w:color="auto" w:fill="FFFFFF"/>
-        </w:rPr>
-        <w:t>Have you implemented it yet?</w:t>
-      </w:r>
-    </w:p>
-    <w:p>
-      <w:pPr>
-        <w:pStyle w:val="ListParagraph"/>
-        <w:numPr>
-          <w:ilvl w:val="2"/>
-          <w:numId w:val="1"/>
-        </w:numPr>
-        <w:spacing w:line="276" w:lineRule="auto"/>
-        <w:rPr>
-          <w:rFonts w:cstheme="minorHAnsi"/>
-          <w:sz w:val="24"/>
-          <w:szCs w:val="24"/>
-        </w:rPr>
-      </w:pPr>
-      <w:r>
-        <w:rPr>
-          <w:rFonts w:cstheme="minorHAnsi"/>
-          <w:sz w:val="24"/>
-          <w:szCs w:val="24"/>
-          <w:shd w:val="clear" w:color="auto" w:fill="FFFFFF"/>
-        </w:rPr>
-        <w:t>If so, how?</w:t>
-      </w:r>
-    </w:p>
-    <w:p>
-      <w:pPr>
-        <w:pStyle w:val="ListParagraph"/>
-        <w:numPr>
-          <w:ilvl w:val="3"/>
-          <w:numId w:val="16"/>
-        </w:numPr>
-        <w:spacing w:line="276" w:lineRule="auto"/>
-        <w:ind w:left="2880"/>
-        <w:rPr>
-          <w:rFonts w:cstheme="minorHAnsi"/>
-          <w:sz w:val="24"/>
-          <w:szCs w:val="24"/>
-        </w:rPr>
-      </w:pPr>
-      <w:r>
-        <w:rPr>
-          <w:rFonts w:cstheme="minorHAnsi"/>
-          <w:sz w:val="24"/>
-          <w:szCs w:val="24"/>
-          <w:shd w:val="clear" w:color="auto" w:fill="FFFFFF"/>
+        <w:ind w:left="864"/>
+        <w:rPr>
+          <w:rFonts w:cstheme="minorHAnsi"/>
+          <w:sz w:val="24"/>
+          <w:szCs w:val="24"/>
+        </w:rPr>
+      </w:pPr>
+      <w:r>
+        <w:rPr>
+          <w:rFonts w:cstheme="minorHAnsi"/>
+          <w:sz w:val="24"/>
+          <w:szCs w:val="24"/>
+        </w:rPr>
+        <w:t xml:space="preserve">I learned quite a bit over the course of this project. Getting more experience with </w:t>
+      </w:r>
+      <w:r>
+        <w:rPr>
+          <w:rFonts w:cstheme="minorHAnsi"/>
+          <w:sz w:val="24"/>
+          <w:szCs w:val="24"/>
+        </w:rPr>
+        <w:t>sockets</w:t>
+      </w:r>
+      <w:r>
+        <w:rPr>
+          <w:rFonts w:cstheme="minorHAnsi"/>
+          <w:sz w:val="24"/>
+          <w:szCs w:val="24"/>
+        </w:rPr>
+        <w:t xml:space="preserve"> helped me better understand the call and response nature of its events. Along with that delving into a mostly react front end for a whole project for the first time </w:t>
+      </w:r>
+      <w:r>
+        <w:rPr>
+          <w:rFonts w:cstheme="minorHAnsi"/>
+          <w:sz w:val="24"/>
+          <w:szCs w:val="24"/>
         </w:rPr>
         <w:lastRenderedPageBreak/>
-        <w:t xml:space="preserve">So far all </w:t>
-      </w:r>
-      <w:proofErr w:type="spellStart"/>
-      <w:r>
-        <w:rPr>
-          <w:rFonts w:cstheme="minorHAnsi"/>
-          <w:sz w:val="24"/>
-          <w:szCs w:val="24"/>
-          <w:shd w:val="clear" w:color="auto" w:fill="FFFFFF"/>
-        </w:rPr>
-        <w:t>Ive</w:t>
-      </w:r>
-      <w:proofErr w:type="spellEnd"/>
-      <w:r>
-        <w:rPr>
-          <w:rFonts w:cstheme="minorHAnsi"/>
-          <w:sz w:val="24"/>
-          <w:szCs w:val="24"/>
-          <w:shd w:val="clear" w:color="auto" w:fill="FFFFFF"/>
-        </w:rPr>
-        <w:t xml:space="preserve"> done is get a button in the account section that will trigger the purchase</w:t>
-      </w:r>
-    </w:p>
-    <w:p>
-      <w:pPr>
-        <w:pStyle w:val="ListParagraph"/>
-        <w:numPr>
-          <w:ilvl w:val="2"/>
-          <w:numId w:val="1"/>
-        </w:numPr>
-        <w:spacing w:line="276" w:lineRule="auto"/>
-        <w:rPr>
-          <w:rFonts w:cstheme="minorHAnsi"/>
-          <w:sz w:val="24"/>
-          <w:szCs w:val="24"/>
-        </w:rPr>
-      </w:pPr>
-      <w:r>
-        <w:rPr>
-          <w:rFonts w:cstheme="minorHAnsi"/>
-          <w:sz w:val="24"/>
-          <w:szCs w:val="24"/>
-          <w:shd w:val="clear" w:color="auto" w:fill="FFFFFF"/>
-        </w:rPr>
-        <w:t>If not, what is your plan to implement it?</w:t>
-      </w:r>
-    </w:p>
-    <w:p>
-      <w:pPr>
-        <w:pStyle w:val="ListParagraph"/>
-        <w:numPr>
-          <w:ilvl w:val="3"/>
-          <w:numId w:val="15"/>
-        </w:numPr>
-        <w:spacing w:line="276" w:lineRule="auto"/>
-        <w:rPr>
-          <w:rFonts w:cstheme="minorHAnsi"/>
-          <w:sz w:val="24"/>
-          <w:szCs w:val="24"/>
-        </w:rPr>
-      </w:pPr>
-      <w:r>
-        <w:rPr>
-          <w:rFonts w:cstheme="minorHAnsi"/>
-          <w:sz w:val="24"/>
-          <w:szCs w:val="24"/>
-          <w:shd w:val="clear" w:color="auto" w:fill="FFFFFF"/>
-        </w:rPr>
-        <w:t>Add a bool to the users account to say if it has been purchased or not</w:t>
-      </w:r>
-    </w:p>
-    <w:p>
-      <w:pPr>
-        <w:pStyle w:val="ListParagraph"/>
-        <w:numPr>
-          <w:ilvl w:val="3"/>
-          <w:numId w:val="15"/>
-        </w:numPr>
-        <w:spacing w:line="276" w:lineRule="auto"/>
-        <w:rPr>
-          <w:rFonts w:cstheme="minorHAnsi"/>
-          <w:sz w:val="24"/>
-          <w:szCs w:val="24"/>
-        </w:rPr>
-      </w:pPr>
-      <w:r>
-        <w:rPr>
-          <w:rFonts w:cstheme="minorHAnsi"/>
-          <w:sz w:val="24"/>
-          <w:szCs w:val="24"/>
-          <w:shd w:val="clear" w:color="auto" w:fill="FFFFFF"/>
-        </w:rPr>
-        <w:t>Have a hidden symbol in the react tweet that will show up if the user has purchased premium</w:t>
-      </w:r>
-    </w:p>
-    <w:p>
-      <w:pPr>
-        <w:pStyle w:val="ListParagraph"/>
-        <w:numPr>
-          <w:ilvl w:val="3"/>
-          <w:numId w:val="15"/>
-        </w:numPr>
-        <w:spacing w:line="276" w:lineRule="auto"/>
-        <w:rPr>
-          <w:rFonts w:cstheme="minorHAnsi"/>
-          <w:sz w:val="24"/>
-          <w:szCs w:val="24"/>
-        </w:rPr>
-      </w:pPr>
-      <w:r>
-        <w:rPr>
-          <w:rFonts w:cstheme="minorHAnsi"/>
-          <w:sz w:val="24"/>
-          <w:szCs w:val="24"/>
-          <w:shd w:val="clear" w:color="auto" w:fill="FFFFFF"/>
-        </w:rPr>
-        <w:t>Add a react component to the public feed that will show an add styled as a tweet</w:t>
+        <w:t>taught me a lot about the different functions of react that I had never used before (including in-line event listeners somehow).</w:t>
       </w:r>
     </w:p>
     <w:p>
@@ -980,9 +582,10 @@
         <w:pStyle w:val="ListParagraph"/>
         <w:numPr>
           <w:ilvl w:val="0"/>
-          <w:numId w:val="1"/>
+          <w:numId w:val="17"/>
         </w:numPr>
         <w:spacing w:line="276" w:lineRule="auto"/>
+        <w:ind w:left="720"/>
         <w:rPr>
           <w:rFonts w:cstheme="minorHAnsi"/>
           <w:sz w:val="24"/>
@@ -996,13 +599,14 @@
           <w:szCs w:val="24"/>
           <w:shd w:val="clear" w:color="auto" w:fill="FFFFFF"/>
         </w:rPr>
-        <w:t>Do you have a plan for going above and beyond? If so, what is it?</w:t>
-      </w:r>
-    </w:p>
-    <w:p>
-      <w:pPr>
+        <w:t>If you were to continue, what would you do to improve your application?</w:t>
+      </w:r>
+    </w:p>
+    <w:p>
+      <w:pPr>
+        <w:pStyle w:val="ListParagraph"/>
         <w:spacing w:line="276" w:lineRule="auto"/>
-        <w:ind w:left="720"/>
+        <w:ind w:left="864"/>
         <w:rPr>
           <w:rFonts w:cstheme="minorHAnsi"/>
           <w:sz w:val="24"/>
@@ -1016,7 +620,61 @@
           <w:szCs w:val="24"/>
           <w:shd w:val="clear" w:color="auto" w:fill="FFFFFF"/>
         </w:rPr>
-        <w:t>Implement socket.io to allow for real time tweet updating in the public feed</w:t>
+        <w:t xml:space="preserve">One big thing I would want to continue working on is the premium profit model. Right now, it only serves to give a user a symbol next to </w:t>
+      </w:r>
+      <w:r>
+        <w:rPr>
+          <w:rFonts w:cstheme="minorHAnsi"/>
+          <w:sz w:val="24"/>
+          <w:szCs w:val="24"/>
+          <w:shd w:val="clear" w:color="auto" w:fill="FFFFFF"/>
+        </w:rPr>
+        <w:t>their</w:t>
+      </w:r>
+      <w:r>
+        <w:rPr>
+          <w:rFonts w:cstheme="minorHAnsi"/>
+          <w:sz w:val="24"/>
+          <w:szCs w:val="24"/>
+          <w:shd w:val="clear" w:color="auto" w:fill="FFFFFF"/>
+        </w:rPr>
+        <w:t xml:space="preserve"> name so that they stand out. While this still serves a purpose as many people on the internet, for various reasons, have shown that they </w:t>
+      </w:r>
+      <w:r>
+        <w:rPr>
+          <w:rFonts w:cstheme="minorHAnsi"/>
+          <w:sz w:val="24"/>
+          <w:szCs w:val="24"/>
+          <w:shd w:val="clear" w:color="auto" w:fill="FFFFFF"/>
+        </w:rPr>
+        <w:t>would</w:t>
+      </w:r>
+      <w:r>
+        <w:rPr>
+          <w:rFonts w:cstheme="minorHAnsi"/>
+          <w:sz w:val="24"/>
+          <w:szCs w:val="24"/>
+          <w:shd w:val="clear" w:color="auto" w:fill="FFFFFF"/>
+        </w:rPr>
+        <w:t xml:space="preserve"> pay for something just for the recognition of having it, if I had more </w:t>
+      </w:r>
+      <w:r>
+        <w:rPr>
+          <w:rFonts w:cstheme="minorHAnsi"/>
+          <w:sz w:val="24"/>
+          <w:szCs w:val="24"/>
+          <w:shd w:val="clear" w:color="auto" w:fill="FFFFFF"/>
+        </w:rPr>
+        <w:t>time,</w:t>
+      </w:r>
+      <w:r>
+        <w:rPr>
+          <w:rFonts w:cstheme="minorHAnsi"/>
+          <w:sz w:val="24"/>
+          <w:szCs w:val="24"/>
+          <w:shd w:val="clear" w:color="auto" w:fill="FFFFFF"/>
+        </w:rPr>
+        <w:t xml:space="preserve"> I would have wanted to give more benefits for making the “purchase.”</w:t>
       </w:r>
     </w:p>
     <w:p>
@@ -1024,9 +682,10 @@
         <w:pStyle w:val="ListParagraph"/>
         <w:numPr>
           <w:ilvl w:val="0"/>
-          <w:numId w:val="1"/>
+          <w:numId w:val="17"/>
         </w:numPr>
         <w:spacing w:line="276" w:lineRule="auto"/>
+        <w:ind w:left="720"/>
         <w:rPr>
           <w:rFonts w:cstheme="minorHAnsi"/>
           <w:sz w:val="24"/>
@@ -1040,16 +699,20 @@
           <w:szCs w:val="24"/>
           <w:shd w:val="clear" w:color="auto" w:fill="FFFFFF"/>
         </w:rPr>
-        <w:t>If you used any borrowed code or code fragments, where did you get them from?</w:t>
-      </w:r>
-      <w:r>
-        <w:rPr>
-          <w:rFonts w:cstheme="minorHAnsi"/>
-          <w:sz w:val="24"/>
-          <w:szCs w:val="24"/>
-        </w:rPr>
-        <w:t xml:space="preserve"> </w:t>
-      </w:r>
+        <w:t>If you went above and beyond, how did you do so?</w:t>
+      </w:r>
+    </w:p>
+    <w:p>
+      <w:pPr>
+        <w:pStyle w:val="ListParagraph"/>
+        <w:spacing w:line="276" w:lineRule="auto"/>
+        <w:ind w:left="864"/>
+        <w:rPr>
+          <w:rFonts w:cstheme="minorHAnsi"/>
+          <w:sz w:val="24"/>
+          <w:szCs w:val="24"/>
+        </w:rPr>
+      </w:pPr>
       <w:r>
         <w:rPr>
           <w:rFonts w:cstheme="minorHAnsi"/>
@@ -1057,11 +720,97 @@
           <w:szCs w:val="24"/>
           <w:shd w:val="clear" w:color="auto" w:fill="FFFFFF"/>
         </w:rPr>
-        <w:t>What do the code fragments do? Where are they in your code?</w:t>
-      </w:r>
-    </w:p>
-    <w:p>
-      <w:pPr>
+        <w:t xml:space="preserve">I did a few things to go above and beyond. Firstly, I implemented Socket so that the public feed updates in real time with any changes a user makes to a tweet or their account. Secondly, I used a </w:t>
+      </w:r>
+      <w:r>
+        <w:rPr>
+          <w:rFonts w:cstheme="minorHAnsi"/>
+          <w:sz w:val="24"/>
+          <w:szCs w:val="24"/>
+          <w:shd w:val="clear" w:color="auto" w:fill="FFFFFF"/>
+        </w:rPr>
+        <w:t>CSS</w:t>
+      </w:r>
+      <w:r>
+        <w:rPr>
+          <w:rFonts w:cstheme="minorHAnsi"/>
+          <w:sz w:val="24"/>
+          <w:szCs w:val="24"/>
+          <w:shd w:val="clear" w:color="auto" w:fill="FFFFFF"/>
+        </w:rPr>
+        <w:t xml:space="preserve"> framework to create a more professionally styled website (I used the same framework as project 1 so it was a little easier to use for this project). </w:t>
+      </w:r>
+      <w:r>
+        <w:rPr>
+          <w:rFonts w:cstheme="minorHAnsi"/>
+          <w:sz w:val="24"/>
+          <w:szCs w:val="24"/>
+          <w:shd w:val="clear" w:color="auto" w:fill="FFFFFF"/>
+        </w:rPr>
+        <w:t xml:space="preserve">Thirdly, I looked at how to send delete calls to the database to allow for users to delete tweets. </w:t>
+      </w:r>
+      <w:r>
+        <w:rPr>
+          <w:rFonts w:cstheme="minorHAnsi"/>
+          <w:sz w:val="24"/>
+          <w:szCs w:val="24"/>
+          <w:shd w:val="clear" w:color="auto" w:fill="FFFFFF"/>
+        </w:rPr>
+        <w:t>Lastly,</w:t>
+      </w:r>
+      <w:r>
+        <w:rPr>
+          <w:rFonts w:cstheme="minorHAnsi"/>
+          <w:sz w:val="24"/>
+          <w:szCs w:val="24"/>
+          <w:shd w:val="clear" w:color="auto" w:fill="FFFFFF"/>
+        </w:rPr>
+        <w:t xml:space="preserve"> I implemented two different profit </w:t>
+      </w:r>
+      <w:r>
+        <w:rPr>
+          <w:rFonts w:cstheme="minorHAnsi"/>
+          <w:sz w:val="24"/>
+          <w:szCs w:val="24"/>
+          <w:shd w:val="clear" w:color="auto" w:fill="FFFFFF"/>
+        </w:rPr>
+        <w:t>models,</w:t>
+      </w:r>
+      <w:r>
+        <w:rPr>
+          <w:rFonts w:cstheme="minorHAnsi"/>
+          <w:sz w:val="24"/>
+          <w:szCs w:val="24"/>
+          <w:shd w:val="clear" w:color="auto" w:fill="FFFFFF"/>
+        </w:rPr>
+        <w:t xml:space="preserve"> one </w:t>
+      </w:r>
+      <w:r>
+        <w:rPr>
+          <w:rFonts w:cstheme="minorHAnsi"/>
+          <w:sz w:val="24"/>
+          <w:szCs w:val="24"/>
+          <w:shd w:val="clear" w:color="auto" w:fill="FFFFFF"/>
+        </w:rPr>
+        <w:t>ad</w:t>
+      </w:r>
+      <w:r>
+        <w:rPr>
+          <w:rFonts w:cstheme="minorHAnsi"/>
+          <w:sz w:val="24"/>
+          <w:szCs w:val="24"/>
+          <w:shd w:val="clear" w:color="auto" w:fill="FFFFFF"/>
+        </w:rPr>
+        <w:t xml:space="preserve"> based, with a sponsored tweet appearing at the top of each tweet feed, the other subscription based, with users able to pay to set themselves out from other users.</w:t>
+      </w:r>
+    </w:p>
+    <w:p>
+      <w:pPr>
+        <w:pStyle w:val="ListParagraph"/>
+        <w:numPr>
+          <w:ilvl w:val="0"/>
+          <w:numId w:val="17"/>
+        </w:numPr>
         <w:spacing w:line="276" w:lineRule="auto"/>
         <w:ind w:left="720"/>
         <w:rPr>
@@ -1075,20 +824,55 @@
           <w:rFonts w:cstheme="minorHAnsi"/>
           <w:sz w:val="24"/>
           <w:szCs w:val="24"/>
-        </w:rPr>
-        <w:t>See “Sources” section</w:t>
-      </w:r>
-    </w:p>
-    <w:p>
-      <w:pPr>
+          <w:shd w:val="clear" w:color="auto" w:fill="FFFFFF"/>
+        </w:rPr>
+        <w:t>If you used any borrowed code or code fragments, where did you get them from?</w:t>
+      </w:r>
+      <w:r>
+        <w:rPr>
+          <w:rFonts w:cstheme="minorHAnsi"/>
+          <w:sz w:val="24"/>
+          <w:szCs w:val="24"/>
+        </w:rPr>
+        <w:t xml:space="preserve"> </w:t>
+      </w:r>
+      <w:r>
+        <w:rPr>
+          <w:rFonts w:cstheme="minorHAnsi"/>
+          <w:sz w:val="24"/>
+          <w:szCs w:val="24"/>
+          <w:shd w:val="clear" w:color="auto" w:fill="FFFFFF"/>
+        </w:rPr>
+        <w:t>What do the code fragments do? Where are they in your code?</w:t>
+      </w:r>
+    </w:p>
+    <w:p>
+      <w:pPr>
+        <w:pStyle w:val="ListParagraph"/>
         <w:spacing w:line="276" w:lineRule="auto"/>
-        <w:ind w:left="720"/>
-        <w:rPr>
-          <w:rFonts w:cstheme="minorHAnsi"/>
-          <w:sz w:val="24"/>
-          <w:szCs w:val="24"/>
-        </w:rPr>
-      </w:pPr>
+        <w:ind w:left="864"/>
+        <w:rPr>
+          <w:rFonts w:cstheme="minorHAnsi"/>
+          <w:sz w:val="24"/>
+          <w:szCs w:val="24"/>
+        </w:rPr>
+      </w:pPr>
+      <w:r>
+        <w:rPr>
+          <w:rFonts w:cstheme="minorHAnsi"/>
+          <w:sz w:val="24"/>
+          <w:szCs w:val="24"/>
+        </w:rPr>
+        <w:t xml:space="preserve">See “Sources” </w:t>
+      </w:r>
+      <w:r>
+        <w:rPr>
+          <w:rFonts w:cstheme="minorHAnsi"/>
+          <w:sz w:val="24"/>
+          <w:szCs w:val="24"/>
+        </w:rPr>
+        <w:t>section.</w:t>
+      </w:r>
     </w:p>
     <w:p>
       <w:pPr>
@@ -1189,6 +973,29 @@
         </w:rPr>
         <w:t>N/A</w:t>
       </w:r>
+    </w:p>
+    <w:p>
+      <w:pPr>
+        <w:shd w:val="clear" w:color="auto" w:fill="FFFFFF"/>
+        <w:spacing w:after="0" w:line="276" w:lineRule="auto"/>
+        <w:rPr>
+          <w:rFonts w:eastAsia="Times New Roman" w:cstheme="minorHAnsi"/>
+          <w:kern w:val="0"/>
+          <w:sz w:val="24"/>
+          <w:szCs w:val="24"/>
+          <w14:ligatures w14:val="none"/>
+        </w:rPr>
+      </w:pPr>
+      <w:r>
+        <w:rPr>
+          <w:rFonts w:eastAsia="Times New Roman" w:cstheme="minorHAnsi"/>
+          <w:kern w:val="0"/>
+          <w:sz w:val="24"/>
+          <w:szCs w:val="24"/>
+          <w14:ligatures w14:val="none"/>
+        </w:rPr>
+        <w:t>Body: N/A</w:t>
+      </w:r>
       <w:r>
         <w:rPr>
           <w:rFonts w:eastAsia="Times New Roman" w:cstheme="minorHAnsi"/>
@@ -1208,7 +1015,29 @@
           <w:szCs w:val="24"/>
           <w14:ligatures w14:val="none"/>
         </w:rPr>
-        <w:t>all of the current users tweets</w:t>
+        <w:t xml:space="preserve">all of the current </w:t>
+      </w:r>
+      <w:proofErr w:type="gramStart"/>
+      <w:r>
+        <w:rPr>
+          <w:rFonts w:eastAsia="Times New Roman" w:cstheme="minorHAnsi"/>
+          <w:kern w:val="0"/>
+          <w:sz w:val="24"/>
+          <w:szCs w:val="24"/>
+          <w14:ligatures w14:val="none"/>
+        </w:rPr>
+        <w:t>users</w:t>
+      </w:r>
+      <w:proofErr w:type="gramEnd"/>
+      <w:r>
+        <w:rPr>
+          <w:rFonts w:eastAsia="Times New Roman" w:cstheme="minorHAnsi"/>
+          <w:kern w:val="0"/>
+          <w:sz w:val="24"/>
+          <w:szCs w:val="24"/>
+          <w14:ligatures w14:val="none"/>
+        </w:rPr>
+        <w:t xml:space="preserve"> tweets</w:t>
       </w:r>
       <w:r>
         <w:rPr>
@@ -1332,6 +1161,347 @@
         </w:rPr>
         <w:t>N/A</w:t>
       </w:r>
+    </w:p>
+    <w:p>
+      <w:pPr>
+        <w:shd w:val="clear" w:color="auto" w:fill="FFFFFF"/>
+        <w:spacing w:after="0" w:line="276" w:lineRule="auto"/>
+        <w:rPr>
+          <w:rFonts w:eastAsia="Times New Roman" w:cstheme="minorHAnsi"/>
+          <w:kern w:val="0"/>
+          <w:sz w:val="24"/>
+          <w:szCs w:val="24"/>
+          <w14:ligatures w14:val="none"/>
+        </w:rPr>
+      </w:pPr>
+      <w:r>
+        <w:rPr>
+          <w:rFonts w:eastAsia="Times New Roman" w:cstheme="minorHAnsi"/>
+          <w:kern w:val="0"/>
+          <w:sz w:val="24"/>
+          <w:szCs w:val="24"/>
+          <w14:ligatures w14:val="none"/>
+        </w:rPr>
+        <w:t>Body: N/A</w:t>
+      </w:r>
+      <w:r>
+        <w:rPr>
+          <w:rFonts w:eastAsia="Times New Roman" w:cstheme="minorHAnsi"/>
+          <w:kern w:val="0"/>
+          <w:sz w:val="24"/>
+          <w:szCs w:val="24"/>
+          <w14:ligatures w14:val="none"/>
+        </w:rPr>
+        <w:br/>
+      </w:r>
+      <w:proofErr w:type="gramStart"/>
+      <w:r>
+        <w:rPr>
+          <w:rFonts w:eastAsia="Times New Roman" w:cstheme="minorHAnsi"/>
+          <w:kern w:val="0"/>
+          <w:sz w:val="24"/>
+          <w:szCs w:val="24"/>
+          <w14:ligatures w14:val="none"/>
+        </w:rPr>
+        <w:t>Description:</w:t>
+      </w:r>
+      <w:proofErr w:type="gramEnd"/>
+      <w:r>
+        <w:rPr>
+          <w:rFonts w:eastAsia="Times New Roman" w:cstheme="minorHAnsi"/>
+          <w:kern w:val="0"/>
+          <w:sz w:val="24"/>
+          <w:szCs w:val="24"/>
+          <w14:ligatures w14:val="none"/>
+        </w:rPr>
+        <w:t xml:space="preserve"> </w:t>
+      </w:r>
+      <w:r>
+        <w:rPr>
+          <w:rFonts w:eastAsia="Times New Roman" w:cstheme="minorHAnsi"/>
+          <w:kern w:val="0"/>
+          <w:sz w:val="24"/>
+          <w:szCs w:val="24"/>
+          <w14:ligatures w14:val="none"/>
+        </w:rPr>
+        <w:t>retrieves all tweets from every user</w:t>
+      </w:r>
+      <w:r>
+        <w:rPr>
+          <w:rFonts w:eastAsia="Times New Roman" w:cstheme="minorHAnsi"/>
+          <w:kern w:val="0"/>
+          <w:sz w:val="24"/>
+          <w:szCs w:val="24"/>
+          <w14:ligatures w14:val="none"/>
+        </w:rPr>
+        <w:br/>
+        <w:t xml:space="preserve">Return Type(s): </w:t>
+      </w:r>
+      <w:r>
+        <w:rPr>
+          <w:rFonts w:eastAsia="Times New Roman" w:cstheme="minorHAnsi"/>
+          <w:kern w:val="0"/>
+          <w:sz w:val="24"/>
+          <w:szCs w:val="24"/>
+          <w14:ligatures w14:val="none"/>
+        </w:rPr>
+        <w:t>JSON</w:t>
+      </w:r>
+    </w:p>
+    <w:p>
+      <w:pPr>
+        <w:shd w:val="clear" w:color="auto" w:fill="FFFFFF"/>
+        <w:spacing w:after="0" w:line="276" w:lineRule="auto"/>
+        <w:rPr>
+          <w:rFonts w:eastAsia="Times New Roman" w:cstheme="minorHAnsi"/>
+          <w:kern w:val="0"/>
+          <w:sz w:val="24"/>
+          <w:szCs w:val="24"/>
+          <w14:ligatures w14:val="none"/>
+        </w:rPr>
+      </w:pPr>
+    </w:p>
+    <w:p>
+      <w:pPr>
+        <w:shd w:val="clear" w:color="auto" w:fill="FFFFFF"/>
+        <w:spacing w:after="0" w:line="276" w:lineRule="auto"/>
+        <w:rPr>
+          <w:rFonts w:eastAsia="Times New Roman" w:cstheme="minorHAnsi"/>
+          <w:kern w:val="0"/>
+          <w:sz w:val="24"/>
+          <w:szCs w:val="24"/>
+          <w14:ligatures w14:val="none"/>
+        </w:rPr>
+      </w:pPr>
+      <w:r>
+        <w:rPr>
+          <w:rFonts w:eastAsia="Times New Roman" w:cstheme="minorHAnsi"/>
+          <w:kern w:val="0"/>
+          <w:sz w:val="24"/>
+          <w:szCs w:val="24"/>
+          <w14:ligatures w14:val="none"/>
+        </w:rPr>
+        <w:lastRenderedPageBreak/>
+        <w:t>URL: /</w:t>
+      </w:r>
+      <w:r>
+        <w:rPr>
+          <w:rFonts w:eastAsia="Times New Roman" w:cstheme="minorHAnsi"/>
+          <w:kern w:val="0"/>
+          <w:sz w:val="24"/>
+          <w:szCs w:val="24"/>
+          <w14:ligatures w14:val="none"/>
+        </w:rPr>
+        <w:t>login</w:t>
+      </w:r>
+      <w:r>
+        <w:rPr>
+          <w:rFonts w:eastAsia="Times New Roman" w:cstheme="minorHAnsi"/>
+          <w:kern w:val="0"/>
+          <w:sz w:val="24"/>
+          <w:szCs w:val="24"/>
+          <w14:ligatures w14:val="none"/>
+        </w:rPr>
+        <w:br/>
+        <w:t xml:space="preserve">Supported Methods: </w:t>
+      </w:r>
+      <w:r>
+        <w:rPr>
+          <w:rFonts w:eastAsia="Times New Roman" w:cstheme="minorHAnsi"/>
+          <w:kern w:val="0"/>
+          <w:sz w:val="24"/>
+          <w:szCs w:val="24"/>
+          <w14:ligatures w14:val="none"/>
+        </w:rPr>
+        <w:t>GET POST</w:t>
+      </w:r>
+      <w:r>
+        <w:rPr>
+          <w:rFonts w:eastAsia="Times New Roman" w:cstheme="minorHAnsi"/>
+          <w:kern w:val="0"/>
+          <w:sz w:val="24"/>
+          <w:szCs w:val="24"/>
+          <w14:ligatures w14:val="none"/>
+        </w:rPr>
+        <w:br/>
+        <w:t xml:space="preserve">Middleware: </w:t>
+      </w:r>
+      <w:proofErr w:type="spellStart"/>
+      <w:r>
+        <w:rPr>
+          <w:rFonts w:eastAsia="Times New Roman" w:cstheme="minorHAnsi"/>
+          <w:kern w:val="0"/>
+          <w:sz w:val="24"/>
+          <w:szCs w:val="24"/>
+          <w14:ligatures w14:val="none"/>
+        </w:rPr>
+        <w:t>requiresSecure</w:t>
+      </w:r>
+      <w:proofErr w:type="spellEnd"/>
+      <w:r>
+        <w:rPr>
+          <w:rFonts w:eastAsia="Times New Roman" w:cstheme="minorHAnsi"/>
+          <w:kern w:val="0"/>
+          <w:sz w:val="24"/>
+          <w:szCs w:val="24"/>
+          <w14:ligatures w14:val="none"/>
+        </w:rPr>
+        <w:t xml:space="preserve">, </w:t>
+      </w:r>
+      <w:proofErr w:type="spellStart"/>
+      <w:r>
+        <w:rPr>
+          <w:rFonts w:eastAsia="Times New Roman" w:cstheme="minorHAnsi"/>
+          <w:kern w:val="0"/>
+          <w:sz w:val="24"/>
+          <w:szCs w:val="24"/>
+          <w14:ligatures w14:val="none"/>
+        </w:rPr>
+        <w:t>requiresLogout</w:t>
+      </w:r>
+      <w:proofErr w:type="spellEnd"/>
+      <w:r>
+        <w:rPr>
+          <w:rFonts w:eastAsia="Times New Roman" w:cstheme="minorHAnsi"/>
+          <w:kern w:val="0"/>
+          <w:sz w:val="24"/>
+          <w:szCs w:val="24"/>
+          <w14:ligatures w14:val="none"/>
+        </w:rPr>
+        <w:br/>
+        <w:t xml:space="preserve">Query Params: </w:t>
+      </w:r>
+      <w:r>
+        <w:rPr>
+          <w:rFonts w:eastAsia="Times New Roman" w:cstheme="minorHAnsi"/>
+          <w:kern w:val="0"/>
+          <w:sz w:val="24"/>
+          <w:szCs w:val="24"/>
+          <w14:ligatures w14:val="none"/>
+        </w:rPr>
+        <w:t>N/A</w:t>
+      </w:r>
+    </w:p>
+    <w:p>
+      <w:pPr>
+        <w:shd w:val="clear" w:color="auto" w:fill="FFFFFF"/>
+        <w:spacing w:after="0" w:line="276" w:lineRule="auto"/>
+        <w:rPr>
+          <w:rFonts w:eastAsia="Times New Roman" w:cstheme="minorHAnsi"/>
+          <w:kern w:val="0"/>
+          <w:sz w:val="24"/>
+          <w:szCs w:val="24"/>
+          <w14:ligatures w14:val="none"/>
+        </w:rPr>
+      </w:pPr>
+      <w:r>
+        <w:rPr>
+          <w:rFonts w:eastAsia="Times New Roman" w:cstheme="minorHAnsi"/>
+          <w:kern w:val="0"/>
+          <w:sz w:val="24"/>
+          <w:szCs w:val="24"/>
+          <w14:ligatures w14:val="none"/>
+        </w:rPr>
+        <w:t xml:space="preserve">Body: </w:t>
+      </w:r>
+      <w:proofErr w:type="gramStart"/>
+      <w:r>
+        <w:rPr>
+          <w:rFonts w:eastAsia="Times New Roman" w:cstheme="minorHAnsi"/>
+          <w:kern w:val="0"/>
+          <w:sz w:val="24"/>
+          <w:szCs w:val="24"/>
+          <w14:ligatures w14:val="none"/>
+        </w:rPr>
+        <w:t>{ username</w:t>
+      </w:r>
+      <w:proofErr w:type="gramEnd"/>
+      <w:r>
+        <w:rPr>
+          <w:rFonts w:eastAsia="Times New Roman" w:cstheme="minorHAnsi"/>
+          <w:kern w:val="0"/>
+          <w:sz w:val="24"/>
+          <w:szCs w:val="24"/>
+          <w14:ligatures w14:val="none"/>
+        </w:rPr>
+        <w:t>: username of account trying to log in</w:t>
+      </w:r>
+      <w:r>
+        <w:rPr>
+          <w:rFonts w:eastAsia="Times New Roman" w:cstheme="minorHAnsi"/>
+          <w:kern w:val="0"/>
+          <w:sz w:val="24"/>
+          <w:szCs w:val="24"/>
+          <w14:ligatures w14:val="none"/>
+        </w:rPr>
+        <w:t>,</w:t>
+      </w:r>
+    </w:p>
+    <w:p>
+      <w:pPr>
+        <w:shd w:val="clear" w:color="auto" w:fill="FFFFFF"/>
+        <w:spacing w:after="0" w:line="276" w:lineRule="auto"/>
+        <w:ind w:firstLine="720"/>
+        <w:rPr>
+          <w:rFonts w:eastAsia="Times New Roman" w:cstheme="minorHAnsi"/>
+          <w:kern w:val="0"/>
+          <w:sz w:val="24"/>
+          <w:szCs w:val="24"/>
+          <w14:ligatures w14:val="none"/>
+        </w:rPr>
+      </w:pPr>
+      <w:r>
+        <w:rPr>
+          <w:rFonts w:eastAsia="Times New Roman" w:cstheme="minorHAnsi"/>
+          <w:kern w:val="0"/>
+          <w:sz w:val="24"/>
+          <w:szCs w:val="24"/>
+          <w14:ligatures w14:val="none"/>
+        </w:rPr>
+        <w:t>p</w:t>
+      </w:r>
+      <w:r>
+        <w:rPr>
+          <w:rFonts w:eastAsia="Times New Roman" w:cstheme="minorHAnsi"/>
+          <w:kern w:val="0"/>
+          <w:sz w:val="24"/>
+          <w:szCs w:val="24"/>
+          <w14:ligatures w14:val="none"/>
+        </w:rPr>
+        <w:t>ass</w:t>
+      </w:r>
+      <w:r>
+        <w:rPr>
+          <w:rFonts w:eastAsia="Times New Roman" w:cstheme="minorHAnsi"/>
+          <w:kern w:val="0"/>
+          <w:sz w:val="24"/>
+          <w:szCs w:val="24"/>
+          <w14:ligatures w14:val="none"/>
+        </w:rPr>
+        <w:t xml:space="preserve">: password of account trying to log </w:t>
+      </w:r>
+      <w:proofErr w:type="gramStart"/>
+      <w:r>
+        <w:rPr>
+          <w:rFonts w:eastAsia="Times New Roman" w:cstheme="minorHAnsi"/>
+          <w:kern w:val="0"/>
+          <w:sz w:val="24"/>
+          <w:szCs w:val="24"/>
+          <w14:ligatures w14:val="none"/>
+        </w:rPr>
+        <w:t>in</w:t>
+      </w:r>
+      <w:r>
+        <w:rPr>
+          <w:rFonts w:eastAsia="Times New Roman" w:cstheme="minorHAnsi"/>
+          <w:kern w:val="0"/>
+          <w:sz w:val="24"/>
+          <w:szCs w:val="24"/>
+          <w14:ligatures w14:val="none"/>
+        </w:rPr>
+        <w:t xml:space="preserve"> }</w:t>
+      </w:r>
+      <w:proofErr w:type="gramEnd"/>
       <w:r>
         <w:rPr>
           <w:rFonts w:eastAsia="Times New Roman" w:cstheme="minorHAnsi"/>
@@ -1351,7 +1521,7 @@
           <w:szCs w:val="24"/>
           <w14:ligatures w14:val="none"/>
         </w:rPr>
-        <w:t>retrieves all tweets from every user</w:t>
+        <w:t>get will return the login page, post will log the user in</w:t>
       </w:r>
       <w:r>
         <w:rPr>
@@ -1372,7 +1542,7 @@
           <w:szCs w:val="24"/>
           <w14:ligatures w14:val="none"/>
         </w:rPr>
-        <w:t>JSON</w:t>
+        <w:t>HTML, JSON</w:t>
       </w:r>
     </w:p>
     <w:p>
@@ -1418,7 +1588,7 @@
           <w:szCs w:val="24"/>
           <w14:ligatures w14:val="none"/>
         </w:rPr>
-        <w:t>login</w:t>
+        <w:t>signup</w:t>
       </w:r>
       <w:r>
         <w:rPr>
@@ -1439,7 +1609,7 @@
           <w:szCs w:val="24"/>
           <w14:ligatures w14:val="none"/>
         </w:rPr>
-        <w:t>GET POST</w:t>
+        <w:t>POST</w:t>
       </w:r>
       <w:r>
         <w:rPr>
@@ -1507,6 +1677,202 @@
         </w:rPr>
         <w:t>N/A</w:t>
       </w:r>
+    </w:p>
+    <w:p>
+      <w:pPr>
+        <w:shd w:val="clear" w:color="auto" w:fill="FFFFFF"/>
+        <w:spacing w:after="0" w:line="276" w:lineRule="auto"/>
+        <w:rPr>
+          <w:rFonts w:eastAsia="Times New Roman" w:cstheme="minorHAnsi"/>
+          <w:kern w:val="0"/>
+          <w:sz w:val="24"/>
+          <w:szCs w:val="24"/>
+          <w14:ligatures w14:val="none"/>
+        </w:rPr>
+      </w:pPr>
+      <w:r>
+        <w:rPr>
+          <w:rFonts w:eastAsia="Times New Roman" w:cstheme="minorHAnsi"/>
+          <w:kern w:val="0"/>
+          <w:sz w:val="24"/>
+          <w:szCs w:val="24"/>
+          <w14:ligatures w14:val="none"/>
+        </w:rPr>
+        <w:t xml:space="preserve">Body: </w:t>
+      </w:r>
+      <w:proofErr w:type="gramStart"/>
+      <w:r>
+        <w:rPr>
+          <w:rFonts w:eastAsia="Times New Roman" w:cstheme="minorHAnsi"/>
+          <w:kern w:val="0"/>
+          <w:sz w:val="24"/>
+          <w:szCs w:val="24"/>
+          <w14:ligatures w14:val="none"/>
+        </w:rPr>
+        <w:t xml:space="preserve">{ </w:t>
+      </w:r>
+      <w:r>
+        <w:rPr>
+          <w:rFonts w:eastAsia="Times New Roman" w:cstheme="minorHAnsi"/>
+          <w:kern w:val="0"/>
+          <w:sz w:val="24"/>
+          <w:szCs w:val="24"/>
+          <w14:ligatures w14:val="none"/>
+        </w:rPr>
+        <w:t>username</w:t>
+      </w:r>
+      <w:proofErr w:type="gramEnd"/>
+      <w:r>
+        <w:rPr>
+          <w:rFonts w:eastAsia="Times New Roman" w:cstheme="minorHAnsi"/>
+          <w:kern w:val="0"/>
+          <w:sz w:val="24"/>
+          <w:szCs w:val="24"/>
+          <w14:ligatures w14:val="none"/>
+        </w:rPr>
+        <w:t xml:space="preserve">: username of account trying to </w:t>
+      </w:r>
+      <w:r>
+        <w:rPr>
+          <w:rFonts w:eastAsia="Times New Roman" w:cstheme="minorHAnsi"/>
+          <w:kern w:val="0"/>
+          <w:sz w:val="24"/>
+          <w:szCs w:val="24"/>
+          <w14:ligatures w14:val="none"/>
+        </w:rPr>
+        <w:t>create</w:t>
+      </w:r>
+      <w:r>
+        <w:rPr>
+          <w:rFonts w:eastAsia="Times New Roman" w:cstheme="minorHAnsi"/>
+          <w:kern w:val="0"/>
+          <w:sz w:val="24"/>
+          <w:szCs w:val="24"/>
+          <w14:ligatures w14:val="none"/>
+        </w:rPr>
+        <w:t>,</w:t>
+      </w:r>
+    </w:p>
+    <w:p>
+      <w:pPr>
+        <w:shd w:val="clear" w:color="auto" w:fill="FFFFFF"/>
+        <w:spacing w:after="0" w:line="276" w:lineRule="auto"/>
+        <w:ind w:firstLine="720"/>
+        <w:rPr>
+          <w:rFonts w:eastAsia="Times New Roman" w:cstheme="minorHAnsi"/>
+          <w:kern w:val="0"/>
+          <w:sz w:val="24"/>
+          <w:szCs w:val="24"/>
+          <w14:ligatures w14:val="none"/>
+        </w:rPr>
+      </w:pPr>
+      <w:r>
+        <w:rPr>
+          <w:rFonts w:eastAsia="Times New Roman" w:cstheme="minorHAnsi"/>
+          <w:kern w:val="0"/>
+          <w:sz w:val="24"/>
+          <w:szCs w:val="24"/>
+          <w14:ligatures w14:val="none"/>
+        </w:rPr>
+        <w:t>p</w:t>
+      </w:r>
+      <w:r>
+        <w:rPr>
+          <w:rFonts w:eastAsia="Times New Roman" w:cstheme="minorHAnsi"/>
+          <w:kern w:val="0"/>
+          <w:sz w:val="24"/>
+          <w:szCs w:val="24"/>
+          <w14:ligatures w14:val="none"/>
+        </w:rPr>
+        <w:t>ass</w:t>
+      </w:r>
+      <w:r>
+        <w:rPr>
+          <w:rFonts w:eastAsia="Times New Roman" w:cstheme="minorHAnsi"/>
+          <w:kern w:val="0"/>
+          <w:sz w:val="24"/>
+          <w:szCs w:val="24"/>
+          <w14:ligatures w14:val="none"/>
+        </w:rPr>
+        <w:t xml:space="preserve">: password </w:t>
+      </w:r>
+      <w:r>
+        <w:rPr>
+          <w:rFonts w:eastAsia="Times New Roman" w:cstheme="minorHAnsi"/>
+          <w:kern w:val="0"/>
+          <w:sz w:val="24"/>
+          <w:szCs w:val="24"/>
+          <w14:ligatures w14:val="none"/>
+        </w:rPr>
+        <w:t>of account trying to create,</w:t>
+      </w:r>
+    </w:p>
+    <w:p>
+      <w:pPr>
+        <w:shd w:val="clear" w:color="auto" w:fill="FFFFFF"/>
+        <w:spacing w:after="0" w:line="276" w:lineRule="auto"/>
+        <w:ind w:firstLine="720"/>
+        <w:rPr>
+          <w:rFonts w:eastAsia="Times New Roman" w:cstheme="minorHAnsi"/>
+          <w:kern w:val="0"/>
+          <w:sz w:val="24"/>
+          <w:szCs w:val="24"/>
+          <w14:ligatures w14:val="none"/>
+        </w:rPr>
+      </w:pPr>
+      <w:r>
+        <w:rPr>
+          <w:rFonts w:eastAsia="Times New Roman" w:cstheme="minorHAnsi"/>
+          <w:kern w:val="0"/>
+          <w:sz w:val="24"/>
+          <w:szCs w:val="24"/>
+          <w14:ligatures w14:val="none"/>
+        </w:rPr>
+        <w:t>pass2</w:t>
+      </w:r>
+      <w:r>
+        <w:rPr>
+          <w:rFonts w:eastAsia="Times New Roman" w:cstheme="minorHAnsi"/>
+          <w:kern w:val="0"/>
+          <w:sz w:val="24"/>
+          <w:szCs w:val="24"/>
+          <w14:ligatures w14:val="none"/>
+        </w:rPr>
+        <w:t>: 2</w:t>
+      </w:r>
+      <w:r>
+        <w:rPr>
+          <w:rFonts w:eastAsia="Times New Roman" w:cstheme="minorHAnsi"/>
+          <w:kern w:val="0"/>
+          <w:sz w:val="24"/>
+          <w:szCs w:val="24"/>
+          <w:vertAlign w:val="superscript"/>
+          <w14:ligatures w14:val="none"/>
+        </w:rPr>
+        <w:t>nd</w:t>
+      </w:r>
+      <w:r>
+        <w:rPr>
+          <w:rFonts w:eastAsia="Times New Roman" w:cstheme="minorHAnsi"/>
+          <w:kern w:val="0"/>
+          <w:sz w:val="24"/>
+          <w:szCs w:val="24"/>
+          <w14:ligatures w14:val="none"/>
+        </w:rPr>
+        <w:t xml:space="preserve"> copy of </w:t>
+      </w:r>
+      <w:proofErr w:type="gramStart"/>
+      <w:r>
+        <w:rPr>
+          <w:rFonts w:eastAsia="Times New Roman" w:cstheme="minorHAnsi"/>
+          <w:kern w:val="0"/>
+          <w:sz w:val="24"/>
+          <w:szCs w:val="24"/>
+          <w14:ligatures w14:val="none"/>
+        </w:rPr>
+        <w:t>password }</w:t>
+      </w:r>
+      <w:proofErr w:type="gramEnd"/>
       <w:r>
         <w:rPr>
           <w:rFonts w:eastAsia="Times New Roman" w:cstheme="minorHAnsi"/>
@@ -1516,16 +1882,6 @@
           <w14:ligatures w14:val="none"/>
         </w:rPr>
         <w:br/>
-      </w:r>
-      <w:r>
-        <w:rPr>
-          <w:rFonts w:eastAsia="Times New Roman" w:cstheme="minorHAnsi"/>
-          <w:kern w:val="0"/>
-          <w:sz w:val="24"/>
-          <w:szCs w:val="24"/>
-          <w14:ligatures w14:val="none"/>
-        </w:rPr>
-        <w:lastRenderedPageBreak/>
         <w:t xml:space="preserve">Description: </w:t>
       </w:r>
       <w:r>
@@ -1536,7 +1892,7 @@
           <w:szCs w:val="24"/>
           <w14:ligatures w14:val="none"/>
         </w:rPr>
-        <w:t>get will return the login page, post will log the user in</w:t>
+        <w:t>Will create a new user account if both passwords match and the username has not been used</w:t>
       </w:r>
       <w:r>
         <w:rPr>
@@ -1557,7 +1913,7 @@
           <w:szCs w:val="24"/>
           <w14:ligatures w14:val="none"/>
         </w:rPr>
-        <w:t>HTML, JSON</w:t>
+        <w:t>JSON</w:t>
       </w:r>
     </w:p>
     <w:p>
@@ -1603,7 +1959,7 @@
           <w:szCs w:val="24"/>
           <w14:ligatures w14:val="none"/>
         </w:rPr>
-        <w:t>signup</w:t>
+        <w:t>logout</w:t>
       </w:r>
       <w:r>
         <w:rPr>
@@ -1624,7 +1980,7 @@
           <w:szCs w:val="24"/>
           <w14:ligatures w14:val="none"/>
         </w:rPr>
-        <w:t>POST</w:t>
+        <w:t>GET</w:t>
       </w:r>
       <w:r>
         <w:rPr>
@@ -1646,29 +2002,7 @@
           <w:szCs w:val="24"/>
           <w14:ligatures w14:val="none"/>
         </w:rPr>
-        <w:t>requiresSecure</w:t>
-      </w:r>
-      <w:proofErr w:type="spellEnd"/>
-      <w:r>
-        <w:rPr>
-          <w:rFonts w:eastAsia="Times New Roman" w:cstheme="minorHAnsi"/>
-          <w:kern w:val="0"/>
-          <w:sz w:val="24"/>
-          <w:szCs w:val="24"/>
-          <w14:ligatures w14:val="none"/>
-        </w:rPr>
-        <w:t xml:space="preserve">, </w:t>
-      </w:r>
-      <w:proofErr w:type="spellStart"/>
-      <w:r>
-        <w:rPr>
-          <w:rFonts w:eastAsia="Times New Roman" w:cstheme="minorHAnsi"/>
-          <w:kern w:val="0"/>
-          <w:sz w:val="24"/>
-          <w:szCs w:val="24"/>
-          <w14:ligatures w14:val="none"/>
-        </w:rPr>
-        <w:t>requiresLogout</w:t>
+        <w:t>requiresLogin</w:t>
       </w:r>
       <w:proofErr w:type="spellEnd"/>
       <w:r>
@@ -1692,6 +2026,29 @@
         </w:rPr>
         <w:t>N/A</w:t>
       </w:r>
+    </w:p>
+    <w:p>
+      <w:pPr>
+        <w:shd w:val="clear" w:color="auto" w:fill="FFFFFF"/>
+        <w:spacing w:after="0" w:line="276" w:lineRule="auto"/>
+        <w:rPr>
+          <w:rFonts w:eastAsia="Times New Roman" w:cstheme="minorHAnsi"/>
+          <w:kern w:val="0"/>
+          <w:sz w:val="24"/>
+          <w:szCs w:val="24"/>
+          <w14:ligatures w14:val="none"/>
+        </w:rPr>
+      </w:pPr>
+      <w:r>
+        <w:rPr>
+          <w:rFonts w:eastAsia="Times New Roman" w:cstheme="minorHAnsi"/>
+          <w:kern w:val="0"/>
+          <w:sz w:val="24"/>
+          <w:szCs w:val="24"/>
+          <w14:ligatures w14:val="none"/>
+        </w:rPr>
+        <w:t>Body: N/A</w:t>
+      </w:r>
       <w:r>
         <w:rPr>
           <w:rFonts w:eastAsia="Times New Roman" w:cstheme="minorHAnsi"/>
@@ -1711,7 +2068,7 @@
           <w:szCs w:val="24"/>
           <w14:ligatures w14:val="none"/>
         </w:rPr>
-        <w:t>Will create a new user account if both passwords match and the username has not been used</w:t>
+        <w:t>will log the user out and return them to the login page</w:t>
       </w:r>
       <w:r>
         <w:rPr>
@@ -1770,16 +2127,18 @@
         </w:rPr>
         <w:t>URL: /</w:t>
       </w:r>
-      <w:r>
-        <w:rPr>
-          <w:rFonts w:eastAsia="Times New Roman" w:cstheme="minorHAnsi"/>
-          <w:kern w:val="0"/>
-          <w:sz w:val="24"/>
-          <w:szCs w:val="24"/>
-          <w14:ligatures w14:val="none"/>
-        </w:rPr>
-        <w:t>logout</w:t>
-      </w:r>
+      <w:proofErr w:type="spellStart"/>
+      <w:r>
+        <w:rPr>
+          <w:rFonts w:eastAsia="Times New Roman" w:cstheme="minorHAnsi"/>
+          <w:kern w:val="0"/>
+          <w:sz w:val="24"/>
+          <w:szCs w:val="24"/>
+          <w14:ligatures w14:val="none"/>
+        </w:rPr>
+        <w:t>changePassword</w:t>
+      </w:r>
+      <w:proofErr w:type="spellEnd"/>
       <w:r>
         <w:rPr>
           <w:rFonts w:eastAsia="Times New Roman" w:cstheme="minorHAnsi"/>
@@ -1799,7 +2158,7 @@
           <w:szCs w:val="24"/>
           <w14:ligatures w14:val="none"/>
         </w:rPr>
-        <w:t>GET</w:t>
+        <w:t>POST</w:t>
       </w:r>
       <w:r>
         <w:rPr>
@@ -1832,6 +2191,28 @@
           <w:szCs w:val="24"/>
           <w14:ligatures w14:val="none"/>
         </w:rPr>
+        <w:t xml:space="preserve">, </w:t>
+      </w:r>
+      <w:proofErr w:type="spellStart"/>
+      <w:r>
+        <w:rPr>
+          <w:rFonts w:eastAsia="Times New Roman" w:cstheme="minorHAnsi"/>
+          <w:kern w:val="0"/>
+          <w:sz w:val="24"/>
+          <w:szCs w:val="24"/>
+          <w14:ligatures w14:val="none"/>
+        </w:rPr>
+        <w:t>requiresSecure</w:t>
+      </w:r>
+      <w:proofErr w:type="spellEnd"/>
+      <w:r>
+        <w:rPr>
+          <w:rFonts w:eastAsia="Times New Roman" w:cstheme="minorHAnsi"/>
+          <w:kern w:val="0"/>
+          <w:sz w:val="24"/>
+          <w:szCs w:val="24"/>
+          <w14:ligatures w14:val="none"/>
+        </w:rPr>
         <w:br/>
         <w:t xml:space="preserve">Query Params: </w:t>
       </w:r>
@@ -1845,6 +2226,156 @@
         </w:rPr>
         <w:t>N/A</w:t>
       </w:r>
+    </w:p>
+    <w:p>
+      <w:pPr>
+        <w:shd w:val="clear" w:color="auto" w:fill="FFFFFF"/>
+        <w:spacing w:after="0" w:line="276" w:lineRule="auto"/>
+        <w:rPr>
+          <w:rFonts w:eastAsia="Times New Roman" w:cstheme="minorHAnsi"/>
+          <w:kern w:val="0"/>
+          <w:sz w:val="24"/>
+          <w:szCs w:val="24"/>
+          <w14:ligatures w14:val="none"/>
+        </w:rPr>
+      </w:pPr>
+      <w:r>
+        <w:rPr>
+          <w:rFonts w:eastAsia="Times New Roman" w:cstheme="minorHAnsi"/>
+          <w:kern w:val="0"/>
+          <w:sz w:val="24"/>
+          <w:szCs w:val="24"/>
+          <w14:ligatures w14:val="none"/>
+        </w:rPr>
+        <w:t xml:space="preserve">Body: </w:t>
+      </w:r>
+      <w:proofErr w:type="gramStart"/>
+      <w:r>
+        <w:rPr>
+          <w:rFonts w:eastAsia="Times New Roman" w:cstheme="minorHAnsi"/>
+          <w:kern w:val="0"/>
+          <w:sz w:val="24"/>
+          <w:szCs w:val="24"/>
+          <w14:ligatures w14:val="none"/>
+        </w:rPr>
+        <w:t xml:space="preserve">{ </w:t>
+      </w:r>
+      <w:proofErr w:type="spellStart"/>
+      <w:r>
+        <w:rPr>
+          <w:rFonts w:eastAsia="Times New Roman" w:cstheme="minorHAnsi"/>
+          <w:kern w:val="0"/>
+          <w:sz w:val="24"/>
+          <w:szCs w:val="24"/>
+          <w14:ligatures w14:val="none"/>
+        </w:rPr>
+        <w:t>oldPass</w:t>
+      </w:r>
+      <w:proofErr w:type="spellEnd"/>
+      <w:proofErr w:type="gramEnd"/>
+      <w:r>
+        <w:rPr>
+          <w:rFonts w:eastAsia="Times New Roman" w:cstheme="minorHAnsi"/>
+          <w:kern w:val="0"/>
+          <w:sz w:val="24"/>
+          <w:szCs w:val="24"/>
+          <w14:ligatures w14:val="none"/>
+        </w:rPr>
+        <w:t>: current password,</w:t>
+      </w:r>
+    </w:p>
+    <w:p>
+      <w:pPr>
+        <w:shd w:val="clear" w:color="auto" w:fill="FFFFFF"/>
+        <w:spacing w:after="0" w:line="276" w:lineRule="auto"/>
+        <w:ind w:firstLine="720"/>
+        <w:rPr>
+          <w:rFonts w:eastAsia="Times New Roman" w:cstheme="minorHAnsi"/>
+          <w:kern w:val="0"/>
+          <w:sz w:val="24"/>
+          <w:szCs w:val="24"/>
+          <w14:ligatures w14:val="none"/>
+        </w:rPr>
+      </w:pPr>
+      <w:proofErr w:type="spellStart"/>
+      <w:r>
+        <w:rPr>
+          <w:rFonts w:eastAsia="Times New Roman" w:cstheme="minorHAnsi"/>
+          <w:kern w:val="0"/>
+          <w:sz w:val="24"/>
+          <w:szCs w:val="24"/>
+          <w14:ligatures w14:val="none"/>
+        </w:rPr>
+        <w:t>newPass</w:t>
+      </w:r>
+      <w:proofErr w:type="spellEnd"/>
+      <w:r>
+        <w:rPr>
+          <w:rFonts w:eastAsia="Times New Roman" w:cstheme="minorHAnsi"/>
+          <w:kern w:val="0"/>
+          <w:sz w:val="24"/>
+          <w:szCs w:val="24"/>
+          <w14:ligatures w14:val="none"/>
+        </w:rPr>
+        <w:t>: new password to use,</w:t>
+      </w:r>
+    </w:p>
+    <w:p>
+      <w:pPr>
+        <w:shd w:val="clear" w:color="auto" w:fill="FFFFFF"/>
+        <w:spacing w:after="0" w:line="276" w:lineRule="auto"/>
+        <w:ind w:firstLine="720"/>
+        <w:rPr>
+          <w:rFonts w:eastAsia="Times New Roman" w:cstheme="minorHAnsi"/>
+          <w:kern w:val="0"/>
+          <w:sz w:val="24"/>
+          <w:szCs w:val="24"/>
+          <w14:ligatures w14:val="none"/>
+        </w:rPr>
+      </w:pPr>
+      <w:r>
+        <w:rPr>
+          <w:rFonts w:eastAsia="Times New Roman" w:cstheme="minorHAnsi"/>
+          <w:kern w:val="0"/>
+          <w:sz w:val="24"/>
+          <w:szCs w:val="24"/>
+          <w14:ligatures w14:val="none"/>
+        </w:rPr>
+        <w:t>newPass2: 2</w:t>
+      </w:r>
+      <w:r>
+        <w:rPr>
+          <w:rFonts w:eastAsia="Times New Roman" w:cstheme="minorHAnsi"/>
+          <w:kern w:val="0"/>
+          <w:sz w:val="24"/>
+          <w:szCs w:val="24"/>
+          <w:vertAlign w:val="superscript"/>
+          <w14:ligatures w14:val="none"/>
+        </w:rPr>
+        <w:t>nd</w:t>
+      </w:r>
+      <w:r>
+        <w:rPr>
+          <w:rFonts w:eastAsia="Times New Roman" w:cstheme="minorHAnsi"/>
+          <w:kern w:val="0"/>
+          <w:sz w:val="24"/>
+          <w:szCs w:val="24"/>
+          <w14:ligatures w14:val="none"/>
+        </w:rPr>
+        <w:t xml:space="preserve"> copy of new </w:t>
+      </w:r>
+      <w:proofErr w:type="gramStart"/>
+      <w:r>
+        <w:rPr>
+          <w:rFonts w:eastAsia="Times New Roman" w:cstheme="minorHAnsi"/>
+          <w:kern w:val="0"/>
+          <w:sz w:val="24"/>
+          <w:szCs w:val="24"/>
+          <w14:ligatures w14:val="none"/>
+        </w:rPr>
+        <w:t>password }</w:t>
+      </w:r>
+      <w:proofErr w:type="gramEnd"/>
       <w:r>
         <w:rPr>
           <w:rFonts w:eastAsia="Times New Roman" w:cstheme="minorHAnsi"/>
@@ -1864,7 +2395,7 @@
           <w:szCs w:val="24"/>
           <w14:ligatures w14:val="none"/>
         </w:rPr>
-        <w:t>will log the user out and return them to the login page</w:t>
+        <w:t>post will change the password of the user as long as old password is correct and new passwords match</w:t>
       </w:r>
       <w:r>
         <w:rPr>
@@ -1923,18 +2454,16 @@
         </w:rPr>
         <w:t>URL: /</w:t>
       </w:r>
-      <w:proofErr w:type="spellStart"/>
-      <w:r>
-        <w:rPr>
-          <w:rFonts w:eastAsia="Times New Roman" w:cstheme="minorHAnsi"/>
-          <w:kern w:val="0"/>
-          <w:sz w:val="24"/>
-          <w:szCs w:val="24"/>
-          <w14:ligatures w14:val="none"/>
-        </w:rPr>
-        <w:t>changePassword</w:t>
-      </w:r>
-      <w:proofErr w:type="spellEnd"/>
+      <w:r>
+        <w:rPr>
+          <w:rFonts w:eastAsia="Times New Roman" w:cstheme="minorHAnsi"/>
+          <w:kern w:val="0"/>
+          <w:sz w:val="24"/>
+          <w:szCs w:val="24"/>
+          <w14:ligatures w14:val="none"/>
+        </w:rPr>
+        <w:t>account</w:t>
+      </w:r>
       <w:r>
         <w:rPr>
           <w:rFonts w:eastAsia="Times New Roman" w:cstheme="minorHAnsi"/>
@@ -1954,7 +2483,7 @@
           <w:szCs w:val="24"/>
           <w14:ligatures w14:val="none"/>
         </w:rPr>
-        <w:t>GET POST</w:t>
+        <w:t>GET</w:t>
       </w:r>
       <w:r>
         <w:rPr>
@@ -1987,28 +2516,6 @@
           <w:szCs w:val="24"/>
           <w14:ligatures w14:val="none"/>
         </w:rPr>
-        <w:t xml:space="preserve">, </w:t>
-      </w:r>
-      <w:proofErr w:type="spellStart"/>
-      <w:r>
-        <w:rPr>
-          <w:rFonts w:eastAsia="Times New Roman" w:cstheme="minorHAnsi"/>
-          <w:kern w:val="0"/>
-          <w:sz w:val="24"/>
-          <w:szCs w:val="24"/>
-          <w14:ligatures w14:val="none"/>
-        </w:rPr>
-        <w:t>requiresSecure</w:t>
-      </w:r>
-      <w:proofErr w:type="spellEnd"/>
-      <w:r>
-        <w:rPr>
-          <w:rFonts w:eastAsia="Times New Roman" w:cstheme="minorHAnsi"/>
-          <w:kern w:val="0"/>
-          <w:sz w:val="24"/>
-          <w:szCs w:val="24"/>
-          <w14:ligatures w14:val="none"/>
-        </w:rPr>
         <w:br/>
         <w:t xml:space="preserve">Query Params: </w:t>
       </w:r>
@@ -2022,6 +2529,29 @@
         </w:rPr>
         <w:t>N/A</w:t>
       </w:r>
+    </w:p>
+    <w:p>
+      <w:pPr>
+        <w:shd w:val="clear" w:color="auto" w:fill="FFFFFF"/>
+        <w:spacing w:after="0" w:line="276" w:lineRule="auto"/>
+        <w:rPr>
+          <w:rFonts w:eastAsia="Times New Roman" w:cstheme="minorHAnsi"/>
+          <w:kern w:val="0"/>
+          <w:sz w:val="24"/>
+          <w:szCs w:val="24"/>
+          <w14:ligatures w14:val="none"/>
+        </w:rPr>
+      </w:pPr>
+      <w:r>
+        <w:rPr>
+          <w:rFonts w:eastAsia="Times New Roman" w:cstheme="minorHAnsi"/>
+          <w:kern w:val="0"/>
+          <w:sz w:val="24"/>
+          <w:szCs w:val="24"/>
+          <w14:ligatures w14:val="none"/>
+        </w:rPr>
+        <w:t>Body: N/A</w:t>
+      </w:r>
       <w:r>
         <w:rPr>
           <w:rFonts w:eastAsia="Times New Roman" w:cstheme="minorHAnsi"/>
@@ -2041,7 +2571,7 @@
           <w:szCs w:val="24"/>
           <w14:ligatures w14:val="none"/>
         </w:rPr>
-        <w:t>post will change the password of the user as long as old password is correct and new passwords match. Get used to return change password page but that no longer exists so just needs to be removed at this point</w:t>
+        <w:t>will return the account page</w:t>
       </w:r>
       <w:r>
         <w:rPr>
@@ -2062,7 +2592,7 @@
           <w:szCs w:val="24"/>
           <w14:ligatures w14:val="none"/>
         </w:rPr>
-        <w:t>JSON</w:t>
+        <w:t>HTML</w:t>
       </w:r>
     </w:p>
     <w:p>
@@ -2100,16 +2630,18 @@
         </w:rPr>
         <w:t>URL: /</w:t>
       </w:r>
-      <w:r>
-        <w:rPr>
-          <w:rFonts w:eastAsia="Times New Roman" w:cstheme="minorHAnsi"/>
-          <w:kern w:val="0"/>
-          <w:sz w:val="24"/>
-          <w:szCs w:val="24"/>
-          <w14:ligatures w14:val="none"/>
-        </w:rPr>
-        <w:t>account</w:t>
-      </w:r>
+      <w:proofErr w:type="spellStart"/>
+      <w:r>
+        <w:rPr>
+          <w:rFonts w:eastAsia="Times New Roman" w:cstheme="minorHAnsi"/>
+          <w:kern w:val="0"/>
+          <w:sz w:val="24"/>
+          <w:szCs w:val="24"/>
+          <w14:ligatures w14:val="none"/>
+        </w:rPr>
+        <w:t>accountInfo</w:t>
+      </w:r>
+      <w:proofErr w:type="spellEnd"/>
       <w:r>
         <w:rPr>
           <w:rFonts w:eastAsia="Times New Roman" w:cstheme="minorHAnsi"/>
@@ -2175,6 +2707,747 @@
         </w:rPr>
         <w:t>N/A</w:t>
       </w:r>
+    </w:p>
+    <w:p>
+      <w:pPr>
+        <w:shd w:val="clear" w:color="auto" w:fill="FFFFFF"/>
+        <w:spacing w:after="0" w:line="276" w:lineRule="auto"/>
+        <w:rPr>
+          <w:rFonts w:eastAsia="Times New Roman" w:cstheme="minorHAnsi"/>
+          <w:kern w:val="0"/>
+          <w:sz w:val="24"/>
+          <w:szCs w:val="24"/>
+          <w14:ligatures w14:val="none"/>
+        </w:rPr>
+      </w:pPr>
+      <w:r>
+        <w:rPr>
+          <w:rFonts w:eastAsia="Times New Roman" w:cstheme="minorHAnsi"/>
+          <w:kern w:val="0"/>
+          <w:sz w:val="24"/>
+          <w:szCs w:val="24"/>
+          <w14:ligatures w14:val="none"/>
+        </w:rPr>
+        <w:t>Body: N/A</w:t>
+      </w:r>
+      <w:r>
+        <w:rPr>
+          <w:rFonts w:eastAsia="Times New Roman" w:cstheme="minorHAnsi"/>
+          <w:kern w:val="0"/>
+          <w:sz w:val="24"/>
+          <w:szCs w:val="24"/>
+          <w14:ligatures w14:val="none"/>
+        </w:rPr>
+        <w:br/>
+      </w:r>
+      <w:proofErr w:type="gramStart"/>
+      <w:r>
+        <w:rPr>
+          <w:rFonts w:eastAsia="Times New Roman" w:cstheme="minorHAnsi"/>
+          <w:kern w:val="0"/>
+          <w:sz w:val="24"/>
+          <w:szCs w:val="24"/>
+          <w14:ligatures w14:val="none"/>
+        </w:rPr>
+        <w:t>Description:</w:t>
+      </w:r>
+      <w:proofErr w:type="gramEnd"/>
+      <w:r>
+        <w:rPr>
+          <w:rFonts w:eastAsia="Times New Roman" w:cstheme="minorHAnsi"/>
+          <w:kern w:val="0"/>
+          <w:sz w:val="24"/>
+          <w:szCs w:val="24"/>
+          <w14:ligatures w14:val="none"/>
+        </w:rPr>
+        <w:t xml:space="preserve"> </w:t>
+      </w:r>
+      <w:r>
+        <w:rPr>
+          <w:rFonts w:eastAsia="Times New Roman" w:cstheme="minorHAnsi"/>
+          <w:kern w:val="0"/>
+          <w:sz w:val="24"/>
+          <w:szCs w:val="24"/>
+          <w14:ligatures w14:val="none"/>
+        </w:rPr>
+        <w:t>returns username and creation date of the user</w:t>
+      </w:r>
+      <w:r>
+        <w:rPr>
+          <w:rFonts w:eastAsia="Times New Roman" w:cstheme="minorHAnsi"/>
+          <w:kern w:val="0"/>
+          <w:sz w:val="24"/>
+          <w:szCs w:val="24"/>
+          <w14:ligatures w14:val="none"/>
+        </w:rPr>
+        <w:br/>
+        <w:t xml:space="preserve">Return Type(s): </w:t>
+      </w:r>
+      <w:r>
+        <w:rPr>
+          <w:rFonts w:eastAsia="Times New Roman" w:cstheme="minorHAnsi"/>
+          <w:kern w:val="0"/>
+          <w:sz w:val="24"/>
+          <w:szCs w:val="24"/>
+          <w14:ligatures w14:val="none"/>
+        </w:rPr>
+        <w:t>JSON</w:t>
+      </w:r>
+    </w:p>
+    <w:p>
+      <w:pPr>
+        <w:shd w:val="clear" w:color="auto" w:fill="FFFFFF"/>
+        <w:spacing w:after="0" w:line="276" w:lineRule="auto"/>
+        <w:rPr>
+          <w:rFonts w:eastAsia="Times New Roman" w:cstheme="minorHAnsi"/>
+          <w:kern w:val="0"/>
+          <w:sz w:val="24"/>
+          <w:szCs w:val="24"/>
+          <w14:ligatures w14:val="none"/>
+        </w:rPr>
+      </w:pPr>
+    </w:p>
+    <w:p>
+      <w:pPr>
+        <w:shd w:val="clear" w:color="auto" w:fill="FFFFFF"/>
+        <w:spacing w:after="0" w:line="276" w:lineRule="auto"/>
+        <w:rPr>
+          <w:rFonts w:eastAsia="Times New Roman" w:cstheme="minorHAnsi"/>
+          <w:kern w:val="0"/>
+          <w:sz w:val="24"/>
+          <w:szCs w:val="24"/>
+          <w14:ligatures w14:val="none"/>
+        </w:rPr>
+      </w:pPr>
+      <w:r>
+        <w:rPr>
+          <w:rFonts w:eastAsia="Times New Roman" w:cstheme="minorHAnsi"/>
+          <w:kern w:val="0"/>
+          <w:sz w:val="24"/>
+          <w:szCs w:val="24"/>
+          <w14:ligatures w14:val="none"/>
+        </w:rPr>
+        <w:t>URL: /</w:t>
+      </w:r>
+      <w:proofErr w:type="spellStart"/>
+      <w:r>
+        <w:rPr>
+          <w:rFonts w:eastAsia="Times New Roman" w:cstheme="minorHAnsi"/>
+          <w:kern w:val="0"/>
+          <w:sz w:val="24"/>
+          <w:szCs w:val="24"/>
+          <w14:ligatures w14:val="none"/>
+        </w:rPr>
+        <w:t>getPremium</w:t>
+      </w:r>
+      <w:proofErr w:type="spellEnd"/>
+      <w:r>
+        <w:rPr>
+          <w:rFonts w:eastAsia="Times New Roman" w:cstheme="minorHAnsi"/>
+          <w:kern w:val="0"/>
+          <w:sz w:val="24"/>
+          <w:szCs w:val="24"/>
+          <w14:ligatures w14:val="none"/>
+        </w:rPr>
+        <w:br/>
+        <w:t xml:space="preserve">Supported Methods: </w:t>
+      </w:r>
+      <w:r>
+        <w:rPr>
+          <w:rFonts w:eastAsia="Times New Roman" w:cstheme="minorHAnsi"/>
+          <w:kern w:val="0"/>
+          <w:sz w:val="24"/>
+          <w:szCs w:val="24"/>
+          <w14:ligatures w14:val="none"/>
+        </w:rPr>
+        <w:t>POST</w:t>
+      </w:r>
+      <w:r>
+        <w:rPr>
+          <w:rFonts w:eastAsia="Times New Roman" w:cstheme="minorHAnsi"/>
+          <w:kern w:val="0"/>
+          <w:sz w:val="24"/>
+          <w:szCs w:val="24"/>
+          <w14:ligatures w14:val="none"/>
+        </w:rPr>
+        <w:br/>
+        <w:t>Middleware:</w:t>
+      </w:r>
+      <w:r>
+        <w:rPr>
+          <w:rFonts w:eastAsia="Times New Roman" w:cstheme="minorHAnsi"/>
+          <w:kern w:val="0"/>
+          <w:sz w:val="24"/>
+          <w:szCs w:val="24"/>
+          <w14:ligatures w14:val="none"/>
+        </w:rPr>
+        <w:t xml:space="preserve"> </w:t>
+      </w:r>
+      <w:r>
+        <w:rPr>
+          <w:rFonts w:eastAsia="Times New Roman" w:cstheme="minorHAnsi"/>
+          <w:kern w:val="0"/>
+          <w:sz w:val="24"/>
+          <w:szCs w:val="24"/>
+          <w14:ligatures w14:val="none"/>
+        </w:rPr>
+        <w:t xml:space="preserve"> </w:t>
+      </w:r>
+      <w:proofErr w:type="spellStart"/>
+      <w:r>
+        <w:rPr>
+          <w:rFonts w:eastAsia="Times New Roman" w:cstheme="minorHAnsi"/>
+          <w:kern w:val="0"/>
+          <w:sz w:val="24"/>
+          <w:szCs w:val="24"/>
+          <w14:ligatures w14:val="none"/>
+        </w:rPr>
+        <w:t>requires</w:t>
+      </w:r>
+      <w:r>
+        <w:rPr>
+          <w:rFonts w:eastAsia="Times New Roman" w:cstheme="minorHAnsi"/>
+          <w:kern w:val="0"/>
+          <w:sz w:val="24"/>
+          <w:szCs w:val="24"/>
+          <w14:ligatures w14:val="none"/>
+        </w:rPr>
+        <w:t>Login</w:t>
+      </w:r>
+      <w:proofErr w:type="spellEnd"/>
+      <w:r>
+        <w:rPr>
+          <w:rFonts w:eastAsia="Times New Roman" w:cstheme="minorHAnsi"/>
+          <w:kern w:val="0"/>
+          <w:sz w:val="24"/>
+          <w:szCs w:val="24"/>
+          <w14:ligatures w14:val="none"/>
+        </w:rPr>
+        <w:br/>
+        <w:t xml:space="preserve">Query Params: </w:t>
+      </w:r>
+      <w:r>
+        <w:rPr>
+          <w:rFonts w:eastAsia="Times New Roman" w:cstheme="minorHAnsi"/>
+          <w:kern w:val="0"/>
+          <w:sz w:val="24"/>
+          <w:szCs w:val="24"/>
+          <w14:ligatures w14:val="none"/>
+        </w:rPr>
+        <w:t>N/A</w:t>
+      </w:r>
+    </w:p>
+    <w:p>
+      <w:pPr>
+        <w:shd w:val="clear" w:color="auto" w:fill="FFFFFF"/>
+        <w:spacing w:after="0" w:line="276" w:lineRule="auto"/>
+        <w:rPr>
+          <w:rFonts w:eastAsia="Times New Roman" w:cstheme="minorHAnsi"/>
+          <w:kern w:val="0"/>
+          <w:sz w:val="24"/>
+          <w:szCs w:val="24"/>
+          <w14:ligatures w14:val="none"/>
+        </w:rPr>
+      </w:pPr>
+      <w:r>
+        <w:rPr>
+          <w:rFonts w:eastAsia="Times New Roman" w:cstheme="minorHAnsi"/>
+          <w:kern w:val="0"/>
+          <w:sz w:val="24"/>
+          <w:szCs w:val="24"/>
+          <w14:ligatures w14:val="none"/>
+        </w:rPr>
+        <w:t>Body: N/A</w:t>
+      </w:r>
+      <w:r>
+        <w:rPr>
+          <w:rFonts w:eastAsia="Times New Roman" w:cstheme="minorHAnsi"/>
+          <w:kern w:val="0"/>
+          <w:sz w:val="24"/>
+          <w:szCs w:val="24"/>
+          <w14:ligatures w14:val="none"/>
+        </w:rPr>
+        <w:br/>
+      </w:r>
+      <w:proofErr w:type="gramStart"/>
+      <w:r>
+        <w:rPr>
+          <w:rFonts w:eastAsia="Times New Roman" w:cstheme="minorHAnsi"/>
+          <w:kern w:val="0"/>
+          <w:sz w:val="24"/>
+          <w:szCs w:val="24"/>
+          <w14:ligatures w14:val="none"/>
+        </w:rPr>
+        <w:t>Description:</w:t>
+      </w:r>
+      <w:proofErr w:type="gramEnd"/>
+      <w:r>
+        <w:rPr>
+          <w:rFonts w:eastAsia="Times New Roman" w:cstheme="minorHAnsi"/>
+          <w:kern w:val="0"/>
+          <w:sz w:val="24"/>
+          <w:szCs w:val="24"/>
+          <w14:ligatures w14:val="none"/>
+        </w:rPr>
+        <w:t xml:space="preserve"> </w:t>
+      </w:r>
+      <w:r>
+        <w:rPr>
+          <w:rFonts w:eastAsia="Times New Roman" w:cstheme="minorHAnsi"/>
+          <w:kern w:val="0"/>
+          <w:sz w:val="24"/>
+          <w:szCs w:val="24"/>
+          <w14:ligatures w14:val="none"/>
+        </w:rPr>
+        <w:t>updates the premium bool of the users account to true</w:t>
+      </w:r>
+      <w:r>
+        <w:rPr>
+          <w:rFonts w:eastAsia="Times New Roman" w:cstheme="minorHAnsi"/>
+          <w:kern w:val="0"/>
+          <w:sz w:val="24"/>
+          <w:szCs w:val="24"/>
+          <w14:ligatures w14:val="none"/>
+        </w:rPr>
+        <w:br/>
+        <w:t xml:space="preserve">Return Type(s): </w:t>
+      </w:r>
+      <w:r>
+        <w:rPr>
+          <w:rFonts w:eastAsia="Times New Roman" w:cstheme="minorHAnsi"/>
+          <w:kern w:val="0"/>
+          <w:sz w:val="24"/>
+          <w:szCs w:val="24"/>
+          <w14:ligatures w14:val="none"/>
+        </w:rPr>
+        <w:t xml:space="preserve"> </w:t>
+      </w:r>
+      <w:r>
+        <w:rPr>
+          <w:rFonts w:eastAsia="Times New Roman" w:cstheme="minorHAnsi"/>
+          <w:kern w:val="0"/>
+          <w:sz w:val="24"/>
+          <w:szCs w:val="24"/>
+          <w14:ligatures w14:val="none"/>
+        </w:rPr>
+        <w:t>JSON</w:t>
+      </w:r>
+    </w:p>
+    <w:p>
+      <w:pPr>
+        <w:shd w:val="clear" w:color="auto" w:fill="FFFFFF"/>
+        <w:spacing w:after="0" w:line="276" w:lineRule="auto"/>
+        <w:rPr>
+          <w:rFonts w:eastAsia="Times New Roman" w:cstheme="minorHAnsi"/>
+          <w:kern w:val="0"/>
+          <w:sz w:val="24"/>
+          <w:szCs w:val="24"/>
+          <w14:ligatures w14:val="none"/>
+        </w:rPr>
+      </w:pPr>
+    </w:p>
+    <w:p>
+      <w:pPr>
+        <w:shd w:val="clear" w:color="auto" w:fill="FFFFFF"/>
+        <w:spacing w:after="0" w:line="276" w:lineRule="auto"/>
+        <w:rPr>
+          <w:rFonts w:eastAsia="Times New Roman" w:cstheme="minorHAnsi"/>
+          <w:kern w:val="0"/>
+          <w:sz w:val="24"/>
+          <w:szCs w:val="24"/>
+          <w14:ligatures w14:val="none"/>
+        </w:rPr>
+      </w:pPr>
+      <w:r>
+        <w:rPr>
+          <w:rFonts w:eastAsia="Times New Roman" w:cstheme="minorHAnsi"/>
+          <w:kern w:val="0"/>
+          <w:sz w:val="24"/>
+          <w:szCs w:val="24"/>
+          <w14:ligatures w14:val="none"/>
+        </w:rPr>
+        <w:t>URL: /</w:t>
+      </w:r>
+      <w:proofErr w:type="spellStart"/>
+      <w:r>
+        <w:rPr>
+          <w:rFonts w:eastAsia="Times New Roman" w:cstheme="minorHAnsi"/>
+          <w:kern w:val="0"/>
+          <w:sz w:val="24"/>
+          <w:szCs w:val="24"/>
+          <w14:ligatures w14:val="none"/>
+        </w:rPr>
+        <w:t>cancelPremium</w:t>
+      </w:r>
+      <w:proofErr w:type="spellEnd"/>
+      <w:r>
+        <w:rPr>
+          <w:rFonts w:eastAsia="Times New Roman" w:cstheme="minorHAnsi"/>
+          <w:kern w:val="0"/>
+          <w:sz w:val="24"/>
+          <w:szCs w:val="24"/>
+          <w14:ligatures w14:val="none"/>
+        </w:rPr>
+        <w:br/>
+        <w:t xml:space="preserve">Supported Methods: </w:t>
+      </w:r>
+      <w:r>
+        <w:rPr>
+          <w:rFonts w:eastAsia="Times New Roman" w:cstheme="minorHAnsi"/>
+          <w:kern w:val="0"/>
+          <w:sz w:val="24"/>
+          <w:szCs w:val="24"/>
+          <w14:ligatures w14:val="none"/>
+        </w:rPr>
+        <w:t>POST</w:t>
+      </w:r>
+      <w:r>
+        <w:rPr>
+          <w:rFonts w:eastAsia="Times New Roman" w:cstheme="minorHAnsi"/>
+          <w:kern w:val="0"/>
+          <w:sz w:val="24"/>
+          <w:szCs w:val="24"/>
+          <w14:ligatures w14:val="none"/>
+        </w:rPr>
+        <w:br/>
+        <w:t>Middleware:</w:t>
+      </w:r>
+      <w:r>
+        <w:rPr>
+          <w:rFonts w:eastAsia="Times New Roman" w:cstheme="minorHAnsi"/>
+          <w:kern w:val="0"/>
+          <w:sz w:val="24"/>
+          <w:szCs w:val="24"/>
+          <w14:ligatures w14:val="none"/>
+        </w:rPr>
+        <w:t xml:space="preserve"> </w:t>
+      </w:r>
+      <w:r>
+        <w:rPr>
+          <w:rFonts w:eastAsia="Times New Roman" w:cstheme="minorHAnsi"/>
+          <w:kern w:val="0"/>
+          <w:sz w:val="24"/>
+          <w:szCs w:val="24"/>
+          <w14:ligatures w14:val="none"/>
+        </w:rPr>
+        <w:t xml:space="preserve"> </w:t>
+      </w:r>
+      <w:proofErr w:type="spellStart"/>
+      <w:r>
+        <w:rPr>
+          <w:rFonts w:eastAsia="Times New Roman" w:cstheme="minorHAnsi"/>
+          <w:kern w:val="0"/>
+          <w:sz w:val="24"/>
+          <w:szCs w:val="24"/>
+          <w14:ligatures w14:val="none"/>
+        </w:rPr>
+        <w:t>requires</w:t>
+      </w:r>
+      <w:r>
+        <w:rPr>
+          <w:rFonts w:eastAsia="Times New Roman" w:cstheme="minorHAnsi"/>
+          <w:kern w:val="0"/>
+          <w:sz w:val="24"/>
+          <w:szCs w:val="24"/>
+          <w14:ligatures w14:val="none"/>
+        </w:rPr>
+        <w:t>Login</w:t>
+      </w:r>
+      <w:proofErr w:type="spellEnd"/>
+      <w:r>
+        <w:rPr>
+          <w:rFonts w:eastAsia="Times New Roman" w:cstheme="minorHAnsi"/>
+          <w:kern w:val="0"/>
+          <w:sz w:val="24"/>
+          <w:szCs w:val="24"/>
+          <w14:ligatures w14:val="none"/>
+        </w:rPr>
+        <w:br/>
+        <w:t xml:space="preserve">Query Params: </w:t>
+      </w:r>
+      <w:r>
+        <w:rPr>
+          <w:rFonts w:eastAsia="Times New Roman" w:cstheme="minorHAnsi"/>
+          <w:kern w:val="0"/>
+          <w:sz w:val="24"/>
+          <w:szCs w:val="24"/>
+          <w14:ligatures w14:val="none"/>
+        </w:rPr>
+        <w:t>N/A</w:t>
+      </w:r>
+    </w:p>
+    <w:p>
+      <w:pPr>
+        <w:shd w:val="clear" w:color="auto" w:fill="FFFFFF"/>
+        <w:spacing w:after="0" w:line="276" w:lineRule="auto"/>
+        <w:rPr>
+          <w:rFonts w:eastAsia="Times New Roman" w:cstheme="minorHAnsi"/>
+          <w:kern w:val="0"/>
+          <w:sz w:val="24"/>
+          <w:szCs w:val="24"/>
+          <w14:ligatures w14:val="none"/>
+        </w:rPr>
+      </w:pPr>
+      <w:r>
+        <w:rPr>
+          <w:rFonts w:eastAsia="Times New Roman" w:cstheme="minorHAnsi"/>
+          <w:kern w:val="0"/>
+          <w:sz w:val="24"/>
+          <w:szCs w:val="24"/>
+          <w14:ligatures w14:val="none"/>
+        </w:rPr>
+        <w:t>Body: N/A</w:t>
+      </w:r>
+      <w:r>
+        <w:rPr>
+          <w:rFonts w:eastAsia="Times New Roman" w:cstheme="minorHAnsi"/>
+          <w:kern w:val="0"/>
+          <w:sz w:val="24"/>
+          <w:szCs w:val="24"/>
+          <w14:ligatures w14:val="none"/>
+        </w:rPr>
+        <w:br/>
+      </w:r>
+      <w:proofErr w:type="gramStart"/>
+      <w:r>
+        <w:rPr>
+          <w:rFonts w:eastAsia="Times New Roman" w:cstheme="minorHAnsi"/>
+          <w:kern w:val="0"/>
+          <w:sz w:val="24"/>
+          <w:szCs w:val="24"/>
+          <w14:ligatures w14:val="none"/>
+        </w:rPr>
+        <w:t>Description:</w:t>
+      </w:r>
+      <w:proofErr w:type="gramEnd"/>
+      <w:r>
+        <w:rPr>
+          <w:rFonts w:eastAsia="Times New Roman" w:cstheme="minorHAnsi"/>
+          <w:kern w:val="0"/>
+          <w:sz w:val="24"/>
+          <w:szCs w:val="24"/>
+          <w14:ligatures w14:val="none"/>
+        </w:rPr>
+        <w:t xml:space="preserve"> </w:t>
+      </w:r>
+      <w:r>
+        <w:rPr>
+          <w:rFonts w:eastAsia="Times New Roman" w:cstheme="minorHAnsi"/>
+          <w:kern w:val="0"/>
+          <w:sz w:val="24"/>
+          <w:szCs w:val="24"/>
+          <w14:ligatures w14:val="none"/>
+        </w:rPr>
+        <w:t>updates the premium bool of the users account to false</w:t>
+      </w:r>
+      <w:r>
+        <w:rPr>
+          <w:rFonts w:eastAsia="Times New Roman" w:cstheme="minorHAnsi"/>
+          <w:kern w:val="0"/>
+          <w:sz w:val="24"/>
+          <w:szCs w:val="24"/>
+          <w14:ligatures w14:val="none"/>
+        </w:rPr>
+        <w:br/>
+        <w:t xml:space="preserve">Return Type(s): </w:t>
+      </w:r>
+      <w:r>
+        <w:rPr>
+          <w:rFonts w:eastAsia="Times New Roman" w:cstheme="minorHAnsi"/>
+          <w:kern w:val="0"/>
+          <w:sz w:val="24"/>
+          <w:szCs w:val="24"/>
+          <w14:ligatures w14:val="none"/>
+        </w:rPr>
+        <w:t xml:space="preserve"> </w:t>
+      </w:r>
+      <w:r>
+        <w:rPr>
+          <w:rFonts w:eastAsia="Times New Roman" w:cstheme="minorHAnsi"/>
+          <w:kern w:val="0"/>
+          <w:sz w:val="24"/>
+          <w:szCs w:val="24"/>
+          <w14:ligatures w14:val="none"/>
+        </w:rPr>
+        <w:t>JSON</w:t>
+      </w:r>
+    </w:p>
+    <w:p>
+      <w:pPr>
+        <w:shd w:val="clear" w:color="auto" w:fill="FFFFFF"/>
+        <w:spacing w:after="0" w:line="276" w:lineRule="auto"/>
+        <w:rPr>
+          <w:rFonts w:eastAsia="Times New Roman" w:cstheme="minorHAnsi"/>
+          <w:kern w:val="0"/>
+          <w:sz w:val="24"/>
+          <w:szCs w:val="24"/>
+          <w14:ligatures w14:val="none"/>
+        </w:rPr>
+      </w:pPr>
+    </w:p>
+    <w:p>
+      <w:pPr>
+        <w:shd w:val="clear" w:color="auto" w:fill="FFFFFF"/>
+        <w:spacing w:after="0" w:line="276" w:lineRule="auto"/>
+        <w:rPr>
+          <w:rFonts w:eastAsia="Times New Roman" w:cstheme="minorHAnsi"/>
+          <w:kern w:val="0"/>
+          <w:sz w:val="24"/>
+          <w:szCs w:val="24"/>
+          <w14:ligatures w14:val="none"/>
+        </w:rPr>
+      </w:pPr>
+      <w:r>
+        <w:rPr>
+          <w:rFonts w:eastAsia="Times New Roman" w:cstheme="minorHAnsi"/>
+          <w:kern w:val="0"/>
+          <w:sz w:val="24"/>
+          <w:szCs w:val="24"/>
+          <w14:ligatures w14:val="none"/>
+        </w:rPr>
+        <w:t>URL: /</w:t>
+      </w:r>
+      <w:r>
+        <w:rPr>
+          <w:rFonts w:eastAsia="Times New Roman" w:cstheme="minorHAnsi"/>
+          <w:kern w:val="0"/>
+          <w:sz w:val="24"/>
+          <w:szCs w:val="24"/>
+          <w14:ligatures w14:val="none"/>
+        </w:rPr>
+        <w:t>tweet</w:t>
+      </w:r>
+      <w:r>
+        <w:rPr>
+          <w:rFonts w:eastAsia="Times New Roman" w:cstheme="minorHAnsi"/>
+          <w:kern w:val="0"/>
+          <w:sz w:val="24"/>
+          <w:szCs w:val="24"/>
+          <w14:ligatures w14:val="none"/>
+        </w:rPr>
+        <w:br/>
+        <w:t xml:space="preserve">Supported Methods: </w:t>
+      </w:r>
+      <w:r>
+        <w:rPr>
+          <w:rFonts w:eastAsia="Times New Roman" w:cstheme="minorHAnsi"/>
+          <w:kern w:val="0"/>
+          <w:sz w:val="24"/>
+          <w:szCs w:val="24"/>
+          <w14:ligatures w14:val="none"/>
+        </w:rPr>
+        <w:t>GET POST</w:t>
+      </w:r>
+      <w:r>
+        <w:rPr>
+          <w:rFonts w:eastAsia="Times New Roman" w:cstheme="minorHAnsi"/>
+          <w:kern w:val="0"/>
+          <w:sz w:val="24"/>
+          <w:szCs w:val="24"/>
+          <w14:ligatures w14:val="none"/>
+        </w:rPr>
+        <w:br/>
+        <w:t>Middleware:</w:t>
+      </w:r>
+      <w:r>
+        <w:rPr>
+          <w:rFonts w:eastAsia="Times New Roman" w:cstheme="minorHAnsi"/>
+          <w:kern w:val="0"/>
+          <w:sz w:val="24"/>
+          <w:szCs w:val="24"/>
+          <w14:ligatures w14:val="none"/>
+        </w:rPr>
+        <w:t xml:space="preserve"> </w:t>
+      </w:r>
+      <w:r>
+        <w:rPr>
+          <w:rFonts w:eastAsia="Times New Roman" w:cstheme="minorHAnsi"/>
+          <w:kern w:val="0"/>
+          <w:sz w:val="24"/>
+          <w:szCs w:val="24"/>
+          <w14:ligatures w14:val="none"/>
+        </w:rPr>
+        <w:t xml:space="preserve"> </w:t>
+      </w:r>
+      <w:proofErr w:type="spellStart"/>
+      <w:r>
+        <w:rPr>
+          <w:rFonts w:eastAsia="Times New Roman" w:cstheme="minorHAnsi"/>
+          <w:kern w:val="0"/>
+          <w:sz w:val="24"/>
+          <w:szCs w:val="24"/>
+          <w14:ligatures w14:val="none"/>
+        </w:rPr>
+        <w:t>requiresLogin</w:t>
+      </w:r>
+      <w:proofErr w:type="spellEnd"/>
+      <w:r>
+        <w:rPr>
+          <w:rFonts w:eastAsia="Times New Roman" w:cstheme="minorHAnsi"/>
+          <w:kern w:val="0"/>
+          <w:sz w:val="24"/>
+          <w:szCs w:val="24"/>
+          <w14:ligatures w14:val="none"/>
+        </w:rPr>
+        <w:br/>
+        <w:t xml:space="preserve">Query Params: </w:t>
+      </w:r>
+      <w:r>
+        <w:rPr>
+          <w:rFonts w:eastAsia="Times New Roman" w:cstheme="minorHAnsi"/>
+          <w:kern w:val="0"/>
+          <w:sz w:val="24"/>
+          <w:szCs w:val="24"/>
+          <w14:ligatures w14:val="none"/>
+        </w:rPr>
+        <w:t>N/A</w:t>
+      </w:r>
+    </w:p>
+    <w:p>
+      <w:pPr>
+        <w:shd w:val="clear" w:color="auto" w:fill="FFFFFF"/>
+        <w:spacing w:after="0" w:line="276" w:lineRule="auto"/>
+        <w:rPr>
+          <w:rFonts w:eastAsia="Times New Roman" w:cstheme="minorHAnsi"/>
+          <w:kern w:val="0"/>
+          <w:sz w:val="24"/>
+          <w:szCs w:val="24"/>
+          <w14:ligatures w14:val="none"/>
+        </w:rPr>
+      </w:pPr>
+      <w:r>
+        <w:rPr>
+          <w:rFonts w:eastAsia="Times New Roman" w:cstheme="minorHAnsi"/>
+          <w:kern w:val="0"/>
+          <w:sz w:val="24"/>
+          <w:szCs w:val="24"/>
+          <w14:ligatures w14:val="none"/>
+        </w:rPr>
+        <w:lastRenderedPageBreak/>
+        <w:t xml:space="preserve">Body: </w:t>
+      </w:r>
+      <w:proofErr w:type="gramStart"/>
+      <w:r>
+        <w:rPr>
+          <w:rFonts w:eastAsia="Times New Roman" w:cstheme="minorHAnsi"/>
+          <w:kern w:val="0"/>
+          <w:sz w:val="24"/>
+          <w:szCs w:val="24"/>
+          <w14:ligatures w14:val="none"/>
+        </w:rPr>
+        <w:t>{ content</w:t>
+      </w:r>
+      <w:proofErr w:type="gramEnd"/>
+      <w:r>
+        <w:rPr>
+          <w:rFonts w:eastAsia="Times New Roman" w:cstheme="minorHAnsi"/>
+          <w:kern w:val="0"/>
+          <w:sz w:val="24"/>
+          <w:szCs w:val="24"/>
+          <w14:ligatures w14:val="none"/>
+        </w:rPr>
+        <w:t>: text content of tweet }</w:t>
+      </w:r>
       <w:r>
         <w:rPr>
           <w:rFonts w:eastAsia="Times New Roman" w:cstheme="minorHAnsi"/>
@@ -2194,7 +3467,7 @@
           <w:szCs w:val="24"/>
           <w14:ligatures w14:val="none"/>
         </w:rPr>
-        <w:t>will return the account page</w:t>
+        <w:t>get will return the main tweet page post will create a new tweet on the database</w:t>
       </w:r>
       <w:r>
         <w:rPr>
@@ -2215,7 +3488,7 @@
           <w:szCs w:val="24"/>
           <w14:ligatures w14:val="none"/>
         </w:rPr>
-        <w:t>HTML</w:t>
+        <w:t>HTML JSON</w:t>
       </w:r>
     </w:p>
     <w:p>
@@ -2262,7 +3535,7 @@
           <w:szCs w:val="24"/>
           <w14:ligatures w14:val="none"/>
         </w:rPr>
-        <w:t>accountInfo</w:t>
+        <w:t>togglePrivacy</w:t>
       </w:r>
       <w:proofErr w:type="spellEnd"/>
       <w:r>
@@ -2284,7 +3557,7 @@
           <w:szCs w:val="24"/>
           <w14:ligatures w14:val="none"/>
         </w:rPr>
-        <w:t>GET</w:t>
+        <w:t>POST</w:t>
       </w:r>
       <w:r>
         <w:rPr>
@@ -2295,7 +3568,27 @@
           <w14:ligatures w14:val="none"/>
         </w:rPr>
         <w:br/>
-        <w:t xml:space="preserve">Middleware: </w:t>
+        <w:t>Middleware:</w:t>
+      </w:r>
+      <w:r>
+        <w:rPr>
+          <w:rFonts w:eastAsia="Times New Roman" w:cstheme="minorHAnsi"/>
+          <w:kern w:val="0"/>
+          <w:sz w:val="24"/>
+          <w:szCs w:val="24"/>
+          <w14:ligatures w14:val="none"/>
+        </w:rPr>
+        <w:t xml:space="preserve"> </w:t>
+      </w:r>
+      <w:r>
+        <w:rPr>
+          <w:rFonts w:eastAsia="Times New Roman" w:cstheme="minorHAnsi"/>
+          <w:kern w:val="0"/>
+          <w:sz w:val="24"/>
+          <w:szCs w:val="24"/>
+          <w14:ligatures w14:val="none"/>
+        </w:rPr>
+        <w:t xml:space="preserve"> </w:t>
       </w:r>
       <w:proofErr w:type="spellStart"/>
       <w:r>
@@ -2306,9 +3599,29 @@
           <w:szCs w:val="24"/>
           <w14:ligatures w14:val="none"/>
         </w:rPr>
-        <w:t>requiresLogin</w:t>
+        <w:t>requires</w:t>
+      </w:r>
+      <w:r>
+        <w:rPr>
+          <w:rFonts w:eastAsia="Times New Roman" w:cstheme="minorHAnsi"/>
+          <w:kern w:val="0"/>
+          <w:sz w:val="24"/>
+          <w:szCs w:val="24"/>
+          <w14:ligatures w14:val="none"/>
+        </w:rPr>
+        <w:t>Login</w:t>
       </w:r>
       <w:proofErr w:type="spellEnd"/>
+      <w:r>
+        <w:rPr>
+          <w:rFonts w:eastAsia="Times New Roman" w:cstheme="minorHAnsi"/>
+          <w:kern w:val="0"/>
+          <w:sz w:val="24"/>
+          <w:szCs w:val="24"/>
+          <w14:ligatures w14:val="none"/>
+        </w:rPr>
+        <w:t xml:space="preserve"> </w:t>
+      </w:r>
       <w:r>
         <w:rPr>
           <w:rFonts w:eastAsia="Times New Roman" w:cstheme="minorHAnsi"/>
@@ -2330,6 +3643,51 @@
         </w:rPr>
         <w:t>N/A</w:t>
       </w:r>
+    </w:p>
+    <w:p>
+      <w:pPr>
+        <w:shd w:val="clear" w:color="auto" w:fill="FFFFFF"/>
+        <w:spacing w:after="0" w:line="276" w:lineRule="auto"/>
+        <w:rPr>
+          <w:rFonts w:eastAsia="Times New Roman" w:cstheme="minorHAnsi"/>
+          <w:kern w:val="0"/>
+          <w:sz w:val="24"/>
+          <w:szCs w:val="24"/>
+          <w14:ligatures w14:val="none"/>
+        </w:rPr>
+      </w:pPr>
+      <w:r>
+        <w:rPr>
+          <w:rFonts w:eastAsia="Times New Roman" w:cstheme="minorHAnsi"/>
+          <w:kern w:val="0"/>
+          <w:sz w:val="24"/>
+          <w:szCs w:val="24"/>
+          <w14:ligatures w14:val="none"/>
+        </w:rPr>
+        <w:t xml:space="preserve">Body: </w:t>
+      </w:r>
+      <w:proofErr w:type="gramStart"/>
+      <w:r>
+        <w:rPr>
+          <w:rFonts w:eastAsia="Times New Roman" w:cstheme="minorHAnsi"/>
+          <w:kern w:val="0"/>
+          <w:sz w:val="24"/>
+          <w:szCs w:val="24"/>
+          <w14:ligatures w14:val="none"/>
+        </w:rPr>
+        <w:t>{ id</w:t>
+      </w:r>
+      <w:proofErr w:type="gramEnd"/>
+      <w:r>
+        <w:rPr>
+          <w:rFonts w:eastAsia="Times New Roman" w:cstheme="minorHAnsi"/>
+          <w:kern w:val="0"/>
+          <w:sz w:val="24"/>
+          <w:szCs w:val="24"/>
+          <w14:ligatures w14:val="none"/>
+        </w:rPr>
+        <w:t>: _id of tweet }</w:t>
+      </w:r>
       <w:r>
         <w:rPr>
           <w:rFonts w:eastAsia="Times New Roman" w:cstheme="minorHAnsi"/>
@@ -2339,16 +3697,6 @@
           <w14:ligatures w14:val="none"/>
         </w:rPr>
         <w:br/>
-      </w:r>
-      <w:r>
-        <w:rPr>
-          <w:rFonts w:eastAsia="Times New Roman" w:cstheme="minorHAnsi"/>
-          <w:kern w:val="0"/>
-          <w:sz w:val="24"/>
-          <w:szCs w:val="24"/>
-          <w14:ligatures w14:val="none"/>
-        </w:rPr>
-        <w:lastRenderedPageBreak/>
         <w:t xml:space="preserve">Description: </w:t>
       </w:r>
       <w:r>
@@ -2359,7 +3707,7 @@
           <w:szCs w:val="24"/>
           <w14:ligatures w14:val="none"/>
         </w:rPr>
-        <w:t>returns username and creation date of the user</w:t>
+        <w:t>Will change the privacy bool of a given tweet to whatever it is not currently</w:t>
       </w:r>
       <w:r>
         <w:rPr>
@@ -2380,6 +3728,16 @@
           <w:szCs w:val="24"/>
           <w14:ligatures w14:val="none"/>
         </w:rPr>
+        <w:t xml:space="preserve"> </w:t>
+      </w:r>
+      <w:r>
+        <w:rPr>
+          <w:rFonts w:eastAsia="Times New Roman" w:cstheme="minorHAnsi"/>
+          <w:kern w:val="0"/>
+          <w:sz w:val="24"/>
+          <w:szCs w:val="24"/>
+          <w14:ligatures w14:val="none"/>
+        </w:rPr>
         <w:t>JSON</w:t>
       </w:r>
     </w:p>
@@ -2418,16 +3776,18 @@
         </w:rPr>
         <w:t>URL: /</w:t>
       </w:r>
-      <w:r>
-        <w:rPr>
-          <w:rFonts w:eastAsia="Times New Roman" w:cstheme="minorHAnsi"/>
-          <w:kern w:val="0"/>
-          <w:sz w:val="24"/>
-          <w:szCs w:val="24"/>
-          <w14:ligatures w14:val="none"/>
-        </w:rPr>
-        <w:t>tweet</w:t>
-      </w:r>
+      <w:proofErr w:type="spellStart"/>
+      <w:r>
+        <w:rPr>
+          <w:rFonts w:eastAsia="Times New Roman" w:cstheme="minorHAnsi"/>
+          <w:kern w:val="0"/>
+          <w:sz w:val="24"/>
+          <w:szCs w:val="24"/>
+          <w14:ligatures w14:val="none"/>
+        </w:rPr>
+        <w:t>deleteTweet</w:t>
+      </w:r>
+      <w:proofErr w:type="spellEnd"/>
       <w:r>
         <w:rPr>
           <w:rFonts w:eastAsia="Times New Roman" w:cstheme="minorHAnsi"/>
@@ -2447,7 +3807,7 @@
           <w:szCs w:val="24"/>
           <w14:ligatures w14:val="none"/>
         </w:rPr>
-        <w:t>GET POST</w:t>
+        <w:t>POST</w:t>
       </w:r>
       <w:r>
         <w:rPr>
@@ -2513,6 +3873,51 @@
         </w:rPr>
         <w:t>N/A</w:t>
       </w:r>
+    </w:p>
+    <w:p>
+      <w:pPr>
+        <w:shd w:val="clear" w:color="auto" w:fill="FFFFFF"/>
+        <w:spacing w:after="0" w:line="276" w:lineRule="auto"/>
+        <w:rPr>
+          <w:rFonts w:eastAsia="Times New Roman" w:cstheme="minorHAnsi"/>
+          <w:kern w:val="0"/>
+          <w:sz w:val="24"/>
+          <w:szCs w:val="24"/>
+          <w14:ligatures w14:val="none"/>
+        </w:rPr>
+      </w:pPr>
+      <w:r>
+        <w:rPr>
+          <w:rFonts w:eastAsia="Times New Roman" w:cstheme="minorHAnsi"/>
+          <w:kern w:val="0"/>
+          <w:sz w:val="24"/>
+          <w:szCs w:val="24"/>
+          <w14:ligatures w14:val="none"/>
+        </w:rPr>
+        <w:t xml:space="preserve">Body: </w:t>
+      </w:r>
+      <w:proofErr w:type="gramStart"/>
+      <w:r>
+        <w:rPr>
+          <w:rFonts w:eastAsia="Times New Roman" w:cstheme="minorHAnsi"/>
+          <w:kern w:val="0"/>
+          <w:sz w:val="24"/>
+          <w:szCs w:val="24"/>
+          <w14:ligatures w14:val="none"/>
+        </w:rPr>
+        <w:t>{ id</w:t>
+      </w:r>
+      <w:proofErr w:type="gramEnd"/>
+      <w:r>
+        <w:rPr>
+          <w:rFonts w:eastAsia="Times New Roman" w:cstheme="minorHAnsi"/>
+          <w:kern w:val="0"/>
+          <w:sz w:val="24"/>
+          <w:szCs w:val="24"/>
+          <w14:ligatures w14:val="none"/>
+        </w:rPr>
+        <w:t>: _id of tweet</w:t>
+      </w:r>
       <w:r>
         <w:rPr>
           <w:rFonts w:eastAsia="Times New Roman" w:cstheme="minorHAnsi"/>
@@ -2532,7 +3937,7 @@
           <w:szCs w:val="24"/>
           <w14:ligatures w14:val="none"/>
         </w:rPr>
-        <w:t>get will return the main tweet page post will create a new tweet on the database</w:t>
+        <w:t>will delete the given tweet from the database</w:t>
       </w:r>
       <w:r>
         <w:rPr>
@@ -2553,7 +3958,17 @@
           <w:szCs w:val="24"/>
           <w14:ligatures w14:val="none"/>
         </w:rPr>
-        <w:t>HTML JSON</w:t>
+        <w:t xml:space="preserve"> </w:t>
+      </w:r>
+      <w:r>
+        <w:rPr>
+          <w:rFonts w:eastAsia="Times New Roman" w:cstheme="minorHAnsi"/>
+          <w:kern w:val="0"/>
+          <w:sz w:val="24"/>
+          <w:szCs w:val="24"/>
+          <w14:ligatures w14:val="none"/>
+        </w:rPr>
+        <w:t>JSON</w:t>
       </w:r>
     </w:p>
     <w:p>
@@ -2698,6 +4113,29 @@
         </w:rPr>
         <w:t>N/A</w:t>
       </w:r>
+    </w:p>
+    <w:p>
+      <w:pPr>
+        <w:shd w:val="clear" w:color="auto" w:fill="FFFFFF"/>
+        <w:spacing w:after="0" w:line="276" w:lineRule="auto"/>
+        <w:rPr>
+          <w:rFonts w:eastAsia="Times New Roman" w:cstheme="minorHAnsi"/>
+          <w:kern w:val="0"/>
+          <w:sz w:val="24"/>
+          <w:szCs w:val="24"/>
+          <w14:ligatures w14:val="none"/>
+        </w:rPr>
+      </w:pPr>
+      <w:r>
+        <w:rPr>
+          <w:rFonts w:eastAsia="Times New Roman" w:cstheme="minorHAnsi"/>
+          <w:kern w:val="0"/>
+          <w:sz w:val="24"/>
+          <w:szCs w:val="24"/>
+          <w14:ligatures w14:val="none"/>
+        </w:rPr>
+        <w:t>Body: N/A</w:t>
+      </w:r>
       <w:r>
         <w:rPr>
           <w:rFonts w:eastAsia="Times New Roman" w:cstheme="minorHAnsi"/>
@@ -2740,6 +4178,228 @@
         </w:rPr>
         <w:t xml:space="preserve"> HTML</w:t>
       </w:r>
+    </w:p>
+    <w:p>
+      <w:pPr>
+        <w:shd w:val="clear" w:color="auto" w:fill="FFFFFF"/>
+        <w:spacing w:after="0" w:line="276" w:lineRule="auto"/>
+        <w:rPr>
+          <w:rFonts w:eastAsia="Times New Roman" w:cstheme="minorHAnsi"/>
+          <w:kern w:val="0"/>
+          <w:sz w:val="24"/>
+          <w:szCs w:val="24"/>
+          <w14:ligatures w14:val="none"/>
+        </w:rPr>
+      </w:pPr>
+    </w:p>
+    <w:p>
+      <w:pPr>
+        <w:shd w:val="clear" w:color="auto" w:fill="FFFFFF"/>
+        <w:spacing w:after="0" w:line="276" w:lineRule="auto"/>
+        <w:rPr>
+          <w:rFonts w:eastAsia="Times New Roman" w:cstheme="minorHAnsi"/>
+          <w:kern w:val="0"/>
+          <w:sz w:val="24"/>
+          <w:szCs w:val="24"/>
+          <w14:ligatures w14:val="none"/>
+        </w:rPr>
+      </w:pPr>
+      <w:r>
+        <w:rPr>
+          <w:rFonts w:eastAsia="Times New Roman" w:cstheme="minorHAnsi"/>
+          <w:kern w:val="0"/>
+          <w:sz w:val="24"/>
+          <w:szCs w:val="24"/>
+          <w14:ligatures w14:val="none"/>
+        </w:rPr>
+        <w:t>URL: /*</w:t>
+      </w:r>
+    </w:p>
+    <w:p>
+      <w:pPr>
+        <w:shd w:val="clear" w:color="auto" w:fill="FFFFFF"/>
+        <w:spacing w:after="0" w:line="276" w:lineRule="auto"/>
+        <w:rPr>
+          <w:rFonts w:eastAsia="Times New Roman" w:cstheme="minorHAnsi"/>
+          <w:kern w:val="0"/>
+          <w:sz w:val="24"/>
+          <w:szCs w:val="24"/>
+          <w14:ligatures w14:val="none"/>
+        </w:rPr>
+      </w:pPr>
+      <w:r>
+        <w:rPr>
+          <w:rFonts w:eastAsia="Times New Roman" w:cstheme="minorHAnsi"/>
+          <w:kern w:val="0"/>
+          <w:sz w:val="24"/>
+          <w:szCs w:val="24"/>
+          <w14:ligatures w14:val="none"/>
+        </w:rPr>
+        <w:t>Supported Methods: GET</w:t>
+      </w:r>
+    </w:p>
+    <w:p>
+      <w:pPr>
+        <w:shd w:val="clear" w:color="auto" w:fill="FFFFFF"/>
+        <w:spacing w:after="0" w:line="276" w:lineRule="auto"/>
+        <w:rPr>
+          <w:rFonts w:eastAsia="Times New Roman" w:cstheme="minorHAnsi"/>
+          <w:kern w:val="0"/>
+          <w:sz w:val="24"/>
+          <w:szCs w:val="24"/>
+          <w14:ligatures w14:val="none"/>
+        </w:rPr>
+      </w:pPr>
+      <w:r>
+        <w:rPr>
+          <w:rFonts w:eastAsia="Times New Roman" w:cstheme="minorHAnsi"/>
+          <w:kern w:val="0"/>
+          <w:sz w:val="24"/>
+          <w:szCs w:val="24"/>
+          <w14:ligatures w14:val="none"/>
+        </w:rPr>
+        <w:t>Middleware: N/A</w:t>
+      </w:r>
+    </w:p>
+    <w:p>
+      <w:pPr>
+        <w:shd w:val="clear" w:color="auto" w:fill="FFFFFF"/>
+        <w:spacing w:after="0" w:line="276" w:lineRule="auto"/>
+        <w:rPr>
+          <w:rFonts w:eastAsia="Times New Roman" w:cstheme="minorHAnsi"/>
+          <w:kern w:val="0"/>
+          <w:sz w:val="24"/>
+          <w:szCs w:val="24"/>
+          <w14:ligatures w14:val="none"/>
+        </w:rPr>
+      </w:pPr>
+      <w:proofErr w:type="spellStart"/>
+      <w:r>
+        <w:rPr>
+          <w:rFonts w:eastAsia="Times New Roman" w:cstheme="minorHAnsi"/>
+          <w:kern w:val="0"/>
+          <w:sz w:val="24"/>
+          <w:szCs w:val="24"/>
+          <w14:ligatures w14:val="none"/>
+        </w:rPr>
+        <w:t>QueryParams</w:t>
+      </w:r>
+      <w:proofErr w:type="spellEnd"/>
+      <w:r>
+        <w:rPr>
+          <w:rFonts w:eastAsia="Times New Roman" w:cstheme="minorHAnsi"/>
+          <w:kern w:val="0"/>
+          <w:sz w:val="24"/>
+          <w:szCs w:val="24"/>
+          <w14:ligatures w14:val="none"/>
+        </w:rPr>
+        <w:t>: N/A</w:t>
+      </w:r>
+    </w:p>
+    <w:p>
+      <w:pPr>
+        <w:shd w:val="clear" w:color="auto" w:fill="FFFFFF"/>
+        <w:spacing w:after="0" w:line="276" w:lineRule="auto"/>
+        <w:rPr>
+          <w:rFonts w:eastAsia="Times New Roman" w:cstheme="minorHAnsi"/>
+          <w:kern w:val="0"/>
+          <w:sz w:val="24"/>
+          <w:szCs w:val="24"/>
+          <w14:ligatures w14:val="none"/>
+        </w:rPr>
+      </w:pPr>
+      <w:r>
+        <w:rPr>
+          <w:rFonts w:eastAsia="Times New Roman" w:cstheme="minorHAnsi"/>
+          <w:kern w:val="0"/>
+          <w:sz w:val="24"/>
+          <w:szCs w:val="24"/>
+          <w14:ligatures w14:val="none"/>
+        </w:rPr>
+        <w:t>Body: N/A</w:t>
+      </w:r>
+    </w:p>
+    <w:p>
+      <w:pPr>
+        <w:shd w:val="clear" w:color="auto" w:fill="FFFFFF"/>
+        <w:spacing w:after="0" w:line="276" w:lineRule="auto"/>
+        <w:rPr>
+          <w:rFonts w:eastAsia="Times New Roman" w:cstheme="minorHAnsi"/>
+          <w:kern w:val="0"/>
+          <w:sz w:val="24"/>
+          <w:szCs w:val="24"/>
+          <w14:ligatures w14:val="none"/>
+        </w:rPr>
+      </w:pPr>
+      <w:r>
+        <w:rPr>
+          <w:rFonts w:eastAsia="Times New Roman" w:cstheme="minorHAnsi"/>
+          <w:kern w:val="0"/>
+          <w:sz w:val="24"/>
+          <w:szCs w:val="24"/>
+          <w14:ligatures w14:val="none"/>
+        </w:rPr>
+        <w:t xml:space="preserve">Description: will send user to 404 page if </w:t>
+      </w:r>
+      <w:r>
+        <w:rPr>
+          <w:rFonts w:eastAsia="Times New Roman" w:cstheme="minorHAnsi"/>
+          <w:kern w:val="0"/>
+          <w:sz w:val="24"/>
+          <w:szCs w:val="24"/>
+          <w14:ligatures w14:val="none"/>
+        </w:rPr>
+        <w:t>any not supported endpoint is called</w:t>
+      </w:r>
+    </w:p>
+    <w:p>
+      <w:pPr>
+        <w:shd w:val="clear" w:color="auto" w:fill="FFFFFF"/>
+        <w:spacing w:after="0" w:line="276" w:lineRule="auto"/>
+        <w:rPr>
+          <w:rFonts w:eastAsia="Times New Roman" w:cstheme="minorHAnsi"/>
+          <w:kern w:val="0"/>
+          <w:sz w:val="24"/>
+          <w:szCs w:val="24"/>
+          <w14:ligatures w14:val="none"/>
+        </w:rPr>
+      </w:pPr>
+      <w:r>
+        <w:rPr>
+          <w:rFonts w:eastAsia="Times New Roman" w:cstheme="minorHAnsi"/>
+          <w:kern w:val="0"/>
+          <w:sz w:val="24"/>
+          <w:szCs w:val="24"/>
+          <w14:ligatures w14:val="none"/>
+        </w:rPr>
+        <w:t>Return Type(s): HTML</w:t>
+      </w:r>
+    </w:p>
+    <w:p>
+      <w:pPr>
+        <w:shd w:val="clear" w:color="auto" w:fill="FFFFFF"/>
+        <w:spacing w:after="0" w:line="276" w:lineRule="auto"/>
+        <w:rPr>
+          <w:rFonts w:eastAsia="Times New Roman" w:cstheme="minorHAnsi"/>
+          <w:kern w:val="0"/>
+          <w:sz w:val="24"/>
+          <w:szCs w:val="24"/>
+          <w14:ligatures w14:val="none"/>
+        </w:rPr>
+      </w:pPr>
+    </w:p>
+    <w:p>
+      <w:pPr>
+        <w:shd w:val="clear" w:color="auto" w:fill="FFFFFF"/>
+        <w:spacing w:after="0" w:line="276" w:lineRule="auto"/>
+        <w:rPr>
+          <w:rFonts w:eastAsia="Times New Roman" w:cstheme="minorHAnsi"/>
+          <w:kern w:val="0"/>
+          <w:sz w:val="24"/>
+          <w:szCs w:val="24"/>
+          <w14:ligatures w14:val="none"/>
+        </w:rPr>
+      </w:pPr>
     </w:p>
     <w:p>
       <w:pPr>
@@ -2773,6 +4433,7 @@
           <w:sz w:val="36"/>
           <w:szCs w:val="36"/>
         </w:rPr>
+        <w:lastRenderedPageBreak/>
         <w:t>Sources:</w:t>
       </w:r>
     </w:p>
@@ -2796,8 +4457,18 @@
           <w:sz w:val="24"/>
           <w:szCs w:val="24"/>
         </w:rPr>
-        <w:t>Starting code was taken from domo maker part e</w:t>
-      </w:r>
+        <w:t xml:space="preserve">Starting code was taken from domo maker part </w:t>
+      </w:r>
+      <w:proofErr w:type="gramStart"/>
+      <w:r>
+        <w:rPr>
+          <w:rFonts w:cstheme="minorHAnsi"/>
+          <w:sz w:val="24"/>
+          <w:szCs w:val="24"/>
+        </w:rPr>
+        <w:t>e</w:t>
+      </w:r>
+      <w:proofErr w:type="gramEnd"/>
     </w:p>
     <w:p>
       <w:pPr>
@@ -2819,8 +4490,18 @@
           <w:sz w:val="24"/>
           <w:szCs w:val="24"/>
         </w:rPr>
-        <w:t>Gulp implementation was taken from the sass/gulp demo code</w:t>
-      </w:r>
+        <w:t xml:space="preserve">Gulp implementation was taken from the sass/gulp demo </w:t>
+      </w:r>
+      <w:proofErr w:type="gramStart"/>
+      <w:r>
+        <w:rPr>
+          <w:rFonts w:cstheme="minorHAnsi"/>
+          <w:sz w:val="24"/>
+          <w:szCs w:val="24"/>
+        </w:rPr>
+        <w:t>code</w:t>
+      </w:r>
+      <w:proofErr w:type="gramEnd"/>
     </w:p>
     <w:p>
       <w:pPr>
@@ -2852,7 +4533,25 @@
             <w:sz w:val="24"/>
             <w:szCs w:val="24"/>
           </w:rPr>
-          <w:t>https://fontawesome.com/icons/comment?f=classic&amp;s=solid</w:t>
+          <w:t>https://fontaweso</w:t>
+        </w:r>
+        <w:r>
+          <w:rPr>
+            <w:rStyle w:val="Hyperlink"/>
+            <w:rFonts w:cstheme="minorHAnsi"/>
+            <w:sz w:val="24"/>
+            <w:szCs w:val="24"/>
+          </w:rPr>
+          <w:t>m</w:t>
+        </w:r>
+        <w:r>
+          <w:rPr>
+            <w:rStyle w:val="Hyperlink"/>
+            <w:rFonts w:cstheme="minorHAnsi"/>
+            <w:sz w:val="24"/>
+            <w:szCs w:val="24"/>
+          </w:rPr>
+          <w:t>e.com/icons/comment?f=classic&amp;s=solid</w:t>
         </w:r>
       </w:hyperlink>
     </w:p>
@@ -2981,7 +4680,23 @@
           <w:sz w:val="24"/>
           <w:szCs w:val="24"/>
         </w:rPr>
-        <w:t xml:space="preserve">Making the tweet div scrollable: </w:t>
+        <w:t xml:space="preserve">Making the tweet </w:t>
+      </w:r>
+      <w:r>
+        <w:rPr>
+          <w:rFonts w:cstheme="minorHAnsi"/>
+          <w:sz w:val="24"/>
+          <w:szCs w:val="24"/>
+        </w:rPr>
+        <w:t xml:space="preserve">column </w:t>
+      </w:r>
+      <w:r>
+        <w:rPr>
+          <w:rFonts w:cstheme="minorHAnsi"/>
+          <w:sz w:val="24"/>
+          <w:szCs w:val="24"/>
+        </w:rPr>
+        <w:t xml:space="preserve">scrollable: </w:t>
       </w:r>
       <w:hyperlink r:id="rId9" w:history="1">
         <w:r>
@@ -2991,7 +4706,25 @@
             <w:sz w:val="24"/>
             <w:szCs w:val="24"/>
           </w:rPr>
-          <w:t>https://www.geeksforgeeks.org/making-a-div-vertically-scrollable-using-css/</w:t>
+          <w:t>https://www.g</w:t>
+        </w:r>
+        <w:r>
+          <w:rPr>
+            <w:rStyle w:val="Hyperlink"/>
+            <w:rFonts w:cstheme="minorHAnsi"/>
+            <w:sz w:val="24"/>
+            <w:szCs w:val="24"/>
+          </w:rPr>
+          <w:t>e</w:t>
+        </w:r>
+        <w:r>
+          <w:rPr>
+            <w:rStyle w:val="Hyperlink"/>
+            <w:rFonts w:cstheme="minorHAnsi"/>
+            <w:sz w:val="24"/>
+            <w:szCs w:val="24"/>
+          </w:rPr>
+          <w:t>eksforgeeks.org/making-a-div-vertically-scrollable-using-css/</w:t>
         </w:r>
       </w:hyperlink>
     </w:p>
@@ -3009,6 +4742,25 @@
           <w:szCs w:val="24"/>
         </w:rPr>
       </w:pPr>
+      <w:r>
+        <w:rPr>
+          <w:rFonts w:cstheme="minorHAnsi"/>
+          <w:sz w:val="24"/>
+          <w:szCs w:val="24"/>
+        </w:rPr>
+        <w:t xml:space="preserve">Vertically centering 404 page: </w:t>
+      </w:r>
+      <w:hyperlink r:id="rId10" w:history="1">
+        <w:r>
+          <w:rPr>
+            <w:rStyle w:val="Hyperlink"/>
+            <w:rFonts w:cstheme="minorHAnsi"/>
+            <w:sz w:val="24"/>
+            <w:szCs w:val="24"/>
+          </w:rPr>
+          <w:t>https://stackoverflow.com/questions/44897794/how-to-vertically-center-elements-in-bulma</w:t>
+        </w:r>
+      </w:hyperlink>
     </w:p>
     <w:sectPr>
       <w:pgSz w:w="12240" w:h="15840"/>
@@ -3243,6 +4995,119 @@
     </w:lvl>
   </w:abstractNum>
   <w:abstractNum w:abstractNumId="2" w15:restartNumberingAfterBreak="0">
+    <w:nsid w:val="25C76F6D"/>
+    <w:multiLevelType w:val="hybridMultilevel"/>
+    <w:tmpl w:val="10C25194"/>
+    <w:lvl w:ilvl="0" w:tplc="04090001">
+      <w:start w:val="1"/>
+      <w:numFmt w:val="bullet"/>
+      <w:lvlText w:val=""/>
+      <w:lvlJc w:val="left"/>
+      <w:pPr>
+        <w:ind w:left="1440" w:hanging="360"/>
+      </w:pPr>
+      <w:rPr>
+        <w:rFonts w:ascii="Symbol" w:hAnsi="Symbol" w:hint="default"/>
+      </w:rPr>
+    </w:lvl>
+    <w:lvl w:ilvl="1" w:tplc="04090003">
+      <w:start w:val="1"/>
+      <w:numFmt w:val="bullet"/>
+      <w:lvlText w:val="o"/>
+      <w:lvlJc w:val="left"/>
+      <w:pPr>
+        <w:ind w:left="2160" w:hanging="360"/>
+      </w:pPr>
+      <w:rPr>
+        <w:rFonts w:ascii="Courier New" w:hAnsi="Courier New" w:cs="Courier New" w:hint="default"/>
+      </w:rPr>
+    </w:lvl>
+    <w:lvl w:ilvl="2" w:tplc="04090005" w:tentative="1">
+      <w:start w:val="1"/>
+      <w:numFmt w:val="bullet"/>
+      <w:lvlText w:val=""/>
+      <w:lvlJc w:val="left"/>
+      <w:pPr>
+        <w:ind w:left="2880" w:hanging="360"/>
+      </w:pPr>
+      <w:rPr>
+        <w:rFonts w:ascii="Wingdings" w:hAnsi="Wingdings" w:hint="default"/>
+      </w:rPr>
+    </w:lvl>
+    <w:lvl w:ilvl="3" w:tplc="04090001" w:tentative="1">
+      <w:start w:val="1"/>
+      <w:numFmt w:val="bullet"/>
+      <w:lvlText w:val=""/>
+      <w:lvlJc w:val="left"/>
+      <w:pPr>
+        <w:ind w:left="3600" w:hanging="360"/>
+      </w:pPr>
+      <w:rPr>
+        <w:rFonts w:ascii="Symbol" w:hAnsi="Symbol" w:hint="default"/>
+      </w:rPr>
+    </w:lvl>
+    <w:lvl w:ilvl="4" w:tplc="04090003" w:tentative="1">
+      <w:start w:val="1"/>
+      <w:numFmt w:val="bullet"/>
+      <w:lvlText w:val="o"/>
+      <w:lvlJc w:val="left"/>
+      <w:pPr>
+        <w:ind w:left="4320" w:hanging="360"/>
+      </w:pPr>
+      <w:rPr>
+        <w:rFonts w:ascii="Courier New" w:hAnsi="Courier New" w:cs="Courier New" w:hint="default"/>
+      </w:rPr>
+    </w:lvl>
+    <w:lvl w:ilvl="5" w:tplc="04090005" w:tentative="1">
+      <w:start w:val="1"/>
+      <w:numFmt w:val="bullet"/>
+      <w:lvlText w:val=""/>
+      <w:lvlJc w:val="left"/>
+      <w:pPr>
+        <w:ind w:left="5040" w:hanging="360"/>
+      </w:pPr>
+      <w:rPr>
+        <w:rFonts w:ascii="Wingdings" w:hAnsi="Wingdings" w:hint="default"/>
+      </w:rPr>
+    </w:lvl>
+    <w:lvl w:ilvl="6" w:tplc="04090001" w:tentative="1">
+      <w:start w:val="1"/>
+      <w:numFmt w:val="bullet"/>
+      <w:lvlText w:val=""/>
+      <w:lvlJc w:val="left"/>
+      <w:pPr>
+        <w:ind w:left="5760" w:hanging="360"/>
+      </w:pPr>
+      <w:rPr>
+        <w:rFonts w:ascii="Symbol" w:hAnsi="Symbol" w:hint="default"/>
+      </w:rPr>
+    </w:lvl>
+    <w:lvl w:ilvl="7" w:tplc="04090003" w:tentative="1">
+      <w:start w:val="1"/>
+      <w:numFmt w:val="bullet"/>
+      <w:lvlText w:val="o"/>
+      <w:lvlJc w:val="left"/>
+      <w:pPr>
+        <w:ind w:left="6480" w:hanging="360"/>
+      </w:pPr>
+      <w:rPr>
+        <w:rFonts w:ascii="Courier New" w:hAnsi="Courier New" w:cs="Courier New" w:hint="default"/>
+      </w:rPr>
+    </w:lvl>
+    <w:lvl w:ilvl="8" w:tplc="04090005" w:tentative="1">
+      <w:start w:val="1"/>
+      <w:numFmt w:val="bullet"/>
+      <w:lvlText w:val=""/>
+      <w:lvlJc w:val="left"/>
+      <w:pPr>
+        <w:ind w:left="7200" w:hanging="360"/>
+      </w:pPr>
+      <w:rPr>
+        <w:rFonts w:ascii="Wingdings" w:hAnsi="Wingdings" w:hint="default"/>
+      </w:rPr>
+    </w:lvl>
+  </w:abstractNum>
+  <w:abstractNum w:abstractNumId="3" w15:restartNumberingAfterBreak="0">
     <w:nsid w:val="264B4226"/>
     <w:multiLevelType w:val="hybridMultilevel"/>
     <w:tmpl w:val="DB0616D6"/>
@@ -3355,7 +5220,7 @@
       </w:rPr>
     </w:lvl>
   </w:abstractNum>
-  <w:abstractNum w:abstractNumId="3" w15:restartNumberingAfterBreak="0">
+  <w:abstractNum w:abstractNumId="4" w15:restartNumberingAfterBreak="0">
     <w:nsid w:val="4264331B"/>
     <w:multiLevelType w:val="hybridMultilevel"/>
     <w:tmpl w:val="FC2481C4"/>
@@ -3465,7 +5330,7 @@
       </w:rPr>
     </w:lvl>
   </w:abstractNum>
-  <w:abstractNum w:abstractNumId="4" w15:restartNumberingAfterBreak="0">
+  <w:abstractNum w:abstractNumId="5" w15:restartNumberingAfterBreak="0">
     <w:nsid w:val="44291D71"/>
     <w:multiLevelType w:val="hybridMultilevel"/>
     <w:tmpl w:val="D61A504E"/>
@@ -3575,7 +5440,7 @@
       </w:rPr>
     </w:lvl>
   </w:abstractNum>
-  <w:abstractNum w:abstractNumId="5" w15:restartNumberingAfterBreak="0">
+  <w:abstractNum w:abstractNumId="6" w15:restartNumberingAfterBreak="0">
     <w:nsid w:val="47583977"/>
     <w:multiLevelType w:val="hybridMultilevel"/>
     <w:tmpl w:val="B8F8AA4A"/>
@@ -3685,7 +5550,7 @@
       </w:rPr>
     </w:lvl>
   </w:abstractNum>
-  <w:abstractNum w:abstractNumId="6" w15:restartNumberingAfterBreak="0">
+  <w:abstractNum w:abstractNumId="7" w15:restartNumberingAfterBreak="0">
     <w:nsid w:val="512243D6"/>
     <w:multiLevelType w:val="hybridMultilevel"/>
     <w:tmpl w:val="6EC60462"/>
@@ -3795,7 +5660,7 @@
       </w:rPr>
     </w:lvl>
   </w:abstractNum>
-  <w:abstractNum w:abstractNumId="7" w15:restartNumberingAfterBreak="0">
+  <w:abstractNum w:abstractNumId="8" w15:restartNumberingAfterBreak="0">
     <w:nsid w:val="586C7D3F"/>
     <w:multiLevelType w:val="hybridMultilevel"/>
     <w:tmpl w:val="CDA84720"/>
@@ -3905,7 +5770,7 @@
       </w:rPr>
     </w:lvl>
   </w:abstractNum>
-  <w:abstractNum w:abstractNumId="8" w15:restartNumberingAfterBreak="0">
+  <w:abstractNum w:abstractNumId="9" w15:restartNumberingAfterBreak="0">
     <w:nsid w:val="5CDB7E56"/>
     <w:multiLevelType w:val="hybridMultilevel"/>
     <w:tmpl w:val="1D24575A"/>
@@ -4015,7 +5880,7 @@
       </w:rPr>
     </w:lvl>
   </w:abstractNum>
-  <w:abstractNum w:abstractNumId="9" w15:restartNumberingAfterBreak="0">
+  <w:abstractNum w:abstractNumId="10" w15:restartNumberingAfterBreak="0">
     <w:nsid w:val="633358FD"/>
     <w:multiLevelType w:val="hybridMultilevel"/>
     <w:tmpl w:val="61AED176"/>
@@ -4125,7 +5990,7 @@
       </w:rPr>
     </w:lvl>
   </w:abstractNum>
-  <w:abstractNum w:abstractNumId="10" w15:restartNumberingAfterBreak="0">
+  <w:abstractNum w:abstractNumId="11" w15:restartNumberingAfterBreak="0">
     <w:nsid w:val="64491371"/>
     <w:multiLevelType w:val="hybridMultilevel"/>
     <w:tmpl w:val="78666C4E"/>
@@ -4235,7 +6100,7 @@
       </w:rPr>
     </w:lvl>
   </w:abstractNum>
-  <w:abstractNum w:abstractNumId="11" w15:restartNumberingAfterBreak="0">
+  <w:abstractNum w:abstractNumId="12" w15:restartNumberingAfterBreak="0">
     <w:nsid w:val="6F3F08CF"/>
     <w:multiLevelType w:val="hybridMultilevel"/>
     <w:tmpl w:val="0260677E"/>
@@ -4345,7 +6210,7 @@
       </w:rPr>
     </w:lvl>
   </w:abstractNum>
-  <w:abstractNum w:abstractNumId="12" w15:restartNumberingAfterBreak="0">
+  <w:abstractNum w:abstractNumId="13" w15:restartNumberingAfterBreak="0">
     <w:nsid w:val="73863C5E"/>
     <w:multiLevelType w:val="hybridMultilevel"/>
     <w:tmpl w:val="A0E27AEC"/>
@@ -4455,7 +6320,7 @@
       </w:rPr>
     </w:lvl>
   </w:abstractNum>
-  <w:abstractNum w:abstractNumId="13" w15:restartNumberingAfterBreak="0">
+  <w:abstractNum w:abstractNumId="14" w15:restartNumberingAfterBreak="0">
     <w:nsid w:val="74E53953"/>
     <w:multiLevelType w:val="hybridMultilevel"/>
     <w:tmpl w:val="478084D6"/>
@@ -4565,7 +6430,7 @@
       </w:rPr>
     </w:lvl>
   </w:abstractNum>
-  <w:abstractNum w:abstractNumId="14" w15:restartNumberingAfterBreak="0">
+  <w:abstractNum w:abstractNumId="15" w15:restartNumberingAfterBreak="0">
     <w:nsid w:val="79377BF2"/>
     <w:multiLevelType w:val="hybridMultilevel"/>
     <w:tmpl w:val="ADB454DA"/>
@@ -4675,7 +6540,7 @@
       </w:rPr>
     </w:lvl>
   </w:abstractNum>
-  <w:abstractNum w:abstractNumId="15" w15:restartNumberingAfterBreak="0">
+  <w:abstractNum w:abstractNumId="16" w15:restartNumberingAfterBreak="0">
     <w:nsid w:val="7DB1381D"/>
     <w:multiLevelType w:val="hybridMultilevel"/>
     <w:tmpl w:val="018A7B5A"/>
@@ -4786,52 +6651,55 @@
     </w:lvl>
   </w:abstractNum>
   <w:num w:numId="1" w16cid:durableId="1818760997">
-    <w:abstractNumId w:val="2"/>
+    <w:abstractNumId w:val="3"/>
   </w:num>
   <w:num w:numId="2" w16cid:durableId="1765104359">
     <w:abstractNumId w:val="0"/>
   </w:num>
   <w:num w:numId="3" w16cid:durableId="1669165864">
-    <w:abstractNumId w:val="13"/>
+    <w:abstractNumId w:val="14"/>
   </w:num>
   <w:num w:numId="4" w16cid:durableId="561599313">
-    <w:abstractNumId w:val="11"/>
+    <w:abstractNumId w:val="12"/>
   </w:num>
   <w:num w:numId="5" w16cid:durableId="1406881579">
     <w:abstractNumId w:val="1"/>
   </w:num>
   <w:num w:numId="6" w16cid:durableId="750080231">
+    <w:abstractNumId w:val="8"/>
+  </w:num>
+  <w:num w:numId="7" w16cid:durableId="117142800">
+    <w:abstractNumId w:val="11"/>
+  </w:num>
+  <w:num w:numId="8" w16cid:durableId="641227216">
+    <w:abstractNumId w:val="13"/>
+  </w:num>
+  <w:num w:numId="9" w16cid:durableId="747767939">
+    <w:abstractNumId w:val="10"/>
+  </w:num>
+  <w:num w:numId="10" w16cid:durableId="195318682">
+    <w:abstractNumId w:val="9"/>
+  </w:num>
+  <w:num w:numId="11" w16cid:durableId="1037896929">
+    <w:abstractNumId w:val="15"/>
+  </w:num>
+  <w:num w:numId="12" w16cid:durableId="675618625">
     <w:abstractNumId w:val="7"/>
   </w:num>
-  <w:num w:numId="7" w16cid:durableId="117142800">
-    <w:abstractNumId w:val="10"/>
+  <w:num w:numId="13" w16cid:durableId="2029983281">
+    <w:abstractNumId w:val="16"/>
   </w:num>
-  <w:num w:numId="8" w16cid:durableId="641227216">
-    <w:abstractNumId w:val="12"/>
+  <w:num w:numId="14" w16cid:durableId="1470199735">
+    <w:abstractNumId w:val="4"/>
   </w:num>
-  <w:num w:numId="9" w16cid:durableId="747767939">
-    <w:abstractNumId w:val="9"/>
+  <w:num w:numId="15" w16cid:durableId="793452271">
+    <w:abstractNumId w:val="5"/>
   </w:num>
-  <w:num w:numId="10" w16cid:durableId="195318682">
-    <w:abstractNumId w:val="8"/>
-  </w:num>
-  <w:num w:numId="11" w16cid:durableId="1037896929">
-    <w:abstractNumId w:val="14"/>
-  </w:num>
-  <w:num w:numId="12" w16cid:durableId="675618625">
+  <w:num w:numId="16" w16cid:durableId="1425495067">
     <w:abstractNumId w:val="6"/>
   </w:num>
-  <w:num w:numId="13" w16cid:durableId="2029983281">
-    <w:abstractNumId w:val="15"/>
-  </w:num>
-  <w:num w:numId="14" w16cid:durableId="1470199735">
-    <w:abstractNumId w:val="3"/>
-  </w:num>
-  <w:num w:numId="15" w16cid:durableId="793452271">
-    <w:abstractNumId w:val="4"/>
-  </w:num>
-  <w:num w:numId="16" w16cid:durableId="1425495067">
-    <w:abstractNumId w:val="5"/>
+  <w:num w:numId="17" w16cid:durableId="183521375">
+    <w:abstractNumId w:val="2"/>
   </w:num>
 </w:numbering>
 </file>
@@ -5298,6 +7166,18 @@
       <w:shd w:val="clear" w:color="auto" w:fill="E1DFDD"/>
     </w:rPr>
   </w:style>
+  <w:style w:type="character" w:styleId="FollowedHyperlink">
+    <w:name w:val="FollowedHyperlink"/>
+    <w:basedOn w:val="DefaultParagraphFont"/>
+    <w:uiPriority w:val="99"/>
+    <w:semiHidden/>
+    <w:unhideWhenUsed/>
+    <w:rsid w:val="009657FF"/>
+    <w:rPr>
+      <w:color w:val="954F72" w:themeColor="followedHyperlink"/>
+      <w:u w:val="single"/>
+    </w:rPr>
+  </w:style>
 </w:styles>
 </file>
 

</xml_diff>